<commit_message>
Casos de uso e cronograma alterados.
</commit_message>
<xml_diff>
--- a/documentação/Casos de uso.docx
+++ b/documentação/Casos de uso.docx
@@ -11,7 +11,6 @@
           <w:szCs w:val="28"/>
         </w:rPr>
       </w:pPr>
-      <w:commentRangeStart w:id="0"/>
       <w:r>
         <w:rPr>
           <w:b w:val="1"/>
@@ -21,10 +20,6 @@
         </w:rPr>
         <w:t xml:space="preserve">Casos de Uso - Sistema de Controle de Chamados</w:t>
       </w:r>
-      <w:commentRangeEnd w:id="0"/>
-      <w:r>
-        <w:commentReference w:id="0"/>
-      </w:r>
       <w:r>
         <w:rPr>
           <w:rtl w:val="0"/>
@@ -1215,6 +1210,7 @@
           <w:b w:val="1"/>
         </w:rPr>
       </w:pPr>
+      <w:commentRangeStart w:id="0"/>
       <w:r>
         <w:rPr>
           <w:b w:val="1"/>
@@ -1301,7 +1297,7 @@
           <w:rtl w:val="0"/>
         </w:rPr>
         <w:tab/>
-        <w:t xml:space="preserve">Administrador do sistema</w:t>
+        <w:t xml:space="preserve">Administrador</w:t>
       </w:r>
     </w:p>
     <w:p>
@@ -1434,7 +1430,7 @@
         <w:rPr>
           <w:rtl w:val="0"/>
         </w:rPr>
-        <w:t xml:space="preserve">O Sistema exibe uma página as opções “Cadastrar novo analista ”, “Editar Informações do analista ”, “Cadastrar novo ativo”, “Editar informações do ativo”, um campo de texto com o botão “Pesquisar ativos”, “Sair”.</w:t>
+        <w:t xml:space="preserve">O Sistema exibe uma página as opções “Cadastrar novo usuário ”, “Editar Informações do usuário”, “Cadastrar novo ativo”, “Editar ativo”, “Sair”.</w:t>
       </w:r>
     </w:p>
     <w:p>
@@ -1452,7 +1448,7 @@
         <w:rPr>
           <w:rtl w:val="0"/>
         </w:rPr>
-        <w:t xml:space="preserve">O administrador aciona a opção “Cadastrar novo analista”.{A1}{A2}{A3}{A4}{A5}</w:t>
+        <w:t xml:space="preserve">O administrador aciona a opção “Cadastrar novo analista”.{A1}{A2}{A3}{A4}</w:t>
       </w:r>
     </w:p>
     <w:p>
@@ -1506,7 +1502,7 @@
         <w:rPr>
           <w:rtl w:val="0"/>
         </w:rPr>
-        <w:t xml:space="preserve">O administrador aciona a opção cadastrar.{A6}[E1][E2]</w:t>
+        <w:t xml:space="preserve">O administrador aciona a opção cadastrar.{A5}[E1][E2]</w:t>
       </w:r>
     </w:p>
     <w:p>
@@ -1526,24 +1522,6 @@
         </w:rPr>
         <w:t xml:space="preserve">O sistema exibe uma mensagem “Cadastrado com sucesso”.</w:t>
       </w:r>
-    </w:p>
-    <w:p>
-      <w:pPr>
-        <w:numPr>
-          <w:ilvl w:val="0"/>
-          <w:numId w:val="13"/>
-        </w:numPr>
-        <w:ind w:left="720" w:hanging="360"/>
-        <w:rPr>
-          <w:u w:val="none"/>
-        </w:rPr>
-      </w:pPr>
-      <w:r>
-        <w:rPr>
-          <w:rtl w:val="0"/>
-        </w:rPr>
-        <w:t xml:space="preserve">O sistema volta para a página inicial do administrador.</w:t>
-      </w:r>
       <w:r>
         <w:rPr>
           <w:rtl w:val="0"/>
@@ -1767,12 +1745,15 @@
           <w:numId w:val="7"/>
         </w:numPr>
         <w:ind w:left="720" w:hanging="360"/>
-      </w:pPr>
-      <w:r>
-        <w:rPr>
-          <w:rtl w:val="0"/>
-        </w:rPr>
-        <w:t xml:space="preserve">{A4}Administrador aciona a opção “Pesquisar ativos”</w:t>
+        <w:rPr>
+          <w:u w:val="none"/>
+        </w:rPr>
+      </w:pPr>
+      <w:r>
+        <w:rPr>
+          <w:rtl w:val="0"/>
+        </w:rPr>
+        <w:t xml:space="preserve">{A4}Administrador aciona a opção “Sair”: </w:t>
       </w:r>
     </w:p>
     <w:p>
@@ -1782,12 +1763,15 @@
           <w:numId w:val="7"/>
         </w:numPr>
         <w:ind w:left="1440" w:hanging="360"/>
-      </w:pPr>
-      <w:r>
-        <w:rPr>
-          <w:rtl w:val="0"/>
-        </w:rPr>
-        <w:t xml:space="preserve">[Caso de uso 6]</w:t>
+        <w:rPr>
+          <w:u w:val="none"/>
+        </w:rPr>
+      </w:pPr>
+      <w:r>
+        <w:rPr>
+          <w:rtl w:val="0"/>
+        </w:rPr>
+        <w:t xml:space="preserve">O sistema realiza logout do administrador.</w:t>
       </w:r>
     </w:p>
     <w:p>
@@ -1805,7 +1789,7 @@
         <w:rPr>
           <w:rtl w:val="0"/>
         </w:rPr>
-        <w:t xml:space="preserve">{A5}Administrador aciona a opção “Sair”: </w:t>
+        <w:t xml:space="preserve">{A5}Administrador aciona a opção “Voltar”: </w:t>
       </w:r>
     </w:p>
     <w:p>
@@ -1823,42 +1807,6 @@
         <w:rPr>
           <w:rtl w:val="0"/>
         </w:rPr>
-        <w:t xml:space="preserve">O sistema realiza logout do administrador.</w:t>
-      </w:r>
-    </w:p>
-    <w:p>
-      <w:pPr>
-        <w:numPr>
-          <w:ilvl w:val="0"/>
-          <w:numId w:val="7"/>
-        </w:numPr>
-        <w:ind w:left="720" w:hanging="360"/>
-        <w:rPr>
-          <w:u w:val="none"/>
-        </w:rPr>
-      </w:pPr>
-      <w:r>
-        <w:rPr>
-          <w:rtl w:val="0"/>
-        </w:rPr>
-        <w:t xml:space="preserve">{A6}Administrador aciona a opção “Voltar”: </w:t>
-      </w:r>
-    </w:p>
-    <w:p>
-      <w:pPr>
-        <w:numPr>
-          <w:ilvl w:val="1"/>
-          <w:numId w:val="7"/>
-        </w:numPr>
-        <w:ind w:left="1440" w:hanging="360"/>
-        <w:rPr>
-          <w:u w:val="none"/>
-        </w:rPr>
-      </w:pPr>
-      <w:r>
-        <w:rPr>
-          <w:rtl w:val="0"/>
-        </w:rPr>
         <w:t xml:space="preserve">O sistema retorna à página anterior.</w:t>
       </w:r>
     </w:p>
@@ -1888,6 +1836,46 @@
       </w:pPr>
       <w:r>
         <w:rPr>
+          <w:rtl w:val="0"/>
+        </w:rPr>
+      </w:r>
+    </w:p>
+    <w:p>
+      <w:pPr>
+        <w:rPr/>
+      </w:pPr>
+      <w:r>
+        <w:rPr>
+          <w:rtl w:val="0"/>
+        </w:rPr>
+      </w:r>
+    </w:p>
+    <w:p>
+      <w:pPr>
+        <w:rPr/>
+      </w:pPr>
+      <w:r>
+        <w:rPr>
+          <w:rtl w:val="0"/>
+        </w:rPr>
+      </w:r>
+    </w:p>
+    <w:p>
+      <w:pPr>
+        <w:rPr/>
+      </w:pPr>
+      <w:r>
+        <w:rPr>
+          <w:rtl w:val="0"/>
+        </w:rPr>
+      </w:r>
+    </w:p>
+    <w:p>
+      <w:pPr>
+        <w:rPr/>
+      </w:pPr>
+      <w:r>
+        <w:rPr>
           <w:b w:val="1"/>
           <w:rtl w:val="0"/>
         </w:rPr>
@@ -1901,7 +1889,9 @@
     </w:p>
     <w:p>
       <w:pPr>
-        <w:rPr/>
+        <w:rPr>
+          <w:b w:val="1"/>
+        </w:rPr>
       </w:pPr>
       <w:r>
         <w:rPr>
@@ -1916,13 +1906,6 @@
         </w:rPr>
         <w:t xml:space="preserve">Alta</w:t>
       </w:r>
-    </w:p>
-    <w:p>
-      <w:pPr>
-        <w:rPr>
-          <w:b w:val="1"/>
-        </w:rPr>
-      </w:pPr>
       <w:r>
         <w:rPr>
           <w:rtl w:val="0"/>
@@ -2091,53 +2074,63 @@
         <w:tab/>
         <w:t xml:space="preserve">Nenhum.</w:t>
       </w:r>
-    </w:p>
-    <w:p>
-      <w:pPr>
-        <w:rPr/>
-      </w:pPr>
-      <w:r>
-        <w:rPr>
-          <w:rtl w:val="0"/>
-        </w:rPr>
-      </w:r>
-    </w:p>
-    <w:p>
-      <w:pPr>
-        <w:rPr/>
-      </w:pPr>
-      <w:r>
-        <w:rPr>
-          <w:rtl w:val="0"/>
-        </w:rPr>
-      </w:r>
-    </w:p>
-    <w:p>
-      <w:pPr>
-        <w:rPr/>
-      </w:pPr>
-      <w:r>
-        <w:rPr>
-          <w:rtl w:val="0"/>
-        </w:rPr>
-      </w:r>
-    </w:p>
-    <w:p>
-      <w:pPr>
-        <w:rPr/>
-      </w:pPr>
-      <w:r>
-        <w:rPr>
-          <w:rtl w:val="0"/>
-        </w:rPr>
-      </w:r>
-    </w:p>
-    <w:p>
-      <w:pPr>
-        <w:rPr>
-          <w:b w:val="1"/>
-        </w:rPr>
-      </w:pPr>
+      <w:commentRangeEnd w:id="0"/>
+      <w:r>
+        <w:commentReference w:id="0"/>
+      </w:r>
+      <w:r>
+        <w:rPr>
+          <w:rtl w:val="0"/>
+        </w:rPr>
+      </w:r>
+    </w:p>
+    <w:p>
+      <w:pPr>
+        <w:rPr/>
+      </w:pPr>
+      <w:r>
+        <w:rPr>
+          <w:rtl w:val="0"/>
+        </w:rPr>
+      </w:r>
+    </w:p>
+    <w:p>
+      <w:pPr>
+        <w:rPr/>
+      </w:pPr>
+      <w:r>
+        <w:rPr>
+          <w:rtl w:val="0"/>
+        </w:rPr>
+      </w:r>
+    </w:p>
+    <w:p>
+      <w:pPr>
+        <w:rPr/>
+      </w:pPr>
+      <w:r>
+        <w:rPr>
+          <w:rtl w:val="0"/>
+        </w:rPr>
+      </w:r>
+    </w:p>
+    <w:p>
+      <w:pPr>
+        <w:rPr/>
+      </w:pPr>
+      <w:r>
+        <w:rPr>
+          <w:rtl w:val="0"/>
+        </w:rPr>
+      </w:r>
+    </w:p>
+    <w:p>
+      <w:pPr>
+        <w:rPr>
+          <w:b w:val="1"/>
+        </w:rPr>
+      </w:pPr>
+      <w:commentRangeStart w:id="1"/>
       <w:r>
         <w:rPr>
           <w:b w:val="1"/>
@@ -2227,7 +2220,7 @@
           <w:rtl w:val="0"/>
         </w:rPr>
         <w:tab/>
-        <w:t xml:space="preserve">Administrador..</w:t>
+        <w:t xml:space="preserve">Administrador</w:t>
       </w:r>
     </w:p>
     <w:p>
@@ -2355,12 +2348,7 @@
         <w:rPr>
           <w:rtl w:val="0"/>
         </w:rPr>
-        <w:t xml:space="preserve">O Sistema exibe uma página as opções “Cadastrar novo analista ”, “Editar Informações do analista ”, “Cadastrar novo ativo”, “Editar informações do ativo”, um campo de texto com o botão “Pesquisar ativos”, “Sair”.</w:t>
-      </w:r>
-      <w:r>
-        <w:rPr>
-          <w:rtl w:val="0"/>
-        </w:rPr>
+        <w:t xml:space="preserve">O Sistema exibe uma página as opções “Cadastrar novo usuário ”, “Editar Informações do usuário”, “Cadastrar novo ativo”, “Editar ativo”, “Sair”.</w:t>
       </w:r>
     </w:p>
     <w:p>
@@ -2370,15 +2358,18 @@
           <w:numId w:val="3"/>
         </w:numPr>
         <w:ind w:left="720" w:hanging="360"/>
-        <w:rPr>
-          <w:u w:val="none"/>
-        </w:rPr>
-      </w:pPr>
-      <w:r>
-        <w:rPr>
-          <w:rtl w:val="0"/>
-        </w:rPr>
-        <w:t xml:space="preserve">O administrador aciona a opção “Editar Informações do analista”.{A1}{A2}{A3}{A4}{A5}</w:t>
+      </w:pPr>
+      <w:r>
+        <w:rPr>
+          <w:rtl w:val="0"/>
+        </w:rPr>
+        <w:t xml:space="preserve">O administrador aciona a opção “Cadastrar novo analista”. </w:t>
+      </w:r>
+      <w:r>
+        <w:rPr>
+          <w:rtl w:val="0"/>
+        </w:rPr>
+        <w:t xml:space="preserve">{A1}{A2}{A3}{A4}{A4}</w:t>
       </w:r>
     </w:p>
     <w:p>
@@ -2432,7 +2423,7 @@
         <w:rPr>
           <w:rtl w:val="0"/>
         </w:rPr>
-        <w:t xml:space="preserve">O administrador aciona o botão “Salvar Alterações”.{A6}</w:t>
+        <w:t xml:space="preserve">O administrador aciona o botão “Salvar Alterações”.{A5}</w:t>
       </w:r>
     </w:p>
     <w:p>
@@ -2473,6 +2464,42 @@
       </w:pPr>
       <w:r>
         <w:rPr>
+          <w:rtl w:val="0"/>
+        </w:rPr>
+      </w:r>
+    </w:p>
+    <w:p>
+      <w:pPr>
+        <w:rPr>
+          <w:b w:val="1"/>
+        </w:rPr>
+      </w:pPr>
+      <w:r>
+        <w:rPr>
+          <w:rtl w:val="0"/>
+        </w:rPr>
+      </w:r>
+    </w:p>
+    <w:p>
+      <w:pPr>
+        <w:rPr>
+          <w:b w:val="1"/>
+        </w:rPr>
+      </w:pPr>
+      <w:r>
+        <w:rPr>
+          <w:rtl w:val="0"/>
+        </w:rPr>
+      </w:r>
+    </w:p>
+    <w:p>
+      <w:pPr>
+        <w:rPr>
+          <w:b w:val="1"/>
+        </w:rPr>
+      </w:pPr>
+      <w:r>
+        <w:rPr>
           <w:b w:val="1"/>
           <w:rtl w:val="0"/>
         </w:rPr>
@@ -2675,7 +2702,7 @@
         <w:rPr>
           <w:rtl w:val="0"/>
         </w:rPr>
-        <w:t xml:space="preserve">{A4}O administrador aciona a opção “ Pesquisar Ativos”: </w:t>
+        <w:t xml:space="preserve">{A4}O administrador aciona a opção “Sair”: </w:t>
       </w:r>
     </w:p>
     <w:p>
@@ -2690,7 +2717,12 @@
         <w:rPr>
           <w:rtl w:val="0"/>
         </w:rPr>
-        <w:t xml:space="preserve">[Caso de uso 6]</w:t>
+        <w:t xml:space="preserve">O sistema faz logoff do administrador e retorna à página de login.</w:t>
+      </w:r>
+      <w:r>
+        <w:rPr>
+          <w:rtl w:val="0"/>
+        </w:rPr>
       </w:r>
     </w:p>
     <w:p>
@@ -2705,7 +2737,7 @@
         <w:rPr>
           <w:rtl w:val="0"/>
         </w:rPr>
-        <w:t xml:space="preserve">{A5}O administrador aciona a opção “Sair”: </w:t>
+        <w:t xml:space="preserve">{A5}O administrador aciona a opção “Voltar”: </w:t>
       </w:r>
     </w:p>
     <w:p>
@@ -2720,41 +2752,6 @@
         <w:rPr>
           <w:rtl w:val="0"/>
         </w:rPr>
-        <w:t xml:space="preserve">O sistema faz logoff do administrador e retorna à página de login.</w:t>
-      </w:r>
-      <w:r>
-        <w:rPr>
-          <w:rtl w:val="0"/>
-        </w:rPr>
-      </w:r>
-    </w:p>
-    <w:p>
-      <w:pPr>
-        <w:numPr>
-          <w:ilvl w:val="0"/>
-          <w:numId w:val="8"/>
-        </w:numPr>
-        <w:ind w:left="720" w:hanging="360"/>
-      </w:pPr>
-      <w:r>
-        <w:rPr>
-          <w:rtl w:val="0"/>
-        </w:rPr>
-        <w:t xml:space="preserve">{A6}O administrador aciona a opção “Voltar”: </w:t>
-      </w:r>
-    </w:p>
-    <w:p>
-      <w:pPr>
-        <w:numPr>
-          <w:ilvl w:val="1"/>
-          <w:numId w:val="8"/>
-        </w:numPr>
-        <w:ind w:left="1440" w:hanging="360"/>
-      </w:pPr>
-      <w:r>
-        <w:rPr>
-          <w:rtl w:val="0"/>
-        </w:rPr>
         <w:t xml:space="preserve">O sistema volta para a tela anterior.</w:t>
       </w:r>
       <w:r>
@@ -2958,143 +2955,177 @@
         <w:tab/>
         <w:t xml:space="preserve">Nenhum.</w:t>
       </w:r>
-    </w:p>
-    <w:p>
-      <w:pPr>
-        <w:rPr/>
-      </w:pPr>
-      <w:r>
-        <w:rPr>
-          <w:rtl w:val="0"/>
-        </w:rPr>
-      </w:r>
-    </w:p>
-    <w:p>
-      <w:pPr>
-        <w:rPr/>
-      </w:pPr>
-      <w:r>
-        <w:rPr>
-          <w:rtl w:val="0"/>
-        </w:rPr>
-      </w:r>
-    </w:p>
-    <w:p>
-      <w:pPr>
-        <w:rPr/>
-      </w:pPr>
-      <w:r>
-        <w:rPr>
-          <w:rtl w:val="0"/>
-        </w:rPr>
-      </w:r>
-    </w:p>
-    <w:p>
-      <w:pPr>
-        <w:rPr/>
-      </w:pPr>
-      <w:r>
-        <w:rPr>
-          <w:rtl w:val="0"/>
-        </w:rPr>
-      </w:r>
-    </w:p>
-    <w:p>
-      <w:pPr>
-        <w:rPr/>
-      </w:pPr>
-      <w:r>
-        <w:rPr>
-          <w:rtl w:val="0"/>
-        </w:rPr>
-      </w:r>
-    </w:p>
-    <w:p>
-      <w:pPr>
-        <w:rPr/>
-      </w:pPr>
-      <w:r>
-        <w:rPr>
-          <w:rtl w:val="0"/>
-        </w:rPr>
-      </w:r>
-    </w:p>
-    <w:p>
-      <w:pPr>
-        <w:rPr>
-          <w:b w:val="1"/>
-        </w:rPr>
-      </w:pPr>
-      <w:r>
-        <w:rPr>
-          <w:rtl w:val="0"/>
-        </w:rPr>
-      </w:r>
-    </w:p>
-    <w:p>
-      <w:pPr>
-        <w:rPr>
-          <w:b w:val="1"/>
-        </w:rPr>
-      </w:pPr>
-      <w:r>
-        <w:rPr>
-          <w:rtl w:val="0"/>
-        </w:rPr>
-      </w:r>
-    </w:p>
-    <w:p>
-      <w:pPr>
-        <w:rPr>
-          <w:b w:val="1"/>
-        </w:rPr>
-      </w:pPr>
-      <w:r>
-        <w:rPr>
-          <w:rtl w:val="0"/>
-        </w:rPr>
-      </w:r>
-    </w:p>
-    <w:p>
-      <w:pPr>
-        <w:rPr>
-          <w:b w:val="1"/>
-        </w:rPr>
-      </w:pPr>
-      <w:r>
-        <w:rPr>
-          <w:rtl w:val="0"/>
-        </w:rPr>
-      </w:r>
-    </w:p>
-    <w:p>
-      <w:pPr>
-        <w:rPr>
-          <w:b w:val="1"/>
-        </w:rPr>
-      </w:pPr>
-      <w:r>
-        <w:rPr>
-          <w:rtl w:val="0"/>
-        </w:rPr>
-      </w:r>
-    </w:p>
-    <w:p>
-      <w:pPr>
-        <w:rPr>
-          <w:b w:val="1"/>
-        </w:rPr>
-      </w:pPr>
-      <w:r>
-        <w:rPr>
-          <w:rtl w:val="0"/>
-        </w:rPr>
-      </w:r>
-    </w:p>
-    <w:p>
-      <w:pPr>
-        <w:rPr/>
-      </w:pPr>
+      <w:commentRangeEnd w:id="1"/>
+      <w:r>
+        <w:commentReference w:id="1"/>
+      </w:r>
+      <w:r>
+        <w:rPr>
+          <w:rtl w:val="0"/>
+        </w:rPr>
+      </w:r>
+    </w:p>
+    <w:p>
+      <w:pPr>
+        <w:rPr/>
+      </w:pPr>
+      <w:r>
+        <w:rPr>
+          <w:rtl w:val="0"/>
+        </w:rPr>
+      </w:r>
+    </w:p>
+    <w:p>
+      <w:pPr>
+        <w:rPr/>
+      </w:pPr>
+      <w:r>
+        <w:rPr>
+          <w:rtl w:val="0"/>
+        </w:rPr>
+      </w:r>
+    </w:p>
+    <w:p>
+      <w:pPr>
+        <w:rPr/>
+      </w:pPr>
+      <w:r>
+        <w:rPr>
+          <w:rtl w:val="0"/>
+        </w:rPr>
+      </w:r>
+    </w:p>
+    <w:p>
+      <w:pPr>
+        <w:rPr/>
+      </w:pPr>
+      <w:r>
+        <w:rPr>
+          <w:rtl w:val="0"/>
+        </w:rPr>
+      </w:r>
+    </w:p>
+    <w:p>
+      <w:pPr>
+        <w:rPr/>
+      </w:pPr>
+      <w:r>
+        <w:rPr>
+          <w:rtl w:val="0"/>
+        </w:rPr>
+      </w:r>
+    </w:p>
+    <w:p>
+      <w:pPr>
+        <w:rPr/>
+      </w:pPr>
+      <w:r>
+        <w:rPr>
+          <w:rtl w:val="0"/>
+        </w:rPr>
+      </w:r>
+    </w:p>
+    <w:p>
+      <w:pPr>
+        <w:rPr>
+          <w:b w:val="1"/>
+        </w:rPr>
+      </w:pPr>
+      <w:r>
+        <w:rPr>
+          <w:rtl w:val="0"/>
+        </w:rPr>
+      </w:r>
+    </w:p>
+    <w:p>
+      <w:pPr>
+        <w:rPr>
+          <w:b w:val="1"/>
+        </w:rPr>
+      </w:pPr>
+      <w:r>
+        <w:rPr>
+          <w:rtl w:val="0"/>
+        </w:rPr>
+      </w:r>
+    </w:p>
+    <w:p>
+      <w:pPr>
+        <w:rPr>
+          <w:b w:val="1"/>
+        </w:rPr>
+      </w:pPr>
+      <w:r>
+        <w:rPr>
+          <w:rtl w:val="0"/>
+        </w:rPr>
+      </w:r>
+    </w:p>
+    <w:p>
+      <w:pPr>
+        <w:rPr>
+          <w:b w:val="1"/>
+        </w:rPr>
+      </w:pPr>
+      <w:r>
+        <w:rPr>
+          <w:rtl w:val="0"/>
+        </w:rPr>
+      </w:r>
+    </w:p>
+    <w:p>
+      <w:pPr>
+        <w:rPr>
+          <w:b w:val="1"/>
+        </w:rPr>
+      </w:pPr>
+      <w:r>
+        <w:rPr>
+          <w:rtl w:val="0"/>
+        </w:rPr>
+      </w:r>
+    </w:p>
+    <w:p>
+      <w:pPr>
+        <w:rPr>
+          <w:b w:val="1"/>
+        </w:rPr>
+      </w:pPr>
+      <w:r>
+        <w:rPr>
+          <w:rtl w:val="0"/>
+        </w:rPr>
+      </w:r>
+    </w:p>
+    <w:p>
+      <w:pPr>
+        <w:rPr>
+          <w:b w:val="1"/>
+        </w:rPr>
+      </w:pPr>
+      <w:r>
+        <w:rPr>
+          <w:rtl w:val="0"/>
+        </w:rPr>
+      </w:r>
+    </w:p>
+    <w:p>
+      <w:pPr>
+        <w:rPr>
+          <w:b w:val="1"/>
+        </w:rPr>
+      </w:pPr>
+      <w:r>
+        <w:rPr>
+          <w:rtl w:val="0"/>
+        </w:rPr>
+      </w:r>
+    </w:p>
+    <w:p>
+      <w:pPr>
+        <w:rPr/>
+      </w:pPr>
+      <w:commentRangeStart w:id="2"/>
       <w:r>
         <w:rPr>
           <w:b w:val="1"/>
@@ -3316,19 +3347,7 @@
         <w:rPr>
           <w:rtl w:val="0"/>
         </w:rPr>
-        <w:t xml:space="preserve">O Sistema exibe uma página com as opções “Abrir novo chamado”, </w:t>
-      </w:r>
-      <w:r>
-        <w:rPr>
-          <w:rtl w:val="0"/>
-        </w:rPr>
-        <w:t xml:space="preserve">“Visualizar meus chamados”</w:t>
-      </w:r>
-      <w:r>
-        <w:rPr>
-          <w:rtl w:val="0"/>
-        </w:rPr>
-        <w:t xml:space="preserve"> e “Sair”.</w:t>
+        <w:t xml:space="preserve">O Sistema exibe uma página com todos os chamados abertos pelo analista em uma tabela, um campo de pesquisa de ativos e as opções “Abrir novo chamado” e “Sair”.</w:t>
       </w:r>
     </w:p>
     <w:p>
@@ -3346,7 +3365,7 @@
         <w:rPr>
           <w:rtl w:val="0"/>
         </w:rPr>
-        <w:t xml:space="preserve">O Analista aciona a opção “Visualizar meus chamados”.{A1}{A2}</w:t>
+        <w:t xml:space="preserve">O sistema exibe ao lado de cada chamado os botões “Adicionar acompanhamento”, “Editar chamado” e “Encerrar chamado”. </w:t>
       </w:r>
     </w:p>
     <w:p>
@@ -3364,7 +3383,7 @@
         <w:rPr>
           <w:rtl w:val="0"/>
         </w:rPr>
-        <w:t xml:space="preserve">O Sistema exibe todos os chamados abertos por este analista no sistema em uma tabela e o botão “Voltar”.</w:t>
+        <w:t xml:space="preserve">O analista aciona o botão “Encerrar chamado” no espaço do  chamado que desejar encerrar.{A1}{A2}{A3}{A4}</w:t>
       </w:r>
     </w:p>
     <w:p>
@@ -3382,7 +3401,19 @@
         <w:rPr>
           <w:rtl w:val="0"/>
         </w:rPr>
-        <w:t xml:space="preserve">O sistema exibe ao lado de cada chamado os botões “Adicionar acompanhamento”, “Editar chamado”, “Encerrar chamado” e “Voltar”.{A3}{A4}{A5}</w:t>
+        <w:t xml:space="preserve">O sistema exibe um </w:t>
+      </w:r>
+      <w:r>
+        <w:rPr>
+          <w:rtl w:val="0"/>
+        </w:rPr>
+        <w:t xml:space="preserve">alert</w:t>
+      </w:r>
+      <w:r>
+        <w:rPr>
+          <w:rtl w:val="0"/>
+        </w:rPr>
+        <w:t xml:space="preserve"> para confirmar o encerramento do chamado com os botões “Encerrar” e “Cancelar”.</w:t>
       </w:r>
     </w:p>
     <w:p>
@@ -3400,7 +3431,7 @@
         <w:rPr>
           <w:rtl w:val="0"/>
         </w:rPr>
-        <w:t xml:space="preserve">O analista aciona o botão “Encerrar chamado” no espaço do  chamado que desejar encerrar.</w:t>
+        <w:t xml:space="preserve">O analista aciona o botão “Encerrar”.</w:t>
       </w:r>
     </w:p>
     <w:p>
@@ -3418,54 +3449,6 @@
         <w:rPr>
           <w:rtl w:val="0"/>
         </w:rPr>
-        <w:t xml:space="preserve">O sistema exibe um </w:t>
-      </w:r>
-      <w:r>
-        <w:rPr>
-          <w:rtl w:val="0"/>
-        </w:rPr>
-        <w:t xml:space="preserve">alert</w:t>
-      </w:r>
-      <w:r>
-        <w:rPr>
-          <w:rtl w:val="0"/>
-        </w:rPr>
-        <w:t xml:space="preserve"> para confirmar o encerramento do chamado com os botões “Encerrar” e “Cancelar”.</w:t>
-      </w:r>
-    </w:p>
-    <w:p>
-      <w:pPr>
-        <w:numPr>
-          <w:ilvl w:val="0"/>
-          <w:numId w:val="19"/>
-        </w:numPr>
-        <w:ind w:left="720" w:hanging="360"/>
-        <w:rPr>
-          <w:u w:val="none"/>
-        </w:rPr>
-      </w:pPr>
-      <w:r>
-        <w:rPr>
-          <w:rtl w:val="0"/>
-        </w:rPr>
-        <w:t xml:space="preserve">O analista aciona o botão “Encerrar”.</w:t>
-      </w:r>
-    </w:p>
-    <w:p>
-      <w:pPr>
-        <w:numPr>
-          <w:ilvl w:val="0"/>
-          <w:numId w:val="19"/>
-        </w:numPr>
-        <w:ind w:left="720" w:hanging="360"/>
-        <w:rPr>
-          <w:u w:val="none"/>
-        </w:rPr>
-      </w:pPr>
-      <w:r>
-        <w:rPr>
-          <w:rtl w:val="0"/>
-        </w:rPr>
         <w:t xml:space="preserve">O sistema atualiza no banco de dados o status do chamado para “Fechado”.</w:t>
       </w:r>
       <w:r>
@@ -3641,36 +3624,6 @@
     </w:p>
     <w:p>
       <w:pPr>
-        <w:numPr>
-          <w:ilvl w:val="0"/>
-          <w:numId w:val="6"/>
-        </w:numPr>
-        <w:ind w:left="720" w:hanging="360"/>
-      </w:pPr>
-      <w:r>
-        <w:rPr>
-          <w:rtl w:val="0"/>
-        </w:rPr>
-        <w:t xml:space="preserve">{A5}O analista aciona a opção “Voltar”:</w:t>
-      </w:r>
-    </w:p>
-    <w:p>
-      <w:pPr>
-        <w:numPr>
-          <w:ilvl w:val="1"/>
-          <w:numId w:val="6"/>
-        </w:numPr>
-        <w:ind w:left="1440" w:hanging="360"/>
-      </w:pPr>
-      <w:r>
-        <w:rPr>
-          <w:rtl w:val="0"/>
-        </w:rPr>
-        <w:t xml:space="preserve">O sistema volta para a tela anterior.</w:t>
-      </w:r>
-    </w:p>
-    <w:p>
-      <w:pPr>
         <w:rPr>
           <w:b w:val="1"/>
         </w:rPr>
@@ -3795,6 +3748,18 @@
       </w:pPr>
       <w:r>
         <w:rPr>
+          <w:rtl w:val="0"/>
+        </w:rPr>
+      </w:r>
+    </w:p>
+    <w:p>
+      <w:pPr>
+        <w:rPr>
+          <w:b w:val="1"/>
+        </w:rPr>
+      </w:pPr>
+      <w:r>
+        <w:rPr>
           <w:b w:val="1"/>
           <w:rtl w:val="0"/>
         </w:rPr>
@@ -3864,73 +3829,83 @@
         <w:tab/>
         <w:t xml:space="preserve">Nenhum.</w:t>
       </w:r>
-    </w:p>
-    <w:p>
-      <w:pPr>
-        <w:rPr/>
-      </w:pPr>
-      <w:r>
-        <w:rPr>
-          <w:rtl w:val="0"/>
-        </w:rPr>
-      </w:r>
-    </w:p>
-    <w:p>
-      <w:pPr>
-        <w:rPr/>
-      </w:pPr>
-      <w:r>
-        <w:rPr>
-          <w:rtl w:val="0"/>
-        </w:rPr>
-      </w:r>
-    </w:p>
-    <w:p>
-      <w:pPr>
-        <w:rPr/>
-      </w:pPr>
-      <w:r>
-        <w:rPr>
-          <w:rtl w:val="0"/>
-        </w:rPr>
-      </w:r>
-    </w:p>
-    <w:p>
-      <w:pPr>
-        <w:rPr/>
-      </w:pPr>
-      <w:r>
-        <w:rPr>
-          <w:rtl w:val="0"/>
-        </w:rPr>
-      </w:r>
-    </w:p>
-    <w:p>
-      <w:pPr>
-        <w:rPr/>
-      </w:pPr>
-      <w:r>
-        <w:rPr>
-          <w:rtl w:val="0"/>
-        </w:rPr>
-      </w:r>
-    </w:p>
-    <w:p>
-      <w:pPr>
-        <w:rPr/>
-      </w:pPr>
-      <w:r>
-        <w:rPr>
-          <w:rtl w:val="0"/>
-        </w:rPr>
-      </w:r>
-    </w:p>
-    <w:p>
-      <w:pPr>
-        <w:rPr>
-          <w:b w:val="1"/>
-        </w:rPr>
-      </w:pPr>
+      <w:commentRangeEnd w:id="2"/>
+      <w:r>
+        <w:commentReference w:id="2"/>
+      </w:r>
+      <w:r>
+        <w:rPr>
+          <w:rtl w:val="0"/>
+        </w:rPr>
+      </w:r>
+    </w:p>
+    <w:p>
+      <w:pPr>
+        <w:rPr/>
+      </w:pPr>
+      <w:r>
+        <w:rPr>
+          <w:rtl w:val="0"/>
+        </w:rPr>
+      </w:r>
+    </w:p>
+    <w:p>
+      <w:pPr>
+        <w:rPr/>
+      </w:pPr>
+      <w:r>
+        <w:rPr>
+          <w:rtl w:val="0"/>
+        </w:rPr>
+      </w:r>
+    </w:p>
+    <w:p>
+      <w:pPr>
+        <w:rPr/>
+      </w:pPr>
+      <w:r>
+        <w:rPr>
+          <w:rtl w:val="0"/>
+        </w:rPr>
+      </w:r>
+    </w:p>
+    <w:p>
+      <w:pPr>
+        <w:rPr/>
+      </w:pPr>
+      <w:r>
+        <w:rPr>
+          <w:rtl w:val="0"/>
+        </w:rPr>
+      </w:r>
+    </w:p>
+    <w:p>
+      <w:pPr>
+        <w:rPr/>
+      </w:pPr>
+      <w:r>
+        <w:rPr>
+          <w:rtl w:val="0"/>
+        </w:rPr>
+      </w:r>
+    </w:p>
+    <w:p>
+      <w:pPr>
+        <w:rPr/>
+      </w:pPr>
+      <w:r>
+        <w:rPr>
+          <w:rtl w:val="0"/>
+        </w:rPr>
+      </w:r>
+    </w:p>
+    <w:p>
+      <w:pPr>
+        <w:rPr>
+          <w:b w:val="1"/>
+        </w:rPr>
+      </w:pPr>
+      <w:commentRangeStart w:id="3"/>
       <w:r>
         <w:rPr>
           <w:b w:val="1"/>
@@ -4142,27 +4117,12 @@
           <w:numId w:val="9"/>
         </w:numPr>
         <w:ind w:left="720" w:hanging="360"/>
-        <w:rPr>
-          <w:u w:val="none"/>
-        </w:rPr>
-      </w:pPr>
-      <w:r>
-        <w:rPr>
-          <w:rtl w:val="0"/>
-        </w:rPr>
-        <w:t xml:space="preserve">O Sistema exibe uma página com as opções “Abrir novo chamado”, </w:t>
-      </w:r>
-      <w:r>
-        <w:rPr>
-          <w:rtl w:val="0"/>
-        </w:rPr>
-        <w:t xml:space="preserve">“Visualizar meus chamados”</w:t>
-      </w:r>
-      <w:r>
-        <w:rPr>
-          <w:rtl w:val="0"/>
-        </w:rPr>
-        <w:t xml:space="preserve"> e “Sair”.{A1}{A2}</w:t>
+      </w:pPr>
+      <w:r>
+        <w:rPr>
+          <w:rtl w:val="0"/>
+        </w:rPr>
+        <w:t xml:space="preserve">O Sistema exibe uma página com todos os chamados abertos pelo analista em uma tabela, um campo de pesquisa de ativos e as opções “Abrir novo chamado” e “Sair”.</w:t>
       </w:r>
     </w:p>
     <w:p>
@@ -4172,15 +4132,12 @@
           <w:numId w:val="9"/>
         </w:numPr>
         <w:ind w:left="720" w:hanging="360"/>
-        <w:rPr>
-          <w:u w:val="none"/>
-        </w:rPr>
-      </w:pPr>
-      <w:r>
-        <w:rPr>
-          <w:rtl w:val="0"/>
-        </w:rPr>
-        <w:t xml:space="preserve">O analista aciona a opção “Criar novo chamado”. </w:t>
+      </w:pPr>
+      <w:r>
+        <w:rPr>
+          <w:rtl w:val="0"/>
+        </w:rPr>
+        <w:t xml:space="preserve">O sistema exibe ao lado de cada chamado os botões “Adicionar acompanhamento”, “Editar chamado” e “Encerrar chamado”.</w:t>
       </w:r>
     </w:p>
     <w:p>
@@ -4198,31 +4155,7 @@
         <w:rPr>
           <w:rtl w:val="0"/>
         </w:rPr>
-        <w:t xml:space="preserve">O Sistema exibe a janela de cadastro do chamado  com os botões </w:t>
-      </w:r>
-      <w:r>
-        <w:rPr>
-          <w:rtl w:val="0"/>
-        </w:rPr>
-        <w:t xml:space="preserve">“</w:t>
-      </w:r>
-      <w:r>
-        <w:rPr>
-          <w:rtl w:val="0"/>
-        </w:rPr>
-        <w:t xml:space="preserve">Abrir novo chamado</w:t>
-      </w:r>
-      <w:r>
-        <w:rPr>
-          <w:rtl w:val="0"/>
-        </w:rPr>
-        <w:t xml:space="preserve">”</w:t>
-      </w:r>
-      <w:r>
-        <w:rPr>
-          <w:rtl w:val="0"/>
-        </w:rPr>
-        <w:t xml:space="preserve">, “Voltar”, e os campos de texto “Título”, “Descrição”, “Nome do requerente”, “Funcionário atribuído (Que é automaticamente preenchido com o nome do analista logado)”, “Ativo”, “status”.</w:t>
+        <w:t xml:space="preserve">O analista aciona a opção “Abrir novo chamado”. </w:t>
       </w:r>
     </w:p>
     <w:p>
@@ -4240,7 +4173,31 @@
         <w:rPr>
           <w:rtl w:val="0"/>
         </w:rPr>
-        <w:t xml:space="preserve">O analista preenche os campos com as informações do chamado.</w:t>
+        <w:t xml:space="preserve">O Sistema exibe a janela de cadastro do chamado  com os botões </w:t>
+      </w:r>
+      <w:r>
+        <w:rPr>
+          <w:rtl w:val="0"/>
+        </w:rPr>
+        <w:t xml:space="preserve">“</w:t>
+      </w:r>
+      <w:r>
+        <w:rPr>
+          <w:rtl w:val="0"/>
+        </w:rPr>
+        <w:t xml:space="preserve">Abrir novo chamado</w:t>
+      </w:r>
+      <w:r>
+        <w:rPr>
+          <w:rtl w:val="0"/>
+        </w:rPr>
+        <w:t xml:space="preserve">”</w:t>
+      </w:r>
+      <w:r>
+        <w:rPr>
+          <w:rtl w:val="0"/>
+        </w:rPr>
+        <w:t xml:space="preserve">, “Voltar”, e os campos de texto “Título”, “Descrição”, “Nome do requerente”, “Funcionário atribuído (Que é automaticamente preenchido com o nome do analista logado)”, “Ativo”, “status”.</w:t>
       </w:r>
     </w:p>
     <w:p>
@@ -4258,19 +4215,7 @@
         <w:rPr>
           <w:rtl w:val="0"/>
         </w:rPr>
-        <w:t xml:space="preserve">O analista aciona o botão “</w:t>
-      </w:r>
-      <w:r>
-        <w:rPr>
-          <w:rtl w:val="0"/>
-        </w:rPr>
-        <w:t xml:space="preserve">Abrir novo chamado</w:t>
-      </w:r>
-      <w:r>
-        <w:rPr>
-          <w:rtl w:val="0"/>
-        </w:rPr>
-        <w:t xml:space="preserve">”.[E1]</w:t>
+        <w:t xml:space="preserve">O analista preenche os campos com as informações do chamado.</w:t>
       </w:r>
     </w:p>
     <w:p>
@@ -4288,6 +4233,36 @@
         <w:rPr>
           <w:rtl w:val="0"/>
         </w:rPr>
+        <w:t xml:space="preserve">O analista aciona o botão “</w:t>
+      </w:r>
+      <w:r>
+        <w:rPr>
+          <w:rtl w:val="0"/>
+        </w:rPr>
+        <w:t xml:space="preserve">Abrir novo chamado</w:t>
+      </w:r>
+      <w:r>
+        <w:rPr>
+          <w:rtl w:val="0"/>
+        </w:rPr>
+        <w:t xml:space="preserve">”.[E1]</w:t>
+      </w:r>
+    </w:p>
+    <w:p>
+      <w:pPr>
+        <w:numPr>
+          <w:ilvl w:val="0"/>
+          <w:numId w:val="9"/>
+        </w:numPr>
+        <w:ind w:left="720" w:hanging="360"/>
+        <w:rPr>
+          <w:u w:val="none"/>
+        </w:rPr>
+      </w:pPr>
+      <w:r>
+        <w:rPr>
+          <w:rtl w:val="0"/>
+        </w:rPr>
         <w:t xml:space="preserve">O Sistema salva as informações no banco de dados.</w:t>
       </w:r>
     </w:p>
@@ -4347,10 +4322,92 @@
       </w:pPr>
       <w:r>
         <w:rPr>
+          <w:rtl w:val="0"/>
+        </w:rPr>
+      </w:r>
+    </w:p>
+    <w:p>
+      <w:pPr>
+        <w:rPr>
+          <w:b w:val="1"/>
+        </w:rPr>
+      </w:pPr>
+      <w:r>
+        <w:rPr>
+          <w:rtl w:val="0"/>
+        </w:rPr>
+      </w:r>
+    </w:p>
+    <w:p>
+      <w:pPr>
+        <w:rPr>
+          <w:b w:val="1"/>
+        </w:rPr>
+      </w:pPr>
+      <w:r>
+        <w:rPr>
           <w:b w:val="1"/>
           <w:rtl w:val="0"/>
         </w:rPr>
         <w:t xml:space="preserve">Exceções:</w:t>
+      </w:r>
+    </w:p>
+    <w:p>
+      <w:pPr>
+        <w:numPr>
+          <w:ilvl w:val="0"/>
+          <w:numId w:val="25"/>
+        </w:numPr>
+        <w:ind w:left="720" w:hanging="360"/>
+        <w:rPr>
+          <w:u w:val="none"/>
+        </w:rPr>
+      </w:pPr>
+      <w:r>
+        <w:rPr>
+          <w:rtl w:val="0"/>
+        </w:rPr>
+        <w:t xml:space="preserve">[E1] Campos obrigatórios não preenchidos: </w:t>
+      </w:r>
+    </w:p>
+    <w:p>
+      <w:pPr>
+        <w:numPr>
+          <w:ilvl w:val="1"/>
+          <w:numId w:val="25"/>
+        </w:numPr>
+        <w:ind w:left="1440" w:hanging="360"/>
+        <w:rPr>
+          <w:u w:val="none"/>
+        </w:rPr>
+      </w:pPr>
+      <w:r>
+        <w:rPr>
+          <w:rtl w:val="0"/>
+        </w:rPr>
+        <w:t xml:space="preserve">A página exibe a mensagem de erro informando os campos que precisam ser preenchidos.</w:t>
+      </w:r>
+      <w:r>
+        <w:rPr>
+          <w:rtl w:val="0"/>
+        </w:rPr>
+      </w:r>
+    </w:p>
+    <w:p>
+      <w:pPr>
+        <w:rPr/>
+      </w:pPr>
+      <w:r>
+        <w:rPr>
+          <w:b w:val="1"/>
+          <w:rtl w:val="0"/>
+        </w:rPr>
+        <w:t xml:space="preserve">Fluxo Alternativo:</w:t>
+      </w:r>
+      <w:r>
+        <w:rPr>
+          <w:rtl w:val="0"/>
+        </w:rPr>
       </w:r>
     </w:p>
     <w:p>
@@ -4360,7 +4417,35 @@
         <w:widowControl w:val="1"/>
         <w:numPr>
           <w:ilvl w:val="0"/>
-          <w:numId w:val="25"/>
+          <w:numId w:val="21"/>
+        </w:numPr>
+        <w:pBdr>
+          <w:top w:space="0" w:sz="0" w:val="nil"/>
+          <w:left w:space="0" w:sz="0" w:val="nil"/>
+          <w:bottom w:space="0" w:sz="0" w:val="nil"/>
+          <w:right w:space="0" w:sz="0" w:val="nil"/>
+          <w:between w:space="0" w:sz="0" w:val="nil"/>
+        </w:pBdr>
+        <w:shd w:fill="auto" w:val="clear"/>
+        <w:spacing w:after="0" w:before="0" w:line="276" w:lineRule="auto"/>
+        <w:ind w:left="720" w:right="0" w:hanging="360"/>
+        <w:jc w:val="left"/>
+      </w:pPr>
+      <w:r>
+        <w:rPr>
+          <w:rtl w:val="0"/>
+        </w:rPr>
+        <w:t xml:space="preserve">{A1}O analista aciona a opção “Encerrar chamado”:</w:t>
+      </w:r>
+    </w:p>
+    <w:p>
+      <w:pPr>
+        <w:keepNext w:val="0"/>
+        <w:keepLines w:val="0"/>
+        <w:widowControl w:val="1"/>
+        <w:numPr>
+          <w:ilvl w:val="1"/>
+          <w:numId w:val="21"/>
         </w:numPr>
         <w:pBdr>
           <w:top w:space="0" w:sz="0" w:val="nil"/>
@@ -4373,121 +4458,12 @@
         <w:spacing w:after="0" w:before="0" w:line="276" w:lineRule="auto"/>
         <w:ind w:left="1440" w:right="0" w:hanging="360"/>
         <w:jc w:val="left"/>
-        <w:rPr>
-          <w:u w:val="none"/>
-        </w:rPr>
-      </w:pPr>
-      <w:r>
-        <w:rPr>
-          <w:rtl w:val="0"/>
-        </w:rPr>
-        <w:t xml:space="preserve">[E1] Campos obrigatórios não preenchidos: </w:t>
-      </w:r>
-    </w:p>
-    <w:p>
-      <w:pPr>
-        <w:keepNext w:val="0"/>
-        <w:keepLines w:val="0"/>
-        <w:widowControl w:val="1"/>
-        <w:numPr>
-          <w:ilvl w:val="1"/>
-          <w:numId w:val="25"/>
-        </w:numPr>
-        <w:pBdr>
-          <w:top w:space="0" w:sz="0" w:val="nil"/>
-          <w:left w:space="0" w:sz="0" w:val="nil"/>
-          <w:bottom w:space="0" w:sz="0" w:val="nil"/>
-          <w:right w:space="0" w:sz="0" w:val="nil"/>
-          <w:between w:space="0" w:sz="0" w:val="nil"/>
-        </w:pBdr>
-        <w:shd w:fill="auto" w:val="clear"/>
-        <w:spacing w:after="0" w:before="0" w:line="276" w:lineRule="auto"/>
-        <w:ind w:left="2160" w:right="0" w:hanging="360"/>
-        <w:jc w:val="left"/>
-        <w:rPr>
-          <w:u w:val="none"/>
-        </w:rPr>
-      </w:pPr>
-      <w:r>
-        <w:rPr>
-          <w:rtl w:val="0"/>
-        </w:rPr>
-        <w:t xml:space="preserve">A página exibe a mensagem de erro informando os campos que precisam ser preenchidos.</w:t>
-      </w:r>
-      <w:r>
-        <w:rPr>
-          <w:rtl w:val="0"/>
-        </w:rPr>
-      </w:r>
-    </w:p>
-    <w:p>
-      <w:pPr>
-        <w:rPr>
-          <w:b w:val="1"/>
-        </w:rPr>
-      </w:pPr>
-      <w:r>
-        <w:rPr>
-          <w:b w:val="1"/>
-          <w:rtl w:val="0"/>
-        </w:rPr>
-        <w:t xml:space="preserve">Fluxo Alternativo:</w:t>
-      </w:r>
-    </w:p>
-    <w:p>
-      <w:pPr>
-        <w:numPr>
-          <w:ilvl w:val="0"/>
-          <w:numId w:val="21"/>
-        </w:numPr>
-        <w:ind w:left="720" w:hanging="360"/>
-        <w:rPr>
-          <w:u w:val="none"/>
-        </w:rPr>
-      </w:pPr>
-      <w:r>
-        <w:rPr>
-          <w:rtl w:val="0"/>
-        </w:rPr>
-        <w:t xml:space="preserve">{A1} </w:t>
-      </w:r>
-      <w:commentRangeStart w:id="1"/>
-      <w:commentRangeStart w:id="2"/>
-      <w:r>
-        <w:rPr>
-          <w:rtl w:val="0"/>
-        </w:rPr>
-        <w:t xml:space="preserve">O analista aciona o botão “Visualizar meus chamados”:</w:t>
-      </w:r>
-      <w:commentRangeEnd w:id="1"/>
-      <w:r>
-        <w:commentReference w:id="1"/>
-      </w:r>
-      <w:commentRangeEnd w:id="2"/>
-      <w:r>
-        <w:commentReference w:id="2"/>
-      </w:r>
-      <w:r>
-        <w:rPr>
-          <w:rtl w:val="0"/>
-        </w:rPr>
-      </w:r>
-    </w:p>
-    <w:p>
-      <w:pPr>
-        <w:numPr>
-          <w:ilvl w:val="1"/>
-          <w:numId w:val="21"/>
-        </w:numPr>
-        <w:ind w:left="1440" w:hanging="360"/>
-        <w:rPr>
-          <w:u w:val="none"/>
-        </w:rPr>
-      </w:pPr>
-      <w:r>
-        <w:rPr>
-          <w:rtl w:val="0"/>
-        </w:rPr>
+      </w:pPr>
+      <w:r>
+        <w:rPr>
+          <w:rtl w:val="0"/>
+        </w:rPr>
+        <w:t xml:space="preserve"> [Caso de uso 4]</w:t>
       </w:r>
     </w:p>
     <w:p>
@@ -4515,7 +4491,7 @@
         <w:rPr>
           <w:rtl w:val="0"/>
         </w:rPr>
-        <w:t xml:space="preserve">{A2} O administrador aciona a opção “Sair”</w:t>
+        <w:t xml:space="preserve">{A2}O analista aciona a opção “Sair”: </w:t>
       </w:r>
     </w:p>
     <w:p>
@@ -4543,7 +4519,143 @@
         <w:rPr>
           <w:rtl w:val="0"/>
         </w:rPr>
-        <w:t xml:space="preserve">O sistema faz logoff do administrador e retorna à página de login.</w:t>
+        <w:t xml:space="preserve">O sistema faz logoff do analista e retorna à página de login.</w:t>
+      </w:r>
+    </w:p>
+    <w:p>
+      <w:pPr>
+        <w:keepNext w:val="0"/>
+        <w:keepLines w:val="0"/>
+        <w:widowControl w:val="1"/>
+        <w:numPr>
+          <w:ilvl w:val="0"/>
+          <w:numId w:val="21"/>
+        </w:numPr>
+        <w:pBdr>
+          <w:top w:space="0" w:sz="0" w:val="nil"/>
+          <w:left w:space="0" w:sz="0" w:val="nil"/>
+          <w:bottom w:space="0" w:sz="0" w:val="nil"/>
+          <w:right w:space="0" w:sz="0" w:val="nil"/>
+          <w:between w:space="0" w:sz="0" w:val="nil"/>
+        </w:pBdr>
+        <w:shd w:fill="auto" w:val="clear"/>
+        <w:spacing w:after="0" w:before="0" w:line="276" w:lineRule="auto"/>
+        <w:ind w:left="720" w:right="0" w:hanging="360"/>
+        <w:jc w:val="left"/>
+      </w:pPr>
+      <w:r>
+        <w:rPr>
+          <w:rtl w:val="0"/>
+        </w:rPr>
+        <w:t xml:space="preserve">{A3}O analista aciona a opção “Adicionar acompanhamento”:</w:t>
+      </w:r>
+    </w:p>
+    <w:p>
+      <w:pPr>
+        <w:keepNext w:val="0"/>
+        <w:keepLines w:val="0"/>
+        <w:widowControl w:val="1"/>
+        <w:numPr>
+          <w:ilvl w:val="1"/>
+          <w:numId w:val="21"/>
+        </w:numPr>
+        <w:pBdr>
+          <w:top w:space="0" w:sz="0" w:val="nil"/>
+          <w:left w:space="0" w:sz="0" w:val="nil"/>
+          <w:bottom w:space="0" w:sz="0" w:val="nil"/>
+          <w:right w:space="0" w:sz="0" w:val="nil"/>
+          <w:between w:space="0" w:sz="0" w:val="nil"/>
+        </w:pBdr>
+        <w:shd w:fill="auto" w:val="clear"/>
+        <w:spacing w:after="0" w:before="0" w:line="276" w:lineRule="auto"/>
+        <w:ind w:left="1440" w:right="0" w:hanging="360"/>
+        <w:jc w:val="left"/>
+      </w:pPr>
+      <w:r>
+        <w:rPr>
+          <w:rtl w:val="0"/>
+        </w:rPr>
+        <w:t xml:space="preserve">[Caso de uso 9]</w:t>
+      </w:r>
+    </w:p>
+    <w:p>
+      <w:pPr>
+        <w:keepNext w:val="0"/>
+        <w:keepLines w:val="0"/>
+        <w:widowControl w:val="1"/>
+        <w:numPr>
+          <w:ilvl w:val="0"/>
+          <w:numId w:val="21"/>
+        </w:numPr>
+        <w:pBdr>
+          <w:top w:space="0" w:sz="0" w:val="nil"/>
+          <w:left w:space="0" w:sz="0" w:val="nil"/>
+          <w:bottom w:space="0" w:sz="0" w:val="nil"/>
+          <w:right w:space="0" w:sz="0" w:val="nil"/>
+          <w:between w:space="0" w:sz="0" w:val="nil"/>
+        </w:pBdr>
+        <w:shd w:fill="auto" w:val="clear"/>
+        <w:spacing w:after="0" w:before="0" w:line="276" w:lineRule="auto"/>
+        <w:ind w:left="720" w:right="0" w:hanging="360"/>
+        <w:jc w:val="left"/>
+      </w:pPr>
+      <w:r>
+        <w:rPr>
+          <w:rtl w:val="0"/>
+        </w:rPr>
+        <w:t xml:space="preserve">{A4}O analista aciona a opção “Editar chamado”: </w:t>
+      </w:r>
+    </w:p>
+    <w:p>
+      <w:pPr>
+        <w:keepNext w:val="0"/>
+        <w:keepLines w:val="0"/>
+        <w:widowControl w:val="1"/>
+        <w:numPr>
+          <w:ilvl w:val="1"/>
+          <w:numId w:val="21"/>
+        </w:numPr>
+        <w:pBdr>
+          <w:top w:space="0" w:sz="0" w:val="nil"/>
+          <w:left w:space="0" w:sz="0" w:val="nil"/>
+          <w:bottom w:space="0" w:sz="0" w:val="nil"/>
+          <w:right w:space="0" w:sz="0" w:val="nil"/>
+          <w:between w:space="0" w:sz="0" w:val="nil"/>
+        </w:pBdr>
+        <w:shd w:fill="auto" w:val="clear"/>
+        <w:spacing w:after="0" w:before="0" w:line="276" w:lineRule="auto"/>
+        <w:ind w:left="1440" w:right="0" w:hanging="360"/>
+        <w:jc w:val="left"/>
+      </w:pPr>
+      <w:r>
+        <w:rPr>
+          <w:rtl w:val="0"/>
+        </w:rPr>
+        <w:t xml:space="preserve">[Caso de uso 10]</w:t>
+      </w:r>
+    </w:p>
+    <w:p>
+      <w:pPr>
+        <w:keepNext w:val="0"/>
+        <w:keepLines w:val="0"/>
+        <w:widowControl w:val="1"/>
+        <w:pBdr>
+          <w:top w:space="0" w:sz="0" w:val="nil"/>
+          <w:left w:space="0" w:sz="0" w:val="nil"/>
+          <w:bottom w:space="0" w:sz="0" w:val="nil"/>
+          <w:right w:space="0" w:sz="0" w:val="nil"/>
+          <w:between w:space="0" w:sz="0" w:val="nil"/>
+        </w:pBdr>
+        <w:shd w:fill="auto" w:val="clear"/>
+        <w:spacing w:after="0" w:before="0" w:line="276" w:lineRule="auto"/>
+        <w:ind w:left="720" w:right="0" w:firstLine="0"/>
+        <w:jc w:val="left"/>
+        <w:rPr/>
+      </w:pPr>
+      <w:r>
+        <w:rPr>
+          <w:rtl w:val="0"/>
+        </w:rPr>
       </w:r>
     </w:p>
     <w:p>
@@ -4743,60 +4855,65 @@
         <w:tab/>
         <w:t xml:space="preserve">Nenhum.</w:t>
       </w:r>
-      <w:r>
-        <w:rPr>
-          <w:rtl w:val="0"/>
-        </w:rPr>
-      </w:r>
-    </w:p>
-    <w:p>
-      <w:pPr>
-        <w:rPr>
-          <w:b w:val="1"/>
-        </w:rPr>
-      </w:pPr>
-      <w:r>
-        <w:rPr>
-          <w:rtl w:val="0"/>
-        </w:rPr>
-      </w:r>
-    </w:p>
-    <w:p>
-      <w:pPr>
-        <w:rPr/>
-      </w:pPr>
-      <w:r>
-        <w:rPr>
-          <w:rtl w:val="0"/>
-        </w:rPr>
-      </w:r>
-    </w:p>
-    <w:p>
-      <w:pPr>
-        <w:rPr/>
-      </w:pPr>
-      <w:r>
-        <w:rPr>
-          <w:rtl w:val="0"/>
-        </w:rPr>
-      </w:r>
-    </w:p>
-    <w:p>
-      <w:pPr>
-        <w:rPr/>
-      </w:pPr>
-      <w:r>
-        <w:rPr>
-          <w:rtl w:val="0"/>
-        </w:rPr>
-      </w:r>
-    </w:p>
-    <w:p>
-      <w:pPr>
-        <w:rPr>
-          <w:b w:val="1"/>
-        </w:rPr>
-      </w:pPr>
+      <w:commentRangeEnd w:id="3"/>
+      <w:r>
+        <w:commentReference w:id="3"/>
+      </w:r>
+      <w:r>
+        <w:rPr>
+          <w:rtl w:val="0"/>
+        </w:rPr>
+      </w:r>
+    </w:p>
+    <w:p>
+      <w:pPr>
+        <w:rPr>
+          <w:b w:val="1"/>
+        </w:rPr>
+      </w:pPr>
+      <w:r>
+        <w:rPr>
+          <w:rtl w:val="0"/>
+        </w:rPr>
+      </w:r>
+    </w:p>
+    <w:p>
+      <w:pPr>
+        <w:rPr/>
+      </w:pPr>
+      <w:r>
+        <w:rPr>
+          <w:rtl w:val="0"/>
+        </w:rPr>
+      </w:r>
+    </w:p>
+    <w:p>
+      <w:pPr>
+        <w:rPr/>
+      </w:pPr>
+      <w:r>
+        <w:rPr>
+          <w:rtl w:val="0"/>
+        </w:rPr>
+      </w:r>
+    </w:p>
+    <w:p>
+      <w:pPr>
+        <w:rPr/>
+      </w:pPr>
+      <w:r>
+        <w:rPr>
+          <w:rtl w:val="0"/>
+        </w:rPr>
+      </w:r>
+    </w:p>
+    <w:p>
+      <w:pPr>
+        <w:rPr>
+          <w:b w:val="1"/>
+        </w:rPr>
+      </w:pPr>
+      <w:commentRangeStart w:id="4"/>
       <w:r>
         <w:rPr>
           <w:b w:val="1"/>
@@ -4884,7 +5001,7 @@
           <w:rtl w:val="0"/>
         </w:rPr>
         <w:tab/>
-        <w:t xml:space="preserve">Administrador</w:t>
+        <w:t xml:space="preserve">Analista</w:t>
       </w:r>
     </w:p>
     <w:p>
@@ -5000,7 +5117,7 @@
         <w:rPr>
           <w:rtl w:val="0"/>
         </w:rPr>
-        <w:t xml:space="preserve">O administrador realiza login na página de login.[Caso de uso 1]</w:t>
+        <w:t xml:space="preserve">O analista realiza login na página de login.[Caso de uso 1]</w:t>
       </w:r>
     </w:p>
     <w:p>
@@ -5015,7 +5132,7 @@
         <w:rPr>
           <w:rtl w:val="0"/>
         </w:rPr>
-        <w:t xml:space="preserve">O Sistema exibe uma página as opções “Cadastrar novo analista ”, “Editar Informações do analista ”, “Cadastrar novo ativo”, “Editar informações do ativo”, um campo de texto com o botão “Pesquisar ativos”, “Sair”.</w:t>
+        <w:t xml:space="preserve">O Sistema exibe uma página com todos os chamados abertos pelo usuário em uma tabela, um campo de pesquisa de ativos e as opções “Abrir novo chamado” e “Sair”.</w:t>
       </w:r>
     </w:p>
     <w:p>
@@ -5025,15 +5142,12 @@
           <w:numId w:val="23"/>
         </w:numPr>
         <w:ind w:left="720" w:hanging="360"/>
-        <w:rPr>
-          <w:u w:val="none"/>
-        </w:rPr>
-      </w:pPr>
-      <w:r>
-        <w:rPr>
-          <w:rtl w:val="0"/>
-        </w:rPr>
-        <w:t xml:space="preserve">O administrador insere o tombo do ativo no campo de texto.{A1}{A2}{A3}{A4}{A5}</w:t>
+      </w:pPr>
+      <w:r>
+        <w:rPr>
+          <w:rtl w:val="0"/>
+        </w:rPr>
+        <w:t xml:space="preserve">O sistema exibe ao lado de cada chamado os botões “Adicionar acompanhamento”, “Editar chamado” e “Encerrar chamado”.</w:t>
       </w:r>
     </w:p>
     <w:p>
@@ -5051,7 +5165,7 @@
         <w:rPr>
           <w:rtl w:val="0"/>
         </w:rPr>
-        <w:t xml:space="preserve">O administrador aciona a opção “Pesquisar ativos”.</w:t>
+        <w:t xml:space="preserve">O analista insere o tombo do ativo no campo de texto.{A1}{A2}{A3}{A4}{A5}</w:t>
       </w:r>
     </w:p>
     <w:p>
@@ -5069,7 +5183,25 @@
         <w:rPr>
           <w:rtl w:val="0"/>
         </w:rPr>
-        <w:t xml:space="preserve">O sistema exibe uma tela com todos o ativo cadastrado e suas informações.[E1][E2]</w:t>
+        <w:t xml:space="preserve">O analista aciona a opção “Pesquisar”.</w:t>
+      </w:r>
+    </w:p>
+    <w:p>
+      <w:pPr>
+        <w:numPr>
+          <w:ilvl w:val="0"/>
+          <w:numId w:val="23"/>
+        </w:numPr>
+        <w:ind w:left="720" w:hanging="360"/>
+        <w:rPr>
+          <w:u w:val="none"/>
+        </w:rPr>
+      </w:pPr>
+      <w:r>
+        <w:rPr>
+          <w:rtl w:val="0"/>
+        </w:rPr>
+        <w:t xml:space="preserve">O sistema exibe uma tela o ativo cadastrado e suas informações.[E1][E2]</w:t>
       </w:r>
       <w:r>
         <w:rPr>
@@ -5192,7 +5324,7 @@
         <w:rPr>
           <w:rtl w:val="0"/>
         </w:rPr>
-        <w:t xml:space="preserve">{A1} O administrador aciona a opção “Cadastrar novo analista”</w:t>
+        <w:t xml:space="preserve">{A1} O administrador aciona a opção “Abrir novo chamado”</w:t>
       </w:r>
     </w:p>
     <w:p>
@@ -5210,7 +5342,7 @@
         <w:rPr>
           <w:rtl w:val="0"/>
         </w:rPr>
-        <w:t xml:space="preserve">[Caso de uso 2]</w:t>
+        <w:t xml:space="preserve">[Caso de uso 5]</w:t>
       </w:r>
     </w:p>
     <w:p>
@@ -5228,7 +5360,7 @@
         <w:rPr>
           <w:rtl w:val="0"/>
         </w:rPr>
-        <w:t xml:space="preserve">{A2} O administrador aciona a opção “Editar cadastro do analista”</w:t>
+        <w:t xml:space="preserve">{A2} O administrador aciona a opção “Adicionar acompanhamento”</w:t>
       </w:r>
     </w:p>
     <w:p>
@@ -5246,7 +5378,7 @@
         <w:rPr>
           <w:rtl w:val="0"/>
         </w:rPr>
-        <w:t xml:space="preserve">[Caso de uso 3]</w:t>
+        <w:t xml:space="preserve">[Caso de uso 9]</w:t>
       </w:r>
     </w:p>
     <w:p>
@@ -5264,7 +5396,7 @@
         <w:rPr>
           <w:rtl w:val="0"/>
         </w:rPr>
-        <w:t xml:space="preserve">{A3} O administrador aciona a opção “Cadastrar novo ativo”</w:t>
+        <w:t xml:space="preserve">{A3} O administrador aciona a opção “Editar chamado”</w:t>
       </w:r>
     </w:p>
     <w:p>
@@ -5282,7 +5414,7 @@
         <w:rPr>
           <w:rtl w:val="0"/>
         </w:rPr>
-        <w:t xml:space="preserve">[Caso de uso 7]</w:t>
+        <w:t xml:space="preserve">[Caso de uso 10]</w:t>
       </w:r>
     </w:p>
     <w:p>
@@ -5300,7 +5432,7 @@
         <w:rPr>
           <w:rtl w:val="0"/>
         </w:rPr>
-        <w:t xml:space="preserve">{A4} O administrador aciona a opção “Editar informações do ativo”</w:t>
+        <w:t xml:space="preserve">{A4} O administrador aciona a opção “Encerrar chamado”</w:t>
       </w:r>
     </w:p>
     <w:p>
@@ -5318,7 +5450,7 @@
         <w:rPr>
           <w:rtl w:val="0"/>
         </w:rPr>
-        <w:t xml:space="preserve">[Caso de uso 8]</w:t>
+        <w:t xml:space="preserve">[Caso de uso 4]</w:t>
       </w:r>
     </w:p>
     <w:p>
@@ -5452,7 +5584,7 @@
           <w:rtl w:val="0"/>
         </w:rPr>
         <w:tab/>
-        <w:t xml:space="preserve">Baixa</w:t>
+        <w:t xml:space="preserve">Média</w:t>
       </w:r>
     </w:p>
     <w:p>
@@ -5565,133 +5697,143 @@
         <w:tab/>
         <w:t xml:space="preserve">Nenhum.</w:t>
       </w:r>
-    </w:p>
-    <w:p>
-      <w:pPr>
-        <w:rPr/>
-      </w:pPr>
-      <w:r>
-        <w:rPr>
-          <w:rtl w:val="0"/>
-        </w:rPr>
-      </w:r>
-    </w:p>
-    <w:p>
-      <w:pPr>
-        <w:rPr/>
-      </w:pPr>
-      <w:r>
-        <w:rPr>
-          <w:rtl w:val="0"/>
-        </w:rPr>
-      </w:r>
-    </w:p>
-    <w:p>
-      <w:pPr>
-        <w:rPr/>
-      </w:pPr>
-      <w:r>
-        <w:rPr>
-          <w:rtl w:val="0"/>
-        </w:rPr>
-      </w:r>
-    </w:p>
-    <w:p>
-      <w:pPr>
-        <w:rPr/>
-      </w:pPr>
-      <w:r>
-        <w:rPr>
-          <w:rtl w:val="0"/>
-        </w:rPr>
-      </w:r>
-    </w:p>
-    <w:p>
-      <w:pPr>
-        <w:rPr/>
-      </w:pPr>
-      <w:r>
-        <w:rPr>
-          <w:rtl w:val="0"/>
-        </w:rPr>
-      </w:r>
-    </w:p>
-    <w:p>
-      <w:pPr>
-        <w:rPr/>
-      </w:pPr>
-      <w:r>
-        <w:rPr>
-          <w:rtl w:val="0"/>
-        </w:rPr>
-      </w:r>
-    </w:p>
-    <w:p>
-      <w:pPr>
-        <w:rPr/>
-      </w:pPr>
-      <w:r>
-        <w:rPr>
-          <w:rtl w:val="0"/>
-        </w:rPr>
-      </w:r>
-    </w:p>
-    <w:p>
-      <w:pPr>
-        <w:rPr/>
-      </w:pPr>
-      <w:r>
-        <w:rPr>
-          <w:rtl w:val="0"/>
-        </w:rPr>
-      </w:r>
-    </w:p>
-    <w:p>
-      <w:pPr>
-        <w:rPr/>
-      </w:pPr>
-      <w:r>
-        <w:rPr>
-          <w:rtl w:val="0"/>
-        </w:rPr>
-      </w:r>
-    </w:p>
-    <w:p>
-      <w:pPr>
-        <w:rPr/>
-      </w:pPr>
-      <w:r>
-        <w:rPr>
-          <w:rtl w:val="0"/>
-        </w:rPr>
-      </w:r>
-    </w:p>
-    <w:p>
-      <w:pPr>
-        <w:rPr/>
-      </w:pPr>
-      <w:r>
-        <w:rPr>
-          <w:rtl w:val="0"/>
-        </w:rPr>
-      </w:r>
-    </w:p>
-    <w:p>
-      <w:pPr>
-        <w:rPr/>
-      </w:pPr>
-      <w:r>
-        <w:rPr>
-          <w:rtl w:val="0"/>
-        </w:rPr>
-      </w:r>
-    </w:p>
-    <w:p>
-      <w:pPr>
-        <w:rPr>
-          <w:b w:val="1"/>
-        </w:rPr>
-      </w:pPr>
+      <w:commentRangeEnd w:id="4"/>
+      <w:r>
+        <w:commentReference w:id="4"/>
+      </w:r>
+      <w:r>
+        <w:rPr>
+          <w:rtl w:val="0"/>
+        </w:rPr>
+      </w:r>
+    </w:p>
+    <w:p>
+      <w:pPr>
+        <w:rPr/>
+      </w:pPr>
+      <w:r>
+        <w:rPr>
+          <w:rtl w:val="0"/>
+        </w:rPr>
+      </w:r>
+    </w:p>
+    <w:p>
+      <w:pPr>
+        <w:rPr/>
+      </w:pPr>
+      <w:r>
+        <w:rPr>
+          <w:rtl w:val="0"/>
+        </w:rPr>
+      </w:r>
+    </w:p>
+    <w:p>
+      <w:pPr>
+        <w:rPr/>
+      </w:pPr>
+      <w:r>
+        <w:rPr>
+          <w:rtl w:val="0"/>
+        </w:rPr>
+      </w:r>
+    </w:p>
+    <w:p>
+      <w:pPr>
+        <w:rPr/>
+      </w:pPr>
+      <w:r>
+        <w:rPr>
+          <w:rtl w:val="0"/>
+        </w:rPr>
+      </w:r>
+    </w:p>
+    <w:p>
+      <w:pPr>
+        <w:rPr/>
+      </w:pPr>
+      <w:r>
+        <w:rPr>
+          <w:rtl w:val="0"/>
+        </w:rPr>
+      </w:r>
+    </w:p>
+    <w:p>
+      <w:pPr>
+        <w:rPr/>
+      </w:pPr>
+      <w:r>
+        <w:rPr>
+          <w:rtl w:val="0"/>
+        </w:rPr>
+      </w:r>
+    </w:p>
+    <w:p>
+      <w:pPr>
+        <w:rPr/>
+      </w:pPr>
+      <w:r>
+        <w:rPr>
+          <w:rtl w:val="0"/>
+        </w:rPr>
+      </w:r>
+    </w:p>
+    <w:p>
+      <w:pPr>
+        <w:rPr/>
+      </w:pPr>
+      <w:r>
+        <w:rPr>
+          <w:rtl w:val="0"/>
+        </w:rPr>
+      </w:r>
+    </w:p>
+    <w:p>
+      <w:pPr>
+        <w:rPr/>
+      </w:pPr>
+      <w:r>
+        <w:rPr>
+          <w:rtl w:val="0"/>
+        </w:rPr>
+      </w:r>
+    </w:p>
+    <w:p>
+      <w:pPr>
+        <w:rPr/>
+      </w:pPr>
+      <w:r>
+        <w:rPr>
+          <w:rtl w:val="0"/>
+        </w:rPr>
+      </w:r>
+    </w:p>
+    <w:p>
+      <w:pPr>
+        <w:rPr/>
+      </w:pPr>
+      <w:r>
+        <w:rPr>
+          <w:rtl w:val="0"/>
+        </w:rPr>
+      </w:r>
+    </w:p>
+    <w:p>
+      <w:pPr>
+        <w:rPr/>
+      </w:pPr>
+      <w:r>
+        <w:rPr>
+          <w:rtl w:val="0"/>
+        </w:rPr>
+      </w:r>
+    </w:p>
+    <w:p>
+      <w:pPr>
+        <w:rPr>
+          <w:b w:val="1"/>
+        </w:rPr>
+      </w:pPr>
+      <w:commentRangeStart w:id="5"/>
       <w:r>
         <w:rPr>
           <w:b w:val="1"/>
@@ -5910,7 +6052,7 @@
         <w:rPr>
           <w:rtl w:val="0"/>
         </w:rPr>
-        <w:t xml:space="preserve">O Sistema exibe uma página as opções “Cadastrar novo analista ”, “Editar cadastro do analista ”, “Cadastrar novo ativo”, “Editar informações do ativo”, um campo de texto com o botão “Pesquisar ativos“, “Sair”.</w:t>
+        <w:t xml:space="preserve">O Sistema exibe uma página as opções “Cadastrar novo usuário”, “Editar cadastro do usuário”, “Cadastrar novo ativo”, “Editar informações do ativo”, “Sair”.</w:t>
       </w:r>
     </w:p>
     <w:p>
@@ -5928,7 +6070,7 @@
         <w:rPr>
           <w:rtl w:val="0"/>
         </w:rPr>
-        <w:t xml:space="preserve">O administrador aciona a opção “Cadastrar novo ativo”.{A1}{A2}{A3}{A4}{A5}</w:t>
+        <w:t xml:space="preserve">O administrador aciona a opção “Cadastrar novo ativo”.{A1}{A2}{A3}{A4}</w:t>
       </w:r>
     </w:p>
     <w:p>
@@ -6005,24 +6147,6 @@
     </w:p>
     <w:p>
       <w:pPr>
-        <w:numPr>
-          <w:ilvl w:val="0"/>
-          <w:numId w:val="14"/>
-        </w:numPr>
-        <w:ind w:left="720" w:hanging="360"/>
-        <w:rPr>
-          <w:u w:val="none"/>
-        </w:rPr>
-      </w:pPr>
-      <w:r>
-        <w:rPr>
-          <w:rtl w:val="0"/>
-        </w:rPr>
-        <w:t xml:space="preserve">O sistema volta para a página inicial do administrador.</w:t>
-      </w:r>
-    </w:p>
-    <w:p>
-      <w:pPr>
         <w:rPr>
           <w:b w:val="1"/>
         </w:rPr>
@@ -6199,7 +6323,7 @@
         <w:rPr>
           <w:rtl w:val="0"/>
         </w:rPr>
-        <w:t xml:space="preserve">{A4} O administrador aciona a opção “Pesquisar ativos”:</w:t>
+        <w:t xml:space="preserve">{A4} O administrador aciona a opção “Sair”:</w:t>
       </w:r>
     </w:p>
     <w:p>
@@ -6209,39 +6333,6 @@
           <w:numId w:val="2"/>
         </w:numPr>
         <w:ind w:left="1440" w:hanging="360"/>
-        <w:rPr>
-          <w:u w:val="none"/>
-        </w:rPr>
-      </w:pPr>
-      <w:r>
-        <w:rPr>
-          <w:rtl w:val="0"/>
-        </w:rPr>
-        <w:t xml:space="preserve">[Caso de uso 6]</w:t>
-      </w:r>
-    </w:p>
-    <w:p>
-      <w:pPr>
-        <w:numPr>
-          <w:ilvl w:val="0"/>
-          <w:numId w:val="2"/>
-        </w:numPr>
-        <w:ind w:left="720" w:hanging="360"/>
-      </w:pPr>
-      <w:r>
-        <w:rPr>
-          <w:rtl w:val="0"/>
-        </w:rPr>
-        <w:t xml:space="preserve">{A5} O administrador aciona a opção “Sair”:</w:t>
-      </w:r>
-    </w:p>
-    <w:p>
-      <w:pPr>
-        <w:numPr>
-          <w:ilvl w:val="1"/>
-          <w:numId w:val="2"/>
-        </w:numPr>
-        <w:ind w:left="1440" w:hanging="360"/>
       </w:pPr>
       <w:r>
         <w:rPr>
@@ -6296,6 +6387,18 @@
       </w:pPr>
       <w:r>
         <w:rPr>
+          <w:rtl w:val="0"/>
+        </w:rPr>
+      </w:r>
+    </w:p>
+    <w:p>
+      <w:pPr>
+        <w:rPr>
+          <w:b w:val="1"/>
+        </w:rPr>
+      </w:pPr>
+      <w:r>
+        <w:rPr>
           <w:b w:val="1"/>
           <w:rtl w:val="0"/>
         </w:rPr>
@@ -6337,7 +6440,9 @@
     </w:p>
     <w:p>
       <w:pPr>
-        <w:rPr/>
+        <w:rPr>
+          <w:b w:val="1"/>
+        </w:rPr>
       </w:pPr>
       <w:r>
         <w:rPr>
@@ -6346,13 +6451,6 @@
         <w:tab/>
         <w:t xml:space="preserve">Baixa</w:t>
       </w:r>
-    </w:p>
-    <w:p>
-      <w:pPr>
-        <w:rPr>
-          <w:b w:val="1"/>
-        </w:rPr>
-      </w:pPr>
       <w:r>
         <w:rPr>
           <w:rtl w:val="0"/>
@@ -6413,16 +6511,6 @@
     </w:p>
     <w:p>
       <w:pPr>
-        <w:rPr/>
-      </w:pPr>
-      <w:r>
-        <w:rPr>
-          <w:rtl w:val="0"/>
-        </w:rPr>
-      </w:r>
-    </w:p>
-    <w:p>
-      <w:pPr>
         <w:rPr>
           <w:b w:val="1"/>
         </w:rPr>
@@ -6481,114 +6569,119 @@
         <w:tab/>
         <w:t xml:space="preserve">Nenhum.</w:t>
       </w:r>
-      <w:r>
-        <w:rPr>
-          <w:rtl w:val="0"/>
-        </w:rPr>
-      </w:r>
-    </w:p>
-    <w:p>
-      <w:pPr>
-        <w:rPr>
-          <w:b w:val="1"/>
-        </w:rPr>
-      </w:pPr>
-      <w:r>
-        <w:rPr>
-          <w:rtl w:val="0"/>
-        </w:rPr>
-      </w:r>
-    </w:p>
-    <w:p>
-      <w:pPr>
-        <w:rPr>
-          <w:b w:val="1"/>
-        </w:rPr>
-      </w:pPr>
-      <w:r>
-        <w:rPr>
-          <w:rtl w:val="0"/>
-        </w:rPr>
-      </w:r>
-    </w:p>
-    <w:p>
-      <w:pPr>
-        <w:rPr>
-          <w:b w:val="1"/>
-        </w:rPr>
-      </w:pPr>
-      <w:r>
-        <w:rPr>
-          <w:rtl w:val="0"/>
-        </w:rPr>
-      </w:r>
-    </w:p>
-    <w:p>
-      <w:pPr>
-        <w:rPr>
-          <w:b w:val="1"/>
-        </w:rPr>
-      </w:pPr>
-      <w:r>
-        <w:rPr>
-          <w:rtl w:val="0"/>
-        </w:rPr>
-      </w:r>
-    </w:p>
-    <w:p>
-      <w:pPr>
-        <w:rPr>
-          <w:b w:val="1"/>
-        </w:rPr>
-      </w:pPr>
-      <w:r>
-        <w:rPr>
-          <w:rtl w:val="0"/>
-        </w:rPr>
-      </w:r>
-    </w:p>
-    <w:p>
-      <w:pPr>
-        <w:rPr>
-          <w:b w:val="1"/>
-        </w:rPr>
-      </w:pPr>
-      <w:r>
-        <w:rPr>
-          <w:rtl w:val="0"/>
-        </w:rPr>
-      </w:r>
-    </w:p>
-    <w:p>
-      <w:pPr>
-        <w:rPr>
-          <w:b w:val="1"/>
-        </w:rPr>
-      </w:pPr>
-      <w:r>
-        <w:rPr>
-          <w:rtl w:val="0"/>
-        </w:rPr>
-      </w:r>
-    </w:p>
-    <w:p>
-      <w:pPr>
-        <w:rPr>
-          <w:b w:val="1"/>
-        </w:rPr>
-      </w:pPr>
-      <w:r>
-        <w:rPr>
-          <w:rtl w:val="0"/>
-        </w:rPr>
-      </w:r>
-    </w:p>
-    <w:p>
-      <w:pPr>
-        <w:rPr>
-          <w:b w:val="1"/>
-        </w:rPr>
-      </w:pPr>
+      <w:commentRangeEnd w:id="5"/>
+      <w:r>
+        <w:commentReference w:id="5"/>
+      </w:r>
+      <w:r>
+        <w:rPr>
+          <w:rtl w:val="0"/>
+        </w:rPr>
+      </w:r>
+    </w:p>
+    <w:p>
+      <w:pPr>
+        <w:rPr>
+          <w:b w:val="1"/>
+        </w:rPr>
+      </w:pPr>
+      <w:r>
+        <w:rPr>
+          <w:rtl w:val="0"/>
+        </w:rPr>
+      </w:r>
+    </w:p>
+    <w:p>
+      <w:pPr>
+        <w:rPr>
+          <w:b w:val="1"/>
+        </w:rPr>
+      </w:pPr>
+      <w:r>
+        <w:rPr>
+          <w:rtl w:val="0"/>
+        </w:rPr>
+      </w:r>
+    </w:p>
+    <w:p>
+      <w:pPr>
+        <w:rPr>
+          <w:b w:val="1"/>
+        </w:rPr>
+      </w:pPr>
+      <w:r>
+        <w:rPr>
+          <w:rtl w:val="0"/>
+        </w:rPr>
+      </w:r>
+    </w:p>
+    <w:p>
+      <w:pPr>
+        <w:rPr>
+          <w:b w:val="1"/>
+        </w:rPr>
+      </w:pPr>
+      <w:r>
+        <w:rPr>
+          <w:rtl w:val="0"/>
+        </w:rPr>
+      </w:r>
+    </w:p>
+    <w:p>
+      <w:pPr>
+        <w:rPr>
+          <w:b w:val="1"/>
+        </w:rPr>
+      </w:pPr>
+      <w:r>
+        <w:rPr>
+          <w:rtl w:val="0"/>
+        </w:rPr>
+      </w:r>
+    </w:p>
+    <w:p>
+      <w:pPr>
+        <w:rPr>
+          <w:b w:val="1"/>
+        </w:rPr>
+      </w:pPr>
+      <w:r>
+        <w:rPr>
+          <w:rtl w:val="0"/>
+        </w:rPr>
+      </w:r>
+    </w:p>
+    <w:p>
+      <w:pPr>
+        <w:rPr>
+          <w:b w:val="1"/>
+        </w:rPr>
+      </w:pPr>
+      <w:r>
+        <w:rPr>
+          <w:rtl w:val="0"/>
+        </w:rPr>
+      </w:r>
+    </w:p>
+    <w:p>
+      <w:pPr>
+        <w:rPr>
+          <w:b w:val="1"/>
+        </w:rPr>
+      </w:pPr>
+      <w:r>
+        <w:rPr>
+          <w:rtl w:val="0"/>
+        </w:rPr>
+      </w:r>
+    </w:p>
+    <w:p>
+      <w:pPr>
+        <w:rPr>
+          <w:b w:val="1"/>
+        </w:rPr>
+      </w:pPr>
+      <w:commentRangeStart w:id="6"/>
       <w:r>
         <w:rPr>
           <w:b w:val="1"/>
@@ -6807,7 +6900,7 @@
         <w:rPr>
           <w:rtl w:val="0"/>
         </w:rPr>
-        <w:t xml:space="preserve">O Sistema exibe uma página as opções “Cadastrar novo analista ”, “Editar Informações do analista ”, “Cadastrar novo ativo”, “Editar informações do ativo”, um campo de texto com o botão “Pesquisar ativos”, “Sair”.</w:t>
+        <w:t xml:space="preserve">O Sistema exibe uma página as opções “Cadastrar novo analista ”, “Editar Informações do analista ”, “Cadastrar novo ativo”, “Editar informações do ativo”, “Sair”.</w:t>
       </w:r>
     </w:p>
     <w:p>
@@ -6822,7 +6915,7 @@
         <w:rPr>
           <w:rtl w:val="0"/>
         </w:rPr>
-        <w:t xml:space="preserve">O administrador aciona a opção “Editar informações do ativo”.</w:t>
+        <w:t xml:space="preserve">O administrador aciona a opção “Editar informações do ativo”.{A1}{A2}{A3}{A4}</w:t>
       </w:r>
     </w:p>
     <w:p>
@@ -6837,7 +6930,7 @@
         <w:rPr>
           <w:rtl w:val="0"/>
         </w:rPr>
-        <w:t xml:space="preserve">O sistema exibe uma página com os campos das informações dos ativos e os botões “Salvar alterações” e “Voltar”.</w:t>
+        <w:t xml:space="preserve">O sistema exibe uma página com os campos das informações dos ativos e os botões “Salvar alterações” e “Voltar”.{A5}</w:t>
       </w:r>
     </w:p>
     <w:p>
@@ -6889,6 +6982,30 @@
       </w:pPr>
       <w:r>
         <w:rPr>
+          <w:rtl w:val="0"/>
+        </w:rPr>
+      </w:r>
+    </w:p>
+    <w:p>
+      <w:pPr>
+        <w:rPr>
+          <w:b w:val="1"/>
+        </w:rPr>
+      </w:pPr>
+      <w:r>
+        <w:rPr>
+          <w:rtl w:val="0"/>
+        </w:rPr>
+      </w:r>
+    </w:p>
+    <w:p>
+      <w:pPr>
+        <w:rPr>
+          <w:b w:val="1"/>
+        </w:rPr>
+      </w:pPr>
+      <w:r>
+        <w:rPr>
           <w:b w:val="1"/>
           <w:rtl w:val="0"/>
         </w:rPr>
@@ -7059,7 +7176,7 @@
         <w:rPr>
           <w:rtl w:val="0"/>
         </w:rPr>
-        <w:t xml:space="preserve">{A4} O administrador aciona a opção “Pesquisar ativos”:</w:t>
+        <w:t xml:space="preserve">{A4} O administrador aciona a opção “Sair”:</w:t>
       </w:r>
     </w:p>
     <w:p>
@@ -7074,7 +7191,12 @@
         <w:rPr>
           <w:rtl w:val="0"/>
         </w:rPr>
-        <w:t xml:space="preserve">[Caso de uso 6]</w:t>
+        <w:t xml:space="preserve">O sistema faz logoff do administrador e retorna à página de login.</w:t>
+      </w:r>
+      <w:r>
+        <w:rPr>
+          <w:rtl w:val="0"/>
+        </w:rPr>
       </w:r>
     </w:p>
     <w:p>
@@ -7084,12 +7206,15 @@
           <w:numId w:val="24"/>
         </w:numPr>
         <w:ind w:left="720" w:hanging="360"/>
-      </w:pPr>
-      <w:r>
-        <w:rPr>
-          <w:rtl w:val="0"/>
-        </w:rPr>
-        <w:t xml:space="preserve">{A5} O administrador aciona a opção “Sair”:</w:t>
+        <w:rPr>
+          <w:u w:val="none"/>
+        </w:rPr>
+      </w:pPr>
+      <w:r>
+        <w:rPr>
+          <w:rtl w:val="0"/>
+        </w:rPr>
+        <w:t xml:space="preserve">{A5} O administrador aciona a opção “Voltar”: </w:t>
       </w:r>
     </w:p>
     <w:p>
@@ -7104,12 +7229,7 @@
         <w:rPr>
           <w:rtl w:val="0"/>
         </w:rPr>
-        <w:t xml:space="preserve">O sistema faz logoff do administrador e retorna à página de login.</w:t>
-      </w:r>
-      <w:r>
-        <w:rPr>
-          <w:rtl w:val="0"/>
-        </w:rPr>
+        <w:t xml:space="preserve">O sistema volta para a tela anterior.</w:t>
       </w:r>
     </w:p>
     <w:p>
@@ -7314,93 +7434,195 @@
         <w:tab/>
         <w:t xml:space="preserve">Nenhum.</w:t>
       </w:r>
-    </w:p>
-    <w:p>
-      <w:pPr>
-        <w:rPr/>
-      </w:pPr>
-      <w:r>
-        <w:rPr>
-          <w:rtl w:val="0"/>
-        </w:rPr>
-      </w:r>
-    </w:p>
-    <w:p>
-      <w:pPr>
-        <w:rPr/>
-      </w:pPr>
-      <w:r>
-        <w:rPr>
-          <w:rtl w:val="0"/>
-        </w:rPr>
-      </w:r>
-    </w:p>
-    <w:p>
-      <w:pPr>
-        <w:rPr/>
-      </w:pPr>
-      <w:r>
-        <w:rPr>
-          <w:rtl w:val="0"/>
-        </w:rPr>
-      </w:r>
-    </w:p>
-    <w:p>
-      <w:pPr>
-        <w:rPr/>
-      </w:pPr>
-      <w:r>
-        <w:rPr>
-          <w:rtl w:val="0"/>
-        </w:rPr>
-      </w:r>
-    </w:p>
-    <w:p>
-      <w:pPr>
-        <w:rPr/>
-      </w:pPr>
-      <w:r>
-        <w:rPr>
-          <w:rtl w:val="0"/>
-        </w:rPr>
-      </w:r>
-    </w:p>
-    <w:p>
-      <w:pPr>
-        <w:rPr/>
-      </w:pPr>
-      <w:r>
-        <w:rPr>
-          <w:rtl w:val="0"/>
-        </w:rPr>
-      </w:r>
-    </w:p>
-    <w:p>
-      <w:pPr>
-        <w:rPr/>
-      </w:pPr>
-      <w:r>
-        <w:rPr>
-          <w:rtl w:val="0"/>
-        </w:rPr>
-      </w:r>
-    </w:p>
-    <w:p>
-      <w:pPr>
-        <w:rPr/>
-      </w:pPr>
-      <w:r>
-        <w:rPr>
-          <w:rtl w:val="0"/>
-        </w:rPr>
-      </w:r>
-    </w:p>
-    <w:p>
-      <w:pPr>
-        <w:rPr>
-          <w:b w:val="1"/>
-        </w:rPr>
-      </w:pPr>
+      <w:commentRangeEnd w:id="6"/>
+      <w:r>
+        <w:commentReference w:id="6"/>
+      </w:r>
+      <w:r>
+        <w:rPr>
+          <w:rtl w:val="0"/>
+        </w:rPr>
+      </w:r>
+    </w:p>
+    <w:p>
+      <w:pPr>
+        <w:rPr/>
+      </w:pPr>
+      <w:r>
+        <w:rPr>
+          <w:rtl w:val="0"/>
+        </w:rPr>
+      </w:r>
+    </w:p>
+    <w:p>
+      <w:pPr>
+        <w:rPr/>
+      </w:pPr>
+      <w:r>
+        <w:rPr>
+          <w:rtl w:val="0"/>
+        </w:rPr>
+      </w:r>
+    </w:p>
+    <w:p>
+      <w:pPr>
+        <w:rPr/>
+      </w:pPr>
+      <w:r>
+        <w:rPr>
+          <w:rtl w:val="0"/>
+        </w:rPr>
+      </w:r>
+    </w:p>
+    <w:p>
+      <w:pPr>
+        <w:rPr/>
+      </w:pPr>
+      <w:r>
+        <w:rPr>
+          <w:rtl w:val="0"/>
+        </w:rPr>
+      </w:r>
+    </w:p>
+    <w:p>
+      <w:pPr>
+        <w:rPr/>
+      </w:pPr>
+      <w:r>
+        <w:rPr>
+          <w:rtl w:val="0"/>
+        </w:rPr>
+      </w:r>
+    </w:p>
+    <w:p>
+      <w:pPr>
+        <w:rPr/>
+      </w:pPr>
+      <w:r>
+        <w:rPr>
+          <w:rtl w:val="0"/>
+        </w:rPr>
+      </w:r>
+    </w:p>
+    <w:p>
+      <w:pPr>
+        <w:rPr/>
+      </w:pPr>
+      <w:r>
+        <w:rPr>
+          <w:rtl w:val="0"/>
+        </w:rPr>
+      </w:r>
+    </w:p>
+    <w:p>
+      <w:pPr>
+        <w:rPr/>
+      </w:pPr>
+      <w:r>
+        <w:rPr>
+          <w:rtl w:val="0"/>
+        </w:rPr>
+      </w:r>
+    </w:p>
+    <w:p>
+      <w:pPr>
+        <w:rPr/>
+      </w:pPr>
+      <w:r>
+        <w:rPr>
+          <w:rtl w:val="0"/>
+        </w:rPr>
+      </w:r>
+    </w:p>
+    <w:p>
+      <w:pPr>
+        <w:rPr/>
+      </w:pPr>
+      <w:r>
+        <w:rPr>
+          <w:rtl w:val="0"/>
+        </w:rPr>
+      </w:r>
+    </w:p>
+    <w:p>
+      <w:pPr>
+        <w:rPr/>
+      </w:pPr>
+      <w:r>
+        <w:rPr>
+          <w:rtl w:val="0"/>
+        </w:rPr>
+      </w:r>
+    </w:p>
+    <w:p>
+      <w:pPr>
+        <w:rPr/>
+      </w:pPr>
+      <w:r>
+        <w:rPr>
+          <w:rtl w:val="0"/>
+        </w:rPr>
+      </w:r>
+    </w:p>
+    <w:p>
+      <w:pPr>
+        <w:rPr/>
+      </w:pPr>
+      <w:r>
+        <w:rPr>
+          <w:rtl w:val="0"/>
+        </w:rPr>
+      </w:r>
+    </w:p>
+    <w:p>
+      <w:pPr>
+        <w:rPr/>
+      </w:pPr>
+      <w:r>
+        <w:rPr>
+          <w:rtl w:val="0"/>
+        </w:rPr>
+      </w:r>
+    </w:p>
+    <w:p>
+      <w:pPr>
+        <w:rPr/>
+      </w:pPr>
+      <w:r>
+        <w:rPr>
+          <w:rtl w:val="0"/>
+        </w:rPr>
+      </w:r>
+    </w:p>
+    <w:p>
+      <w:pPr>
+        <w:rPr/>
+      </w:pPr>
+      <w:r>
+        <w:rPr>
+          <w:rtl w:val="0"/>
+        </w:rPr>
+      </w:r>
+    </w:p>
+    <w:p>
+      <w:pPr>
+        <w:rPr>
+          <w:b w:val="1"/>
+        </w:rPr>
+      </w:pPr>
+      <w:r>
+        <w:rPr>
+          <w:rtl w:val="0"/>
+        </w:rPr>
+      </w:r>
+    </w:p>
+    <w:p>
+      <w:pPr>
+        <w:rPr>
+          <w:b w:val="1"/>
+        </w:rPr>
+      </w:pPr>
+      <w:commentRangeStart w:id="7"/>
       <w:r>
         <w:rPr>
           <w:b w:val="1"/>
@@ -7616,19 +7838,7 @@
         <w:rPr>
           <w:rtl w:val="0"/>
         </w:rPr>
-        <w:t xml:space="preserve">O Sistema exibe uma página com as opções “Abrir novo chamado”, </w:t>
-      </w:r>
-      <w:r>
-        <w:rPr>
-          <w:rtl w:val="0"/>
-        </w:rPr>
-        <w:t xml:space="preserve">“Visualizar meus chamados”</w:t>
-      </w:r>
-      <w:r>
-        <w:rPr>
-          <w:rtl w:val="0"/>
-        </w:rPr>
-        <w:t xml:space="preserve"> e “Sair”.</w:t>
+        <w:t xml:space="preserve">O Sistema exibe uma página com todos os chamados abertos pelo analista em uma tabela, um campo de pesquisa de ativos e as opções “Abrir novo chamado” e “Sair”.</w:t>
       </w:r>
     </w:p>
     <w:p>
@@ -7643,7 +7853,7 @@
         <w:rPr>
           <w:rtl w:val="0"/>
         </w:rPr>
-        <w:t xml:space="preserve">O analista aciona a opção “Visualizar meus chamados”.{A1}{A2}</w:t>
+        <w:t xml:space="preserve">O sistema exibe ao lado de cada chamado os botões “Adicionar acompanhamento”, “Editar chamado” e “Encerrar chamado”. </w:t>
       </w:r>
     </w:p>
     <w:p>
@@ -7658,7 +7868,7 @@
         <w:rPr>
           <w:rtl w:val="0"/>
         </w:rPr>
-        <w:t xml:space="preserve">O Sistema exibe todos os chamados abertos por este analista no sistema em uma tabela e o botão “Voltar”.</w:t>
+        <w:t xml:space="preserve">O analista aciona o botão “Adicionar acompanhamento” no espaço do chamado que desejar.{A1}{A2}{A4}{A5}</w:t>
       </w:r>
     </w:p>
     <w:p>
@@ -7673,7 +7883,7 @@
         <w:rPr>
           <w:rtl w:val="0"/>
         </w:rPr>
-        <w:t xml:space="preserve">O sistema exibe ao lado de cada chamado os botões “Adicionar acompanhamento”, “Editar chamado” e “Encerrar chamado”.</w:t>
+        <w:t xml:space="preserve">O sistema exibe todos os acompanhamentos feitos anteriormente e uma caixa de texto para o analista digitar as informações do novo acompanhamento e os botões “Salvar acompanhamento” e “Voltar”.</w:t>
       </w:r>
     </w:p>
     <w:p>
@@ -7688,7 +7898,7 @@
         <w:rPr>
           <w:rtl w:val="0"/>
         </w:rPr>
-        <w:t xml:space="preserve">O analista aciona o botão “Adicionar acompanhamento” no espaço do chamado que desejar.{A3}{A4}{A5}</w:t>
+        <w:t xml:space="preserve">O analista realiza as alterações que desejar e aciona o botão “Salvar acompanhamento”.{A3}</w:t>
       </w:r>
     </w:p>
     <w:p>
@@ -7703,78 +7913,6 @@
         <w:rPr>
           <w:rtl w:val="0"/>
         </w:rPr>
-        <w:t xml:space="preserve">O sistema exibe uma caixa de texto para o analista digitar as informações do acompanhamento e os botões “Salvar acompanhamento” e “Voltar”.</w:t>
-      </w:r>
-    </w:p>
-    <w:p>
-      <w:pPr>
-        <w:numPr>
-          <w:ilvl w:val="0"/>
-          <w:numId w:val="17"/>
-        </w:numPr>
-        <w:ind w:left="720" w:hanging="360"/>
-      </w:pPr>
-      <w:r>
-        <w:rPr>
-          <w:rtl w:val="0"/>
-        </w:rPr>
-        <w:t xml:space="preserve">O analista realiza as alterações que desejar e aciona o botão “Salvar acompanhamento”.{A3}</w:t>
-      </w:r>
-    </w:p>
-    <w:p>
-      <w:pPr>
-        <w:numPr>
-          <w:ilvl w:val="0"/>
-          <w:numId w:val="17"/>
-        </w:numPr>
-        <w:ind w:left="720" w:hanging="360"/>
-      </w:pPr>
-      <w:r>
-        <w:rPr>
-          <w:rtl w:val="0"/>
-        </w:rPr>
-        <w:t xml:space="preserve">O sistema exibe um </w:t>
-      </w:r>
-      <w:r>
-        <w:rPr>
-          <w:rtl w:val="0"/>
-        </w:rPr>
-        <w:t xml:space="preserve">alert</w:t>
-      </w:r>
-      <w:r>
-        <w:rPr>
-          <w:rtl w:val="0"/>
-        </w:rPr>
-        <w:t xml:space="preserve"> para confirmar as alterações do chamado com os botões “Salvar” e “Voltar”.</w:t>
-      </w:r>
-    </w:p>
-    <w:p>
-      <w:pPr>
-        <w:numPr>
-          <w:ilvl w:val="0"/>
-          <w:numId w:val="17"/>
-        </w:numPr>
-        <w:ind w:left="720" w:hanging="360"/>
-      </w:pPr>
-      <w:r>
-        <w:rPr>
-          <w:rtl w:val="0"/>
-        </w:rPr>
-        <w:t xml:space="preserve">O analista aciona o botão “Salvar”.{A3}</w:t>
-      </w:r>
-    </w:p>
-    <w:p>
-      <w:pPr>
-        <w:numPr>
-          <w:ilvl w:val="0"/>
-          <w:numId w:val="17"/>
-        </w:numPr>
-        <w:ind w:left="720" w:hanging="360"/>
-      </w:pPr>
-      <w:r>
-        <w:rPr>
-          <w:rtl w:val="0"/>
-        </w:rPr>
         <w:t xml:space="preserve">O sistema atualiza no banco de dados as informações do chamado.</w:t>
       </w:r>
       <w:r>
@@ -8182,30 +8320,71 @@
         <w:tab/>
         <w:t xml:space="preserve">Nenhum.</w:t>
       </w:r>
-      <w:r>
-        <w:rPr>
-          <w:rtl w:val="0"/>
-        </w:rPr>
-      </w:r>
-    </w:p>
-    <w:p>
-      <w:pPr>
-        <w:rPr>
-          <w:b w:val="1"/>
-        </w:rPr>
-      </w:pPr>
-      <w:r>
-        <w:rPr>
-          <w:rtl w:val="0"/>
-        </w:rPr>
-      </w:r>
-    </w:p>
-    <w:p>
-      <w:pPr>
-        <w:rPr>
-          <w:b w:val="1"/>
-        </w:rPr>
-      </w:pPr>
+      <w:commentRangeEnd w:id="7"/>
+      <w:r>
+        <w:commentReference w:id="7"/>
+      </w:r>
+      <w:r>
+        <w:rPr>
+          <w:rtl w:val="0"/>
+        </w:rPr>
+      </w:r>
+    </w:p>
+    <w:p>
+      <w:pPr>
+        <w:rPr>
+          <w:b w:val="1"/>
+        </w:rPr>
+      </w:pPr>
+      <w:r>
+        <w:rPr>
+          <w:rtl w:val="0"/>
+        </w:rPr>
+      </w:r>
+    </w:p>
+    <w:p>
+      <w:pPr>
+        <w:rPr>
+          <w:b w:val="1"/>
+        </w:rPr>
+      </w:pPr>
+      <w:r>
+        <w:rPr>
+          <w:rtl w:val="0"/>
+        </w:rPr>
+      </w:r>
+    </w:p>
+    <w:p>
+      <w:pPr>
+        <w:rPr>
+          <w:b w:val="1"/>
+        </w:rPr>
+      </w:pPr>
+      <w:r>
+        <w:rPr>
+          <w:rtl w:val="0"/>
+        </w:rPr>
+      </w:r>
+    </w:p>
+    <w:p>
+      <w:pPr>
+        <w:rPr>
+          <w:b w:val="1"/>
+        </w:rPr>
+      </w:pPr>
+      <w:r>
+        <w:rPr>
+          <w:rtl w:val="0"/>
+        </w:rPr>
+      </w:r>
+    </w:p>
+    <w:p>
+      <w:pPr>
+        <w:rPr>
+          <w:b w:val="1"/>
+        </w:rPr>
+      </w:pPr>
+      <w:commentRangeStart w:id="8"/>
       <w:r>
         <w:rPr>
           <w:b w:val="1"/>
@@ -8433,19 +8612,7 @@
         <w:rPr>
           <w:rtl w:val="0"/>
         </w:rPr>
-        <w:t xml:space="preserve">O Sistema exibe uma página com as opções “Abrir novo chamado”, </w:t>
-      </w:r>
-      <w:r>
-        <w:rPr>
-          <w:rtl w:val="0"/>
-        </w:rPr>
-        <w:t xml:space="preserve">“Visualizar meus chamados”</w:t>
-      </w:r>
-      <w:r>
-        <w:rPr>
-          <w:rtl w:val="0"/>
-        </w:rPr>
-        <w:t xml:space="preserve"> e “Sair”.{A1}{A2}</w:t>
+        <w:t xml:space="preserve">O Sistema exibe uma página com todos os chamados abertos pelo analista em uma tabela, um campo de pesquisa de ativos e as opções “Abrir novo chamado” e “Sair”.</w:t>
       </w:r>
     </w:p>
     <w:p>
@@ -8460,7 +8627,7 @@
         <w:rPr>
           <w:rtl w:val="0"/>
         </w:rPr>
-        <w:t xml:space="preserve">O analista aciona a opção “Visualizar meus chamados”.</w:t>
+        <w:t xml:space="preserve">O sistema exibe ao lado de cada chamado os botões “Adicionar acompanhamento”, “Editar chamado” e “Encerrar chamado”. </w:t>
       </w:r>
     </w:p>
     <w:p>
@@ -8475,7 +8642,7 @@
         <w:rPr>
           <w:rtl w:val="0"/>
         </w:rPr>
-        <w:t xml:space="preserve">O Sistema exibe todos os chamados abertos por este analista no sistema em uma tabela e o botão “Voltar”.</w:t>
+        <w:t xml:space="preserve">O analista aciona o botão “Editar chamado” no espaço do chamado que desejar editar.{A1}{A2}{A3}{A4}</w:t>
       </w:r>
     </w:p>
     <w:p>
@@ -8485,12 +8652,15 @@
           <w:numId w:val="20"/>
         </w:numPr>
         <w:ind w:left="720" w:hanging="360"/>
-      </w:pPr>
-      <w:r>
-        <w:rPr>
-          <w:rtl w:val="0"/>
-        </w:rPr>
-        <w:t xml:space="preserve">O sistema exibe ao lado de cada chamado os botões “Adicionar acompanhamento”, “Editar chamado” e “Encerrar chamado”.</w:t>
+        <w:rPr>
+          <w:u w:val="none"/>
+        </w:rPr>
+      </w:pPr>
+      <w:r>
+        <w:rPr>
+          <w:rtl w:val="0"/>
+        </w:rPr>
+        <w:t xml:space="preserve">O sistema exibe todas as informações do chamado e os botões “Salvar alterações” e “Voltar”.</w:t>
       </w:r>
     </w:p>
     <w:p>
@@ -8500,12 +8670,15 @@
           <w:numId w:val="20"/>
         </w:numPr>
         <w:ind w:left="720" w:hanging="360"/>
-      </w:pPr>
-      <w:r>
-        <w:rPr>
-          <w:rtl w:val="0"/>
-        </w:rPr>
-        <w:t xml:space="preserve">O analista aciona o botão “Editar chamado” no espaço do chamado que desejar editar.{A3}{A4}{A5}</w:t>
+        <w:rPr>
+          <w:u w:val="none"/>
+        </w:rPr>
+      </w:pPr>
+      <w:r>
+        <w:rPr>
+          <w:rtl w:val="0"/>
+        </w:rPr>
+        <w:t xml:space="preserve">O analista realiza as alterações que desejar e aciona o botão “Salvar alterações”.[E1]</w:t>
       </w:r>
     </w:p>
     <w:p>
@@ -8515,84 +8688,6 @@
           <w:numId w:val="20"/>
         </w:numPr>
         <w:ind w:left="720" w:hanging="360"/>
-        <w:rPr>
-          <w:u w:val="none"/>
-        </w:rPr>
-      </w:pPr>
-      <w:r>
-        <w:rPr>
-          <w:rtl w:val="0"/>
-        </w:rPr>
-        <w:t xml:space="preserve">O sistema exibe todas as informações do chamado e os botões “Salvar alterações” e “Voltar”.</w:t>
-      </w:r>
-    </w:p>
-    <w:p>
-      <w:pPr>
-        <w:numPr>
-          <w:ilvl w:val="0"/>
-          <w:numId w:val="20"/>
-        </w:numPr>
-        <w:ind w:left="720" w:hanging="360"/>
-        <w:rPr>
-          <w:u w:val="none"/>
-        </w:rPr>
-      </w:pPr>
-      <w:r>
-        <w:rPr>
-          <w:rtl w:val="0"/>
-        </w:rPr>
-        <w:t xml:space="preserve">O analista realiza as alterações que desejar e aciona o botão “Salvar alterações”.[E1]{A3}</w:t>
-      </w:r>
-    </w:p>
-    <w:p>
-      <w:pPr>
-        <w:numPr>
-          <w:ilvl w:val="0"/>
-          <w:numId w:val="20"/>
-        </w:numPr>
-        <w:ind w:left="720" w:hanging="360"/>
-      </w:pPr>
-      <w:r>
-        <w:rPr>
-          <w:rtl w:val="0"/>
-        </w:rPr>
-        <w:t xml:space="preserve">O sistema exibe um </w:t>
-      </w:r>
-      <w:r>
-        <w:rPr>
-          <w:rtl w:val="0"/>
-        </w:rPr>
-        <w:t xml:space="preserve">alert</w:t>
-      </w:r>
-      <w:r>
-        <w:rPr>
-          <w:rtl w:val="0"/>
-        </w:rPr>
-        <w:t xml:space="preserve"> para confirmar as alterações do chamado com os botões “Salvar” e “Voltar”.</w:t>
-      </w:r>
-    </w:p>
-    <w:p>
-      <w:pPr>
-        <w:numPr>
-          <w:ilvl w:val="0"/>
-          <w:numId w:val="20"/>
-        </w:numPr>
-        <w:ind w:left="720" w:hanging="360"/>
-      </w:pPr>
-      <w:r>
-        <w:rPr>
-          <w:rtl w:val="0"/>
-        </w:rPr>
-        <w:t xml:space="preserve">O analista aciona o botão “Salvar”.{A3}</w:t>
-      </w:r>
-    </w:p>
-    <w:p>
-      <w:pPr>
-        <w:numPr>
-          <w:ilvl w:val="0"/>
-          <w:numId w:val="20"/>
-        </w:numPr>
-        <w:ind w:left="720" w:hanging="360"/>
       </w:pPr>
       <w:r>
         <w:rPr>
@@ -8647,6 +8742,42 @@
       </w:pPr>
       <w:r>
         <w:rPr>
+          <w:rtl w:val="0"/>
+        </w:rPr>
+      </w:r>
+    </w:p>
+    <w:p>
+      <w:pPr>
+        <w:rPr>
+          <w:b w:val="1"/>
+        </w:rPr>
+      </w:pPr>
+      <w:r>
+        <w:rPr>
+          <w:rtl w:val="0"/>
+        </w:rPr>
+      </w:r>
+    </w:p>
+    <w:p>
+      <w:pPr>
+        <w:rPr>
+          <w:b w:val="1"/>
+        </w:rPr>
+      </w:pPr>
+      <w:r>
+        <w:rPr>
+          <w:rtl w:val="0"/>
+        </w:rPr>
+      </w:r>
+    </w:p>
+    <w:p>
+      <w:pPr>
+        <w:rPr>
+          <w:b w:val="1"/>
+        </w:rPr>
+      </w:pPr>
+      <w:r>
+        <w:rPr>
           <w:b w:val="1"/>
           <w:rtl w:val="0"/>
         </w:rPr>
@@ -8745,7 +8876,7 @@
         <w:rPr>
           <w:rtl w:val="0"/>
         </w:rPr>
-        <w:t xml:space="preserve">{A3} O analista aciona a opção “Voltar”:</w:t>
+        <w:t xml:space="preserve">{A3}O analista aciona a opção “Adicionar acompanhamento”:</w:t>
       </w:r>
     </w:p>
     <w:p>
@@ -8763,7 +8894,7 @@
         <w:rPr>
           <w:rtl w:val="0"/>
         </w:rPr>
-        <w:t xml:space="preserve">O sistema retorna à tela anterior.</w:t>
+        <w:t xml:space="preserve">[Caso de uso 9]</w:t>
       </w:r>
     </w:p>
     <w:p>
@@ -8781,7 +8912,7 @@
         <w:rPr>
           <w:rtl w:val="0"/>
         </w:rPr>
-        <w:t xml:space="preserve">{A4}O analista aciona a opção “Adicionar acompanhamento”:</w:t>
+        <w:t xml:space="preserve">{A4}O analista aciona a opção “Encerrar chamado”:</w:t>
       </w:r>
     </w:p>
     <w:p>
@@ -8799,42 +8930,6 @@
         <w:rPr>
           <w:rtl w:val="0"/>
         </w:rPr>
-        <w:t xml:space="preserve">[Caso de uso 9]</w:t>
-      </w:r>
-    </w:p>
-    <w:p>
-      <w:pPr>
-        <w:numPr>
-          <w:ilvl w:val="0"/>
-          <w:numId w:val="5"/>
-        </w:numPr>
-        <w:ind w:left="720" w:hanging="360"/>
-        <w:rPr>
-          <w:u w:val="none"/>
-        </w:rPr>
-      </w:pPr>
-      <w:r>
-        <w:rPr>
-          <w:rtl w:val="0"/>
-        </w:rPr>
-        <w:t xml:space="preserve">{A5}O analista aciona a opção “Encerrar chamado”:</w:t>
-      </w:r>
-    </w:p>
-    <w:p>
-      <w:pPr>
-        <w:numPr>
-          <w:ilvl w:val="1"/>
-          <w:numId w:val="5"/>
-        </w:numPr>
-        <w:ind w:left="1440" w:hanging="360"/>
-        <w:rPr>
-          <w:u w:val="none"/>
-        </w:rPr>
-      </w:pPr>
-      <w:r>
-        <w:rPr>
-          <w:rtl w:val="0"/>
-        </w:rPr>
         <w:t xml:space="preserve">[Caso de uso 4]</w:t>
       </w:r>
     </w:p>
@@ -9050,6 +9145,15 @@
         </w:rPr>
         <w:tab/>
         <w:t xml:space="preserve">Nenhum.</w:t>
+      </w:r>
+      <w:commentRangeEnd w:id="8"/>
+      <w:r>
+        <w:commentReference w:id="8"/>
+      </w:r>
+      <w:r>
+        <w:rPr>
+          <w:rtl w:val="0"/>
+        </w:rPr>
       </w:r>
     </w:p>
     <w:p>
@@ -9136,7 +9240,7 @@
 
 <file path=word/comments.xml><?xml version="1.0" encoding="utf-8"?>
 <w:comments xmlns:mc="http://schemas.openxmlformats.org/markup-compatibility/2006" xmlns:o="urn:schemas-microsoft-com:office:office" xmlns:r="http://schemas.openxmlformats.org/officeDocument/2006/relationships" xmlns:m="http://schemas.openxmlformats.org/officeDocument/2006/math" xmlns:v="urn:schemas-microsoft-com:vml" xmlns:wp="http://schemas.openxmlformats.org/drawingml/2006/wordprocessingDrawing" xmlns:w10="urn:schemas-microsoft-com:office:word" xmlns:w="http://schemas.openxmlformats.org/wordprocessingml/2006/main" xmlns:wne="http://schemas.microsoft.com/office/word/2006/wordml" xmlns:sl="http://schemas.openxmlformats.org/schemaLibrary/2006/main" xmlns:a="http://schemas.openxmlformats.org/drawingml/2006/main" xmlns:pic="http://schemas.openxmlformats.org/drawingml/2006/picture" xmlns:c="http://schemas.openxmlformats.org/drawingml/2006/chart" xmlns:lc="http://schemas.openxmlformats.org/drawingml/2006/lockedCanvas" xmlns:dgm="http://schemas.openxmlformats.org/drawingml/2006/diagram" xmlns:wps="http://schemas.microsoft.com/office/word/2010/wordprocessingShape" xmlns:wpg="http://schemas.microsoft.com/office/word/2010/wordprocessingGroup" xmlns:w14="http://schemas.microsoft.com/office/word/2010/wordml" xmlns:w15="http://schemas.microsoft.com/office/word/2012/wordml">
-  <w:comment w:author="Vinicius Santana" w:id="0" w:date="2019-05-17T13:43:13Z">
+  <w:comment w:author="Vinicius Santana" w:id="4" w:date="2019-05-21T17:07:37Z">
     <w:p>
       <w:pPr>
         <w:keepNext w:val="0"/>
@@ -9182,11 +9286,11 @@
           <w:vertAlign w:val="baseline"/>
           <w:rtl w:val="0"/>
         </w:rPr>
-        <w:t xml:space="preserve">Avaliar para corrigir possíveis erros</w:t>
+        <w:t xml:space="preserve">Revisado e modificado.</w:t>
       </w:r>
     </w:p>
   </w:comment>
-  <w:comment w:author="Vinicius Santana" w:id="1" w:date="2019-05-16T17:00:42Z">
+  <w:comment w:author="Vinicius Santana" w:id="3" w:date="2019-05-21T16:54:22Z">
     <w:p>
       <w:pPr>
         <w:keepNext w:val="0"/>
@@ -9232,11 +9336,11 @@
           <w:vertAlign w:val="baseline"/>
           <w:rtl w:val="0"/>
         </w:rPr>
-        <w:t xml:space="preserve">O que vai ter aqui?</w:t>
+        <w:t xml:space="preserve">Revisado e modificado</w:t>
       </w:r>
     </w:p>
   </w:comment>
-  <w:comment w:author="Vinicius Santana" w:id="2" w:date="2019-05-17T13:42:51Z">
+  <w:comment w:author="Vinicius Santana" w:id="7" w:date="2019-05-21T17:25:50Z">
     <w:p>
       <w:pPr>
         <w:keepNext w:val="0"/>
@@ -9282,7 +9386,307 @@
           <w:vertAlign w:val="baseline"/>
           <w:rtl w:val="0"/>
         </w:rPr>
-        <w:t xml:space="preserve">Falta apenas isso aqui, verificar,</w:t>
+        <w:t xml:space="preserve">Revisado e modificado.</w:t>
+      </w:r>
+    </w:p>
+  </w:comment>
+  <w:comment w:author="Vinicius Santana" w:id="2" w:date="2019-05-21T16:45:44Z">
+    <w:p>
+      <w:pPr>
+        <w:keepNext w:val="0"/>
+        <w:keepLines w:val="0"/>
+        <w:widowControl w:val="0"/>
+        <w:pBdr>
+          <w:top w:space="0" w:sz="0" w:val="nil"/>
+          <w:left w:space="0" w:sz="0" w:val="nil"/>
+          <w:bottom w:space="0" w:sz="0" w:val="nil"/>
+          <w:right w:space="0" w:sz="0" w:val="nil"/>
+          <w:between w:space="0" w:sz="0" w:val="nil"/>
+        </w:pBdr>
+        <w:shd w:fill="auto" w:val="clear"/>
+        <w:spacing w:after="0" w:before="0" w:line="240" w:lineRule="auto"/>
+        <w:ind w:left="0" w:right="0" w:firstLine="0"/>
+        <w:jc w:val="left"/>
+        <w:rPr>
+          <w:rFonts w:ascii="Arial" w:cs="Arial" w:eastAsia="Arial" w:hAnsi="Arial"/>
+          <w:b w:val="0"/>
+          <w:i w:val="0"/>
+          <w:smallCaps w:val="0"/>
+          <w:strike w:val="0"/>
+          <w:color w:val="000000"/>
+          <w:sz w:val="22"/>
+          <w:szCs w:val="22"/>
+          <w:u w:val="none"/>
+          <w:shd w:fill="auto" w:val="clear"/>
+          <w:vertAlign w:val="baseline"/>
+        </w:rPr>
+      </w:pPr>
+      <w:r>
+        <w:rPr>
+          <w:rFonts w:ascii="Arial" w:cs="Arial" w:eastAsia="Arial" w:hAnsi="Arial"/>
+          <w:b w:val="0"/>
+          <w:i w:val="0"/>
+          <w:smallCaps w:val="0"/>
+          <w:strike w:val="0"/>
+          <w:color w:val="000000"/>
+          <w:sz w:val="22"/>
+          <w:szCs w:val="22"/>
+          <w:u w:val="none"/>
+          <w:shd w:fill="auto" w:val="clear"/>
+          <w:vertAlign w:val="baseline"/>
+          <w:rtl w:val="0"/>
+        </w:rPr>
+        <w:t xml:space="preserve">Revisado e modificado</w:t>
+      </w:r>
+    </w:p>
+  </w:comment>
+  <w:comment w:author="Vinicius Santana" w:id="1" w:date="2019-05-21T16:41:08Z">
+    <w:p>
+      <w:pPr>
+        <w:keepNext w:val="0"/>
+        <w:keepLines w:val="0"/>
+        <w:widowControl w:val="0"/>
+        <w:pBdr>
+          <w:top w:space="0" w:sz="0" w:val="nil"/>
+          <w:left w:space="0" w:sz="0" w:val="nil"/>
+          <w:bottom w:space="0" w:sz="0" w:val="nil"/>
+          <w:right w:space="0" w:sz="0" w:val="nil"/>
+          <w:between w:space="0" w:sz="0" w:val="nil"/>
+        </w:pBdr>
+        <w:shd w:fill="auto" w:val="clear"/>
+        <w:spacing w:after="0" w:before="0" w:line="240" w:lineRule="auto"/>
+        <w:ind w:left="0" w:right="0" w:firstLine="0"/>
+        <w:jc w:val="left"/>
+        <w:rPr>
+          <w:rFonts w:ascii="Arial" w:cs="Arial" w:eastAsia="Arial" w:hAnsi="Arial"/>
+          <w:b w:val="0"/>
+          <w:i w:val="0"/>
+          <w:smallCaps w:val="0"/>
+          <w:strike w:val="0"/>
+          <w:color w:val="000000"/>
+          <w:sz w:val="22"/>
+          <w:szCs w:val="22"/>
+          <w:u w:val="none"/>
+          <w:shd w:fill="auto" w:val="clear"/>
+          <w:vertAlign w:val="baseline"/>
+        </w:rPr>
+      </w:pPr>
+      <w:r>
+        <w:rPr>
+          <w:rFonts w:ascii="Arial" w:cs="Arial" w:eastAsia="Arial" w:hAnsi="Arial"/>
+          <w:b w:val="0"/>
+          <w:i w:val="0"/>
+          <w:smallCaps w:val="0"/>
+          <w:strike w:val="0"/>
+          <w:color w:val="000000"/>
+          <w:sz w:val="22"/>
+          <w:szCs w:val="22"/>
+          <w:u w:val="none"/>
+          <w:shd w:fill="auto" w:val="clear"/>
+          <w:vertAlign w:val="baseline"/>
+          <w:rtl w:val="0"/>
+        </w:rPr>
+        <w:t xml:space="preserve">Revisado e modificado.</w:t>
+      </w:r>
+    </w:p>
+  </w:comment>
+  <w:comment w:author="Vinicius Santana" w:id="6" w:date="2019-05-21T17:12:16Z">
+    <w:p>
+      <w:pPr>
+        <w:keepNext w:val="0"/>
+        <w:keepLines w:val="0"/>
+        <w:widowControl w:val="0"/>
+        <w:pBdr>
+          <w:top w:space="0" w:sz="0" w:val="nil"/>
+          <w:left w:space="0" w:sz="0" w:val="nil"/>
+          <w:bottom w:space="0" w:sz="0" w:val="nil"/>
+          <w:right w:space="0" w:sz="0" w:val="nil"/>
+          <w:between w:space="0" w:sz="0" w:val="nil"/>
+        </w:pBdr>
+        <w:shd w:fill="auto" w:val="clear"/>
+        <w:spacing w:after="0" w:before="0" w:line="240" w:lineRule="auto"/>
+        <w:ind w:left="0" w:right="0" w:firstLine="0"/>
+        <w:jc w:val="left"/>
+        <w:rPr>
+          <w:rFonts w:ascii="Arial" w:cs="Arial" w:eastAsia="Arial" w:hAnsi="Arial"/>
+          <w:b w:val="0"/>
+          <w:i w:val="0"/>
+          <w:smallCaps w:val="0"/>
+          <w:strike w:val="0"/>
+          <w:color w:val="000000"/>
+          <w:sz w:val="22"/>
+          <w:szCs w:val="22"/>
+          <w:u w:val="none"/>
+          <w:shd w:fill="auto" w:val="clear"/>
+          <w:vertAlign w:val="baseline"/>
+        </w:rPr>
+      </w:pPr>
+      <w:r>
+        <w:rPr>
+          <w:rFonts w:ascii="Arial" w:cs="Arial" w:eastAsia="Arial" w:hAnsi="Arial"/>
+          <w:b w:val="0"/>
+          <w:i w:val="0"/>
+          <w:smallCaps w:val="0"/>
+          <w:strike w:val="0"/>
+          <w:color w:val="000000"/>
+          <w:sz w:val="22"/>
+          <w:szCs w:val="22"/>
+          <w:u w:val="none"/>
+          <w:shd w:fill="auto" w:val="clear"/>
+          <w:vertAlign w:val="baseline"/>
+          <w:rtl w:val="0"/>
+        </w:rPr>
+        <w:t xml:space="preserve">Revisado e modificado.</w:t>
+      </w:r>
+    </w:p>
+  </w:comment>
+  <w:comment w:author="Vinicius Santana" w:id="8" w:date="2019-05-21T17:27:57Z">
+    <w:p>
+      <w:pPr>
+        <w:keepNext w:val="0"/>
+        <w:keepLines w:val="0"/>
+        <w:widowControl w:val="0"/>
+        <w:pBdr>
+          <w:top w:space="0" w:sz="0" w:val="nil"/>
+          <w:left w:space="0" w:sz="0" w:val="nil"/>
+          <w:bottom w:space="0" w:sz="0" w:val="nil"/>
+          <w:right w:space="0" w:sz="0" w:val="nil"/>
+          <w:between w:space="0" w:sz="0" w:val="nil"/>
+        </w:pBdr>
+        <w:shd w:fill="auto" w:val="clear"/>
+        <w:spacing w:after="0" w:before="0" w:line="240" w:lineRule="auto"/>
+        <w:ind w:left="0" w:right="0" w:firstLine="0"/>
+        <w:jc w:val="left"/>
+        <w:rPr>
+          <w:rFonts w:ascii="Arial" w:cs="Arial" w:eastAsia="Arial" w:hAnsi="Arial"/>
+          <w:b w:val="0"/>
+          <w:i w:val="0"/>
+          <w:smallCaps w:val="0"/>
+          <w:strike w:val="0"/>
+          <w:color w:val="000000"/>
+          <w:sz w:val="22"/>
+          <w:szCs w:val="22"/>
+          <w:u w:val="none"/>
+          <w:shd w:fill="auto" w:val="clear"/>
+          <w:vertAlign w:val="baseline"/>
+        </w:rPr>
+      </w:pPr>
+      <w:r>
+        <w:rPr>
+          <w:rFonts w:ascii="Arial" w:cs="Arial" w:eastAsia="Arial" w:hAnsi="Arial"/>
+          <w:b w:val="0"/>
+          <w:i w:val="0"/>
+          <w:smallCaps w:val="0"/>
+          <w:strike w:val="0"/>
+          <w:color w:val="000000"/>
+          <w:sz w:val="22"/>
+          <w:szCs w:val="22"/>
+          <w:u w:val="none"/>
+          <w:shd w:fill="auto" w:val="clear"/>
+          <w:vertAlign w:val="baseline"/>
+          <w:rtl w:val="0"/>
+        </w:rPr>
+        <w:t xml:space="preserve">Revisado e modificado.</w:t>
+      </w:r>
+    </w:p>
+  </w:comment>
+  <w:comment w:author="Vinicius Santana" w:id="5" w:date="2019-05-21T17:09:51Z">
+    <w:p>
+      <w:pPr>
+        <w:keepNext w:val="0"/>
+        <w:keepLines w:val="0"/>
+        <w:widowControl w:val="0"/>
+        <w:pBdr>
+          <w:top w:space="0" w:sz="0" w:val="nil"/>
+          <w:left w:space="0" w:sz="0" w:val="nil"/>
+          <w:bottom w:space="0" w:sz="0" w:val="nil"/>
+          <w:right w:space="0" w:sz="0" w:val="nil"/>
+          <w:between w:space="0" w:sz="0" w:val="nil"/>
+        </w:pBdr>
+        <w:shd w:fill="auto" w:val="clear"/>
+        <w:spacing w:after="0" w:before="0" w:line="240" w:lineRule="auto"/>
+        <w:ind w:left="0" w:right="0" w:firstLine="0"/>
+        <w:jc w:val="left"/>
+        <w:rPr>
+          <w:rFonts w:ascii="Arial" w:cs="Arial" w:eastAsia="Arial" w:hAnsi="Arial"/>
+          <w:b w:val="0"/>
+          <w:i w:val="0"/>
+          <w:smallCaps w:val="0"/>
+          <w:strike w:val="0"/>
+          <w:color w:val="000000"/>
+          <w:sz w:val="22"/>
+          <w:szCs w:val="22"/>
+          <w:u w:val="none"/>
+          <w:shd w:fill="auto" w:val="clear"/>
+          <w:vertAlign w:val="baseline"/>
+        </w:rPr>
+      </w:pPr>
+      <w:r>
+        <w:rPr>
+          <w:rFonts w:ascii="Arial" w:cs="Arial" w:eastAsia="Arial" w:hAnsi="Arial"/>
+          <w:b w:val="0"/>
+          <w:i w:val="0"/>
+          <w:smallCaps w:val="0"/>
+          <w:strike w:val="0"/>
+          <w:color w:val="000000"/>
+          <w:sz w:val="22"/>
+          <w:szCs w:val="22"/>
+          <w:u w:val="none"/>
+          <w:shd w:fill="auto" w:val="clear"/>
+          <w:vertAlign w:val="baseline"/>
+          <w:rtl w:val="0"/>
+        </w:rPr>
+        <w:t xml:space="preserve">Revisado e modificado.</w:t>
+      </w:r>
+    </w:p>
+  </w:comment>
+  <w:comment w:author="Vinicius Santana" w:id="0" w:date="2019-05-21T16:37:34Z">
+    <w:p>
+      <w:pPr>
+        <w:keepNext w:val="0"/>
+        <w:keepLines w:val="0"/>
+        <w:widowControl w:val="0"/>
+        <w:pBdr>
+          <w:top w:space="0" w:sz="0" w:val="nil"/>
+          <w:left w:space="0" w:sz="0" w:val="nil"/>
+          <w:bottom w:space="0" w:sz="0" w:val="nil"/>
+          <w:right w:space="0" w:sz="0" w:val="nil"/>
+          <w:between w:space="0" w:sz="0" w:val="nil"/>
+        </w:pBdr>
+        <w:shd w:fill="auto" w:val="clear"/>
+        <w:spacing w:after="0" w:before="0" w:line="240" w:lineRule="auto"/>
+        <w:ind w:left="0" w:right="0" w:firstLine="0"/>
+        <w:jc w:val="left"/>
+        <w:rPr>
+          <w:rFonts w:ascii="Arial" w:cs="Arial" w:eastAsia="Arial" w:hAnsi="Arial"/>
+          <w:b w:val="0"/>
+          <w:i w:val="0"/>
+          <w:smallCaps w:val="0"/>
+          <w:strike w:val="0"/>
+          <w:color w:val="000000"/>
+          <w:sz w:val="22"/>
+          <w:szCs w:val="22"/>
+          <w:u w:val="none"/>
+          <w:shd w:fill="auto" w:val="clear"/>
+          <w:vertAlign w:val="baseline"/>
+        </w:rPr>
+      </w:pPr>
+      <w:r>
+        <w:rPr>
+          <w:rFonts w:ascii="Arial" w:cs="Arial" w:eastAsia="Arial" w:hAnsi="Arial"/>
+          <w:b w:val="0"/>
+          <w:i w:val="0"/>
+          <w:smallCaps w:val="0"/>
+          <w:strike w:val="0"/>
+          <w:color w:val="000000"/>
+          <w:sz w:val="22"/>
+          <w:szCs w:val="22"/>
+          <w:u w:val="none"/>
+          <w:shd w:fill="auto" w:val="clear"/>
+          <w:vertAlign w:val="baseline"/>
+          <w:rtl w:val="0"/>
+        </w:rPr>
+        <w:t xml:space="preserve">Revisado e modificado.</w:t>
       </w:r>
     </w:p>
   </w:comment>
@@ -11963,7 +12367,7 @@
       <w:lvlText w:val="%1."/>
       <w:lvlJc w:val="left"/>
       <w:pPr>
-        <w:ind w:left="1440" w:hanging="360"/>
+        <w:ind w:left="720" w:hanging="360"/>
       </w:pPr>
       <w:rPr>
         <w:u w:val="none"/>
@@ -11975,7 +12379,7 @@
       <w:lvlText w:val="%2."/>
       <w:lvlJc w:val="left"/>
       <w:pPr>
-        <w:ind w:left="2160" w:hanging="360"/>
+        <w:ind w:left="1440" w:hanging="360"/>
       </w:pPr>
       <w:rPr>
         <w:u w:val="none"/>
@@ -11987,7 +12391,7 @@
       <w:lvlText w:val="%3."/>
       <w:lvlJc w:val="right"/>
       <w:pPr>
-        <w:ind w:left="2880" w:hanging="360"/>
+        <w:ind w:left="2160" w:hanging="360"/>
       </w:pPr>
       <w:rPr>
         <w:u w:val="none"/>
@@ -11999,7 +12403,7 @@
       <w:lvlText w:val="%4."/>
       <w:lvlJc w:val="left"/>
       <w:pPr>
-        <w:ind w:left="3600" w:hanging="360"/>
+        <w:ind w:left="2880" w:hanging="360"/>
       </w:pPr>
       <w:rPr>
         <w:u w:val="none"/>
@@ -12011,7 +12415,7 @@
       <w:lvlText w:val="%5."/>
       <w:lvlJc w:val="left"/>
       <w:pPr>
-        <w:ind w:left="4320" w:hanging="360"/>
+        <w:ind w:left="3600" w:hanging="360"/>
       </w:pPr>
       <w:rPr>
         <w:u w:val="none"/>
@@ -12023,7 +12427,7 @@
       <w:lvlText w:val="%6."/>
       <w:lvlJc w:val="right"/>
       <w:pPr>
-        <w:ind w:left="5040" w:hanging="360"/>
+        <w:ind w:left="4320" w:hanging="360"/>
       </w:pPr>
       <w:rPr>
         <w:u w:val="none"/>
@@ -12035,7 +12439,7 @@
       <w:lvlText w:val="%7."/>
       <w:lvlJc w:val="left"/>
       <w:pPr>
-        <w:ind w:left="5760" w:hanging="360"/>
+        <w:ind w:left="5040" w:hanging="360"/>
       </w:pPr>
       <w:rPr>
         <w:u w:val="none"/>
@@ -12047,7 +12451,7 @@
       <w:lvlText w:val="%8."/>
       <w:lvlJc w:val="left"/>
       <w:pPr>
-        <w:ind w:left="6480" w:hanging="360"/>
+        <w:ind w:left="5760" w:hanging="360"/>
       </w:pPr>
       <w:rPr>
         <w:u w:val="none"/>
@@ -12059,7 +12463,7 @@
       <w:lvlText w:val="%9."/>
       <w:lvlJc w:val="right"/>
       <w:pPr>
-        <w:ind w:left="7200" w:hanging="360"/>
+        <w:ind w:left="6480" w:hanging="360"/>
       </w:pPr>
       <w:rPr>
         <w:u w:val="none"/>

</xml_diff>

<commit_message>
Resolvido bugs finais e ultimas alteracoes
</commit_message>
<xml_diff>
--- a/documentação/Casos de uso.docx
+++ b/documentação/Casos de uso.docx
@@ -767,7 +767,7 @@
         <w:rPr>
           <w:rtl w:val="0"/>
         </w:rPr>
-        <w:t xml:space="preserve">O site exibe um formulário com os campos “Login”, “Senha” e o botão “Login”.</w:t>
+        <w:t xml:space="preserve">O site exibe um formulário com os campos “Usuário”, “Senha” e o botão “Login”.</w:t>
       </w:r>
     </w:p>
     <w:p>
@@ -785,7 +785,7 @@
         <w:rPr>
           <w:rtl w:val="0"/>
         </w:rPr>
-        <w:t xml:space="preserve">O analista insere seu “login”.</w:t>
+        <w:t xml:space="preserve">O analista insere seu “Usuário”.</w:t>
       </w:r>
     </w:p>
     <w:p>
@@ -2194,7 +2194,7 @@
           <w:rtl w:val="0"/>
         </w:rPr>
         <w:tab/>
-        <w:t xml:space="preserve">Última modificação: 04 de Maio feito por  - Vinícius Santana</w:t>
+        <w:t xml:space="preserve">Última modificação: 25 de Maio feito por  - Erick Menezes</w:t>
       </w:r>
     </w:p>
     <w:p>
@@ -2387,7 +2387,7 @@
         <w:rPr>
           <w:rtl w:val="0"/>
         </w:rPr>
-        <w:t xml:space="preserve">O Sistema exibe todas as informações do analista(“Login”, “Nome”, “E-mail”, “Senha”,“Cargo” e “Status”) e os botões “Salvar Alterações” e “Voltar”.</w:t>
+        <w:t xml:space="preserve">O Sistema exibe todas as informações do analista(“Login”, “Nome”, “E-mail”, “Senha”,“Cargo” e “Status”) em campos de texto, Um campo de pesquisa por login e um botão “Pesquisar”, e os botões “Salvar Alterações” e “Voltar”.</w:t>
       </w:r>
     </w:p>
     <w:p>
@@ -2405,6 +2405,60 @@
         <w:rPr>
           <w:rtl w:val="0"/>
         </w:rPr>
+        <w:t xml:space="preserve">O administrador insere o login do usuário que deseja modificar os dados.</w:t>
+      </w:r>
+    </w:p>
+    <w:p>
+      <w:pPr>
+        <w:numPr>
+          <w:ilvl w:val="0"/>
+          <w:numId w:val="3"/>
+        </w:numPr>
+        <w:ind w:left="720" w:hanging="360"/>
+        <w:rPr>
+          <w:u w:val="none"/>
+        </w:rPr>
+      </w:pPr>
+      <w:r>
+        <w:rPr>
+          <w:rtl w:val="0"/>
+        </w:rPr>
+        <w:t xml:space="preserve">O administrador aciona a opção “Pesquisar”.</w:t>
+      </w:r>
+    </w:p>
+    <w:p>
+      <w:pPr>
+        <w:numPr>
+          <w:ilvl w:val="0"/>
+          <w:numId w:val="3"/>
+        </w:numPr>
+        <w:ind w:left="720" w:hanging="360"/>
+        <w:rPr>
+          <w:u w:val="none"/>
+        </w:rPr>
+      </w:pPr>
+      <w:r>
+        <w:rPr>
+          <w:rtl w:val="0"/>
+        </w:rPr>
+        <w:t xml:space="preserve">O sistema exibe as informações do usuário pesquisado.</w:t>
+      </w:r>
+    </w:p>
+    <w:p>
+      <w:pPr>
+        <w:numPr>
+          <w:ilvl w:val="0"/>
+          <w:numId w:val="3"/>
+        </w:numPr>
+        <w:ind w:left="720" w:hanging="360"/>
+        <w:rPr>
+          <w:u w:val="none"/>
+        </w:rPr>
+      </w:pPr>
+      <w:r>
+        <w:rPr>
+          <w:rtl w:val="0"/>
+        </w:rPr>
         <w:t xml:space="preserve">O administrador realiza as alterações que desejar.[E1][E2]</w:t>
       </w:r>
     </w:p>
@@ -2423,7 +2477,7 @@
         <w:rPr>
           <w:rtl w:val="0"/>
         </w:rPr>
-        <w:t xml:space="preserve">O administrador aciona o botão “Salvar Alterações”.{A5}</w:t>
+        <w:t xml:space="preserve">O administrador aciona o botão “Salvar Alterações”.{A5}[E3]</w:t>
       </w:r>
     </w:p>
     <w:p>
@@ -2443,49 +2497,6 @@
         </w:rPr>
         <w:t xml:space="preserve">O sistema atualiza o banco de dados com as alterações realizadas.</w:t>
       </w:r>
-    </w:p>
-    <w:p>
-      <w:pPr>
-        <w:rPr>
-          <w:b w:val="1"/>
-        </w:rPr>
-      </w:pPr>
-      <w:r>
-        <w:rPr>
-          <w:rtl w:val="0"/>
-        </w:rPr>
-      </w:r>
-    </w:p>
-    <w:p>
-      <w:pPr>
-        <w:rPr>
-          <w:b w:val="1"/>
-        </w:rPr>
-      </w:pPr>
-      <w:r>
-        <w:rPr>
-          <w:rtl w:val="0"/>
-        </w:rPr>
-      </w:r>
-    </w:p>
-    <w:p>
-      <w:pPr>
-        <w:rPr>
-          <w:b w:val="1"/>
-        </w:rPr>
-      </w:pPr>
-      <w:r>
-        <w:rPr>
-          <w:rtl w:val="0"/>
-        </w:rPr>
-      </w:r>
-    </w:p>
-    <w:p>
-      <w:pPr>
-        <w:rPr>
-          <w:b w:val="1"/>
-        </w:rPr>
-      </w:pPr>
       <w:r>
         <w:rPr>
           <w:rtl w:val="0"/>
@@ -2545,7 +2556,7 @@
         <w:rPr>
           <w:rtl w:val="0"/>
         </w:rPr>
-        <w:t xml:space="preserve">O sistema exibe a mensagem: “Login já existente, por favor, digite um login diferente ou entre em contato com um dos administradores.”.</w:t>
+        <w:t xml:space="preserve">O sistema exibe a mensagem: “Erro ao alterar as informações do usuário &lt;nome&gt;.”.</w:t>
       </w:r>
     </w:p>
     <w:p>
@@ -2575,7 +2586,43 @@
         <w:rPr>
           <w:rtl w:val="0"/>
         </w:rPr>
-        <w:t xml:space="preserve">O sistema exibe a mensagem: “E-mail já existente, por favor, digite um E-mail cadastrado ou entre em contato com um dos administradores.”.</w:t>
+        <w:t xml:space="preserve">O sistema exibe a mensagem: “Erro ao alterar as informações do usuário &lt;nome&gt;.”.</w:t>
+      </w:r>
+    </w:p>
+    <w:p>
+      <w:pPr>
+        <w:numPr>
+          <w:ilvl w:val="0"/>
+          <w:numId w:val="16"/>
+        </w:numPr>
+        <w:ind w:left="720" w:hanging="360"/>
+        <w:rPr>
+          <w:u w:val="none"/>
+        </w:rPr>
+      </w:pPr>
+      <w:r>
+        <w:rPr>
+          <w:rtl w:val="0"/>
+        </w:rPr>
+        <w:t xml:space="preserve">[E3]Os campos obrigatórios não foram preenchidos:</w:t>
+      </w:r>
+    </w:p>
+    <w:p>
+      <w:pPr>
+        <w:numPr>
+          <w:ilvl w:val="1"/>
+          <w:numId w:val="16"/>
+        </w:numPr>
+        <w:ind w:left="1440" w:hanging="360"/>
+        <w:rPr>
+          <w:u w:val="none"/>
+        </w:rPr>
+      </w:pPr>
+      <w:r>
+        <w:rPr>
+          <w:rtl w:val="0"/>
+        </w:rPr>
+        <w:t xml:space="preserve">O sistema exibe: “Preencha esse campo” nos campos que forem obrigatórios.</w:t>
       </w:r>
       <w:r>
         <w:rPr>
@@ -3365,7 +3412,7 @@
         <w:rPr>
           <w:rtl w:val="0"/>
         </w:rPr>
-        <w:t xml:space="preserve">O sistema exibe ao lado de cada chamado os botões “Adicionar acompanhamento”, “Editar chamado” e “Encerrar chamado”. </w:t>
+        <w:t xml:space="preserve">O sistema exibe ao lado de cada chamado os botões “Acompanhar” e “Editar”. </w:t>
       </w:r>
     </w:p>
     <w:p>
@@ -3383,7 +3430,7 @@
         <w:rPr>
           <w:rtl w:val="0"/>
         </w:rPr>
-        <w:t xml:space="preserve">O analista aciona o botão “Encerrar chamado” no espaço do  chamado que desejar encerrar.{A1}{A2}{A3}{A4}</w:t>
+        <w:t xml:space="preserve">O analista aciona a opção “Acompanhar”.{A1}{A2}{A3}</w:t>
       </w:r>
     </w:p>
     <w:p>
@@ -3401,19 +3448,7 @@
         <w:rPr>
           <w:rtl w:val="0"/>
         </w:rPr>
-        <w:t xml:space="preserve">O sistema exibe um </w:t>
-      </w:r>
-      <w:r>
-        <w:rPr>
-          <w:rtl w:val="0"/>
-        </w:rPr>
-        <w:t xml:space="preserve">alert</w:t>
-      </w:r>
-      <w:r>
-        <w:rPr>
-          <w:rtl w:val="0"/>
-        </w:rPr>
-        <w:t xml:space="preserve"> para confirmar o encerramento do chamado com os botões “Encerrar” e “Cancelar”.</w:t>
+        <w:t xml:space="preserve">O Sistema exibe a página com os acompanhamentos do chamado, Um campo de texto para escrever o acompanhamento com o botão enviar, e abaixo desse botão, uma opção de marcar “Fechar chamado”</w:t>
       </w:r>
     </w:p>
     <w:p>
@@ -3431,7 +3466,25 @@
         <w:rPr>
           <w:rtl w:val="0"/>
         </w:rPr>
-        <w:t xml:space="preserve">O analista aciona o botão “Encerrar”.</w:t>
+        <w:t xml:space="preserve">O analista escreve o acompanhamento e marca a opção de fechar chamado.</w:t>
+      </w:r>
+    </w:p>
+    <w:p>
+      <w:pPr>
+        <w:numPr>
+          <w:ilvl w:val="0"/>
+          <w:numId w:val="19"/>
+        </w:numPr>
+        <w:ind w:left="720" w:hanging="360"/>
+        <w:rPr>
+          <w:u w:val="none"/>
+        </w:rPr>
+      </w:pPr>
+      <w:r>
+        <w:rPr>
+          <w:rtl w:val="0"/>
+        </w:rPr>
+        <w:t xml:space="preserve">O analista aciona o botão “Enviar”.</w:t>
       </w:r>
     </w:p>
     <w:p>
@@ -3574,7 +3627,7 @@
         <w:rPr>
           <w:rtl w:val="0"/>
         </w:rPr>
-        <w:t xml:space="preserve">{A3}O analista aciona a opção “Adicionar acompanhamento”:</w:t>
+        <w:t xml:space="preserve">{A3}O analista aciona a opção “Editar”: </w:t>
       </w:r>
     </w:p>
     <w:p>
@@ -3589,36 +3642,6 @@
         <w:rPr>
           <w:rtl w:val="0"/>
         </w:rPr>
-        <w:t xml:space="preserve">[Caso de uso 9]</w:t>
-      </w:r>
-    </w:p>
-    <w:p>
-      <w:pPr>
-        <w:numPr>
-          <w:ilvl w:val="0"/>
-          <w:numId w:val="6"/>
-        </w:numPr>
-        <w:ind w:left="720" w:hanging="360"/>
-      </w:pPr>
-      <w:r>
-        <w:rPr>
-          <w:rtl w:val="0"/>
-        </w:rPr>
-        <w:t xml:space="preserve">{A4}O analista aciona a opção “Editar chamado”: </w:t>
-      </w:r>
-    </w:p>
-    <w:p>
-      <w:pPr>
-        <w:numPr>
-          <w:ilvl w:val="1"/>
-          <w:numId w:val="6"/>
-        </w:numPr>
-        <w:ind w:left="1440" w:hanging="360"/>
-      </w:pPr>
-      <w:r>
-        <w:rPr>
-          <w:rtl w:val="0"/>
-        </w:rPr>
         <w:t xml:space="preserve">[Caso de uso 10]</w:t>
       </w:r>
     </w:p>
@@ -4137,7 +4160,7 @@
         <w:rPr>
           <w:rtl w:val="0"/>
         </w:rPr>
-        <w:t xml:space="preserve">O sistema exibe ao lado de cada chamado os botões “Adicionar acompanhamento”, “Editar chamado” e “Encerrar chamado”.</w:t>
+        <w:t xml:space="preserve">O sistema exibe ao lado de cada chamado os botões “Acompanhar” e “Editar”.</w:t>
       </w:r>
     </w:p>
     <w:p>
@@ -4155,7 +4178,7 @@
         <w:rPr>
           <w:rtl w:val="0"/>
         </w:rPr>
-        <w:t xml:space="preserve">O analista aciona a opção “Abrir novo chamado”. </w:t>
+        <w:t xml:space="preserve">O analista aciona a opção “Abrir novo chamado”. {A1}{A2}{A3}</w:t>
       </w:r>
     </w:p>
     <w:p>
@@ -4435,7 +4458,7 @@
         <w:rPr>
           <w:rtl w:val="0"/>
         </w:rPr>
-        <w:t xml:space="preserve">{A1}O analista aciona a opção “Encerrar chamado”:</w:t>
+        <w:t xml:space="preserve">{A1}O analista aciona a opção “Sair”: </w:t>
       </w:r>
     </w:p>
     <w:p>
@@ -4463,7 +4486,7 @@
         <w:rPr>
           <w:rtl w:val="0"/>
         </w:rPr>
-        <w:t xml:space="preserve"> [Caso de uso 4]</w:t>
+        <w:t xml:space="preserve">O sistema faz logoff do analista e retorna à página de login.</w:t>
       </w:r>
     </w:p>
     <w:p>
@@ -4491,7 +4514,7 @@
         <w:rPr>
           <w:rtl w:val="0"/>
         </w:rPr>
-        <w:t xml:space="preserve">{A2}O analista aciona a opção “Sair”: </w:t>
+        <w:t xml:space="preserve">{A2}O analista aciona a opção “Acompanhar”:</w:t>
       </w:r>
     </w:p>
     <w:p>
@@ -4519,7 +4542,7 @@
         <w:rPr>
           <w:rtl w:val="0"/>
         </w:rPr>
-        <w:t xml:space="preserve">O sistema faz logoff do analista e retorna à página de login.</w:t>
+        <w:t xml:space="preserve">[Caso de uso 9]</w:t>
       </w:r>
     </w:p>
     <w:p>
@@ -4547,63 +4570,7 @@
         <w:rPr>
           <w:rtl w:val="0"/>
         </w:rPr>
-        <w:t xml:space="preserve">{A3}O analista aciona a opção “Adicionar acompanhamento”:</w:t>
-      </w:r>
-    </w:p>
-    <w:p>
-      <w:pPr>
-        <w:keepNext w:val="0"/>
-        <w:keepLines w:val="0"/>
-        <w:widowControl w:val="1"/>
-        <w:numPr>
-          <w:ilvl w:val="1"/>
-          <w:numId w:val="21"/>
-        </w:numPr>
-        <w:pBdr>
-          <w:top w:space="0" w:sz="0" w:val="nil"/>
-          <w:left w:space="0" w:sz="0" w:val="nil"/>
-          <w:bottom w:space="0" w:sz="0" w:val="nil"/>
-          <w:right w:space="0" w:sz="0" w:val="nil"/>
-          <w:between w:space="0" w:sz="0" w:val="nil"/>
-        </w:pBdr>
-        <w:shd w:fill="auto" w:val="clear"/>
-        <w:spacing w:after="0" w:before="0" w:line="276" w:lineRule="auto"/>
-        <w:ind w:left="1440" w:right="0" w:hanging="360"/>
-        <w:jc w:val="left"/>
-      </w:pPr>
-      <w:r>
-        <w:rPr>
-          <w:rtl w:val="0"/>
-        </w:rPr>
-        <w:t xml:space="preserve">[Caso de uso 9]</w:t>
-      </w:r>
-    </w:p>
-    <w:p>
-      <w:pPr>
-        <w:keepNext w:val="0"/>
-        <w:keepLines w:val="0"/>
-        <w:widowControl w:val="1"/>
-        <w:numPr>
-          <w:ilvl w:val="0"/>
-          <w:numId w:val="21"/>
-        </w:numPr>
-        <w:pBdr>
-          <w:top w:space="0" w:sz="0" w:val="nil"/>
-          <w:left w:space="0" w:sz="0" w:val="nil"/>
-          <w:bottom w:space="0" w:sz="0" w:val="nil"/>
-          <w:right w:space="0" w:sz="0" w:val="nil"/>
-          <w:between w:space="0" w:sz="0" w:val="nil"/>
-        </w:pBdr>
-        <w:shd w:fill="auto" w:val="clear"/>
-        <w:spacing w:after="0" w:before="0" w:line="276" w:lineRule="auto"/>
-        <w:ind w:left="720" w:right="0" w:hanging="360"/>
-        <w:jc w:val="left"/>
-      </w:pPr>
-      <w:r>
-        <w:rPr>
-          <w:rtl w:val="0"/>
-        </w:rPr>
-        <w:t xml:space="preserve">{A4}O analista aciona a opção “Editar chamado”: </w:t>
+        <w:t xml:space="preserve">{A3}O analista aciona a opção “Editar chamado”: </w:t>
       </w:r>
     </w:p>
     <w:p>
@@ -5147,7 +5114,7 @@
         <w:rPr>
           <w:rtl w:val="0"/>
         </w:rPr>
-        <w:t xml:space="preserve">O sistema exibe ao lado de cada chamado os botões “Adicionar acompanhamento”, “Editar chamado” e “Encerrar chamado”.</w:t>
+        <w:t xml:space="preserve">O sistema exibe ao lado de cada chamado os botões “Acompanhar” e “Editar”.</w:t>
       </w:r>
     </w:p>
     <w:p>
@@ -5165,7 +5132,7 @@
         <w:rPr>
           <w:rtl w:val="0"/>
         </w:rPr>
-        <w:t xml:space="preserve">O analista insere o tombo do ativo no campo de texto.{A1}{A2}{A3}{A4}{A5}</w:t>
+        <w:t xml:space="preserve">O analista insere o tombo do ativo no campo de texto.</w:t>
       </w:r>
     </w:p>
     <w:p>
@@ -5183,7 +5150,7 @@
         <w:rPr>
           <w:rtl w:val="0"/>
         </w:rPr>
-        <w:t xml:space="preserve">O analista aciona a opção “Pesquisar”.</w:t>
+        <w:t xml:space="preserve">O analista aciona a opção “Pesquisar”.{A1}{A2}{A3}{A4}</w:t>
       </w:r>
     </w:p>
     <w:p>
@@ -5360,7 +5327,7 @@
         <w:rPr>
           <w:rtl w:val="0"/>
         </w:rPr>
-        <w:t xml:space="preserve">{A2} O administrador aciona a opção “Adicionar acompanhamento”</w:t>
+        <w:t xml:space="preserve">{A2} O administrador aciona a opção “Acompanhar”</w:t>
       </w:r>
     </w:p>
     <w:p>
@@ -5396,7 +5363,7 @@
         <w:rPr>
           <w:rtl w:val="0"/>
         </w:rPr>
-        <w:t xml:space="preserve">{A3} O administrador aciona a opção “Editar chamado”</w:t>
+        <w:t xml:space="preserve">{A3} O administrador aciona a opção “Editar”</w:t>
       </w:r>
     </w:p>
     <w:p>
@@ -5432,7 +5399,7 @@
         <w:rPr>
           <w:rtl w:val="0"/>
         </w:rPr>
-        <w:t xml:space="preserve">{A4} O administrador aciona a opção “Encerrar chamado”</w:t>
+        <w:t xml:space="preserve">{A4} O administrador aciona a opção “Sair”</w:t>
       </w:r>
     </w:p>
     <w:p>
@@ -5450,42 +5417,6 @@
         <w:rPr>
           <w:rtl w:val="0"/>
         </w:rPr>
-        <w:t xml:space="preserve">[Caso de uso 4]</w:t>
-      </w:r>
-    </w:p>
-    <w:p>
-      <w:pPr>
-        <w:numPr>
-          <w:ilvl w:val="0"/>
-          <w:numId w:val="4"/>
-        </w:numPr>
-        <w:ind w:left="1440" w:hanging="360"/>
-        <w:rPr>
-          <w:u w:val="none"/>
-        </w:rPr>
-      </w:pPr>
-      <w:r>
-        <w:rPr>
-          <w:rtl w:val="0"/>
-        </w:rPr>
-        <w:t xml:space="preserve">{A5} O administrador aciona a opção “Sair”</w:t>
-      </w:r>
-    </w:p>
-    <w:p>
-      <w:pPr>
-        <w:numPr>
-          <w:ilvl w:val="1"/>
-          <w:numId w:val="4"/>
-        </w:numPr>
-        <w:ind w:left="2160" w:hanging="360"/>
-        <w:rPr>
-          <w:u w:val="none"/>
-        </w:rPr>
-      </w:pPr>
-      <w:r>
-        <w:rPr>
-          <w:rtl w:val="0"/>
-        </w:rPr>
         <w:t xml:space="preserve">O sistema faz logoff do administrador e retorna à página de login.</w:t>
       </w:r>
       <w:r>
@@ -6743,7 +6674,7 @@
           <w:rtl w:val="0"/>
         </w:rPr>
         <w:tab/>
-        <w:t xml:space="preserve">Última modificação: 13 de Maio, feito por  - Vinícius Santana</w:t>
+        <w:t xml:space="preserve">Última modificação: 13 de Maio, feito por  - Erick Menezes</w:t>
       </w:r>
     </w:p>
     <w:p>
@@ -6930,7 +6861,7 @@
         <w:rPr>
           <w:rtl w:val="0"/>
         </w:rPr>
-        <w:t xml:space="preserve">O sistema exibe uma página com os campos das informações dos ativos e os botões “Salvar alterações” e “Voltar”.{A5}</w:t>
+        <w:t xml:space="preserve">O sistema exibe uma página com os campos das informações dos ativos, o campo de pesquisa e o botão “Pesquisar”, e os botões “Salvar alterações” e “Voltar”.{A5}</w:t>
       </w:r>
     </w:p>
     <w:p>
@@ -6948,7 +6879,7 @@
         <w:rPr>
           <w:rtl w:val="0"/>
         </w:rPr>
-        <w:t xml:space="preserve">O administrador realiza as alterações que desejar e aciona o botão “Salvar alterações”.</w:t>
+        <w:t xml:space="preserve">O administrador insere no campo de pesquisa o tombo do ativo.</w:t>
       </w:r>
     </w:p>
     <w:p>
@@ -6966,7 +6897,61 @@
         <w:rPr>
           <w:rtl w:val="0"/>
         </w:rPr>
-        <w:t xml:space="preserve">O sistema atualiza as informações no banco de dados.</w:t>
+        <w:t xml:space="preserve">O administrador aciona a opção “Pesquisar”</w:t>
+      </w:r>
+    </w:p>
+    <w:p>
+      <w:pPr>
+        <w:numPr>
+          <w:ilvl w:val="0"/>
+          <w:numId w:val="15"/>
+        </w:numPr>
+        <w:ind w:left="720" w:hanging="360"/>
+        <w:rPr>
+          <w:u w:val="none"/>
+        </w:rPr>
+      </w:pPr>
+      <w:r>
+        <w:rPr>
+          <w:rtl w:val="0"/>
+        </w:rPr>
+        <w:t xml:space="preserve">O sistema exibe nos campos de texto as informações do ativo pesquisado</w:t>
+      </w:r>
+    </w:p>
+    <w:p>
+      <w:pPr>
+        <w:numPr>
+          <w:ilvl w:val="0"/>
+          <w:numId w:val="15"/>
+        </w:numPr>
+        <w:ind w:left="720" w:hanging="360"/>
+        <w:rPr>
+          <w:u w:val="none"/>
+        </w:rPr>
+      </w:pPr>
+      <w:r>
+        <w:rPr>
+          <w:rtl w:val="0"/>
+        </w:rPr>
+        <w:t xml:space="preserve">O administrador realiza as alterações que desejar e aciona o botão “Salvar alterações”.{A5}[E1][E2]</w:t>
+      </w:r>
+    </w:p>
+    <w:p>
+      <w:pPr>
+        <w:numPr>
+          <w:ilvl w:val="0"/>
+          <w:numId w:val="15"/>
+        </w:numPr>
+        <w:ind w:left="720" w:hanging="360"/>
+        <w:rPr>
+          <w:u w:val="none"/>
+        </w:rPr>
+      </w:pPr>
+      <w:r>
+        <w:rPr>
+          <w:rtl w:val="0"/>
+        </w:rPr>
+        <w:t xml:space="preserve">O sistema atualiza as informações no banco de dados e exibe a mensagem “Alterações feitas com sucesso!”.</w:t>
       </w:r>
       <w:r>
         <w:rPr>
@@ -7010,6 +6995,429 @@
           <w:rtl w:val="0"/>
         </w:rPr>
         <w:t xml:space="preserve">Exceções:</w:t>
+      </w:r>
+    </w:p>
+    <w:p>
+      <w:pPr>
+        <w:rPr/>
+      </w:pPr>
+      <w:r>
+        <w:rPr>
+          <w:rtl w:val="0"/>
+        </w:rPr>
+        <w:tab/>
+        <w:t xml:space="preserve">[E1] O usuário não preenche informações obrigatórias: O sistema pede para o usuário preencher os campos.</w:t>
+      </w:r>
+    </w:p>
+    <w:p>
+      <w:pPr>
+        <w:rPr/>
+      </w:pPr>
+      <w:r>
+        <w:rPr>
+          <w:rtl w:val="0"/>
+        </w:rPr>
+        <w:tab/>
+        <w:t xml:space="preserve">[E2] O usuário insere um tombo já cadastrado, o sistema exibe uma mensagem de erro.</w:t>
+      </w:r>
+    </w:p>
+    <w:p>
+      <w:pPr>
+        <w:rPr>
+          <w:b w:val="1"/>
+        </w:rPr>
+      </w:pPr>
+      <w:r>
+        <w:rPr>
+          <w:rtl w:val="0"/>
+        </w:rPr>
+      </w:r>
+    </w:p>
+    <w:p>
+      <w:pPr>
+        <w:rPr>
+          <w:b w:val="1"/>
+        </w:rPr>
+      </w:pPr>
+      <w:r>
+        <w:rPr>
+          <w:rtl w:val="0"/>
+        </w:rPr>
+      </w:r>
+    </w:p>
+    <w:p>
+      <w:pPr>
+        <w:rPr>
+          <w:b w:val="1"/>
+        </w:rPr>
+      </w:pPr>
+      <w:r>
+        <w:rPr>
+          <w:rtl w:val="0"/>
+        </w:rPr>
+      </w:r>
+    </w:p>
+    <w:p>
+      <w:pPr>
+        <w:rPr>
+          <w:b w:val="1"/>
+        </w:rPr>
+      </w:pPr>
+      <w:r>
+        <w:rPr>
+          <w:b w:val="1"/>
+          <w:rtl w:val="0"/>
+        </w:rPr>
+        <w:t xml:space="preserve">Fluxo Alternativo:</w:t>
+      </w:r>
+    </w:p>
+    <w:p>
+      <w:pPr>
+        <w:numPr>
+          <w:ilvl w:val="0"/>
+          <w:numId w:val="24"/>
+        </w:numPr>
+        <w:ind w:left="720" w:hanging="360"/>
+      </w:pPr>
+      <w:r>
+        <w:rPr>
+          <w:rtl w:val="0"/>
+        </w:rPr>
+        <w:t xml:space="preserve">{A1} O administrador aciona a opção “Cadastrar novo analista”:</w:t>
+      </w:r>
+    </w:p>
+    <w:p>
+      <w:pPr>
+        <w:numPr>
+          <w:ilvl w:val="1"/>
+          <w:numId w:val="24"/>
+        </w:numPr>
+        <w:ind w:left="1440" w:hanging="360"/>
+      </w:pPr>
+      <w:r>
+        <w:rPr>
+          <w:rtl w:val="0"/>
+        </w:rPr>
+        <w:t xml:space="preserve">[Caso de uso 2]</w:t>
+      </w:r>
+    </w:p>
+    <w:p>
+      <w:pPr>
+        <w:numPr>
+          <w:ilvl w:val="0"/>
+          <w:numId w:val="24"/>
+        </w:numPr>
+        <w:ind w:left="720" w:hanging="360"/>
+      </w:pPr>
+      <w:r>
+        <w:rPr>
+          <w:rtl w:val="0"/>
+        </w:rPr>
+        <w:t xml:space="preserve">{A2} O administrador aciona a opção “Editar cadastro de analista”:</w:t>
+      </w:r>
+    </w:p>
+    <w:p>
+      <w:pPr>
+        <w:numPr>
+          <w:ilvl w:val="1"/>
+          <w:numId w:val="24"/>
+        </w:numPr>
+        <w:ind w:left="1440" w:hanging="360"/>
+      </w:pPr>
+      <w:r>
+        <w:rPr>
+          <w:rtl w:val="0"/>
+        </w:rPr>
+        <w:t xml:space="preserve">[Caso de uso 3]</w:t>
+      </w:r>
+    </w:p>
+    <w:p>
+      <w:pPr>
+        <w:numPr>
+          <w:ilvl w:val="0"/>
+          <w:numId w:val="24"/>
+        </w:numPr>
+        <w:ind w:left="720" w:hanging="360"/>
+      </w:pPr>
+      <w:r>
+        <w:rPr>
+          <w:rtl w:val="0"/>
+        </w:rPr>
+        <w:t xml:space="preserve">{A3} O administrador aciona a opção “Cadastrar novo ativo”:</w:t>
+      </w:r>
+    </w:p>
+    <w:p>
+      <w:pPr>
+        <w:numPr>
+          <w:ilvl w:val="1"/>
+          <w:numId w:val="24"/>
+        </w:numPr>
+        <w:ind w:left="1440" w:hanging="360"/>
+      </w:pPr>
+      <w:r>
+        <w:rPr>
+          <w:rtl w:val="0"/>
+        </w:rPr>
+        <w:t xml:space="preserve">[Caso de uso 7]</w:t>
+      </w:r>
+    </w:p>
+    <w:p>
+      <w:pPr>
+        <w:numPr>
+          <w:ilvl w:val="0"/>
+          <w:numId w:val="24"/>
+        </w:numPr>
+        <w:ind w:left="720" w:hanging="360"/>
+      </w:pPr>
+      <w:r>
+        <w:rPr>
+          <w:rtl w:val="0"/>
+        </w:rPr>
+        <w:t xml:space="preserve">{A4} O administrador aciona a opção “Sair”:</w:t>
+      </w:r>
+    </w:p>
+    <w:p>
+      <w:pPr>
+        <w:numPr>
+          <w:ilvl w:val="1"/>
+          <w:numId w:val="24"/>
+        </w:numPr>
+        <w:ind w:left="1440" w:hanging="360"/>
+      </w:pPr>
+      <w:r>
+        <w:rPr>
+          <w:rtl w:val="0"/>
+        </w:rPr>
+        <w:t xml:space="preserve">O sistema faz logoff do administrador e retorna à página de login.</w:t>
+      </w:r>
+      <w:r>
+        <w:rPr>
+          <w:rtl w:val="0"/>
+        </w:rPr>
+      </w:r>
+    </w:p>
+    <w:p>
+      <w:pPr>
+        <w:numPr>
+          <w:ilvl w:val="0"/>
+          <w:numId w:val="24"/>
+        </w:numPr>
+        <w:ind w:left="720" w:hanging="360"/>
+        <w:rPr>
+          <w:u w:val="none"/>
+        </w:rPr>
+      </w:pPr>
+      <w:r>
+        <w:rPr>
+          <w:rtl w:val="0"/>
+        </w:rPr>
+        <w:t xml:space="preserve">{A5} O administrador aciona a opção “Voltar”: </w:t>
+      </w:r>
+    </w:p>
+    <w:p>
+      <w:pPr>
+        <w:numPr>
+          <w:ilvl w:val="1"/>
+          <w:numId w:val="24"/>
+        </w:numPr>
+        <w:ind w:left="1440" w:hanging="360"/>
+      </w:pPr>
+      <w:r>
+        <w:rPr>
+          <w:rtl w:val="0"/>
+        </w:rPr>
+        <w:t xml:space="preserve">O sistema volta para a tela anterior.</w:t>
+      </w:r>
+    </w:p>
+    <w:p>
+      <w:pPr>
+        <w:rPr>
+          <w:b w:val="1"/>
+        </w:rPr>
+      </w:pPr>
+      <w:r>
+        <w:rPr>
+          <w:b w:val="1"/>
+          <w:rtl w:val="0"/>
+        </w:rPr>
+        <w:t xml:space="preserve">Prioridade:</w:t>
+      </w:r>
+    </w:p>
+    <w:p>
+      <w:pPr>
+        <w:rPr>
+          <w:b w:val="1"/>
+        </w:rPr>
+      </w:pPr>
+      <w:r>
+        <w:rPr>
+          <w:rtl w:val="0"/>
+        </w:rPr>
+        <w:tab/>
+        <w:t xml:space="preserve">Baixa</w:t>
+      </w:r>
+      <w:r>
+        <w:rPr>
+          <w:rtl w:val="0"/>
+        </w:rPr>
+      </w:r>
+    </w:p>
+    <w:p>
+      <w:pPr>
+        <w:rPr>
+          <w:b w:val="1"/>
+        </w:rPr>
+      </w:pPr>
+      <w:r>
+        <w:rPr>
+          <w:b w:val="1"/>
+          <w:rtl w:val="0"/>
+        </w:rPr>
+        <w:t xml:space="preserve">Quando disponível:</w:t>
+      </w:r>
+    </w:p>
+    <w:p>
+      <w:pPr>
+        <w:rPr>
+          <w:b w:val="1"/>
+        </w:rPr>
+      </w:pPr>
+      <w:r>
+        <w:rPr>
+          <w:rtl w:val="0"/>
+        </w:rPr>
+        <w:tab/>
+        <w:t xml:space="preserve">Segunda sprint.</w:t>
+      </w:r>
+      <w:r>
+        <w:rPr>
+          <w:rtl w:val="0"/>
+        </w:rPr>
+      </w:r>
+    </w:p>
+    <w:p>
+      <w:pPr>
+        <w:rPr>
+          <w:b w:val="1"/>
+        </w:rPr>
+      </w:pPr>
+      <w:r>
+        <w:rPr>
+          <w:b w:val="1"/>
+          <w:rtl w:val="0"/>
+        </w:rPr>
+        <w:t xml:space="preserve">Frequência de uso:</w:t>
+      </w:r>
+    </w:p>
+    <w:p>
+      <w:pPr>
+        <w:rPr/>
+      </w:pPr>
+      <w:r>
+        <w:rPr>
+          <w:rtl w:val="0"/>
+        </w:rPr>
+        <w:tab/>
+        <w:t xml:space="preserve">Baixa</w:t>
+      </w:r>
+    </w:p>
+    <w:p>
+      <w:pPr>
+        <w:rPr>
+          <w:b w:val="1"/>
+        </w:rPr>
+      </w:pPr>
+      <w:r>
+        <w:rPr>
+          <w:b w:val="1"/>
+          <w:rtl w:val="0"/>
+        </w:rPr>
+        <w:t xml:space="preserve">Canal com o ator:</w:t>
+      </w:r>
+    </w:p>
+    <w:p>
+      <w:pPr>
+        <w:rPr/>
+      </w:pPr>
+      <w:r>
+        <w:rPr>
+          <w:rtl w:val="0"/>
+        </w:rPr>
+        <w:tab/>
+        <w:t xml:space="preserve">Browser (Navegador)</w:t>
+      </w:r>
+    </w:p>
+    <w:p>
+      <w:pPr>
+        <w:rPr>
+          <w:b w:val="1"/>
+        </w:rPr>
+      </w:pPr>
+      <w:r>
+        <w:rPr>
+          <w:b w:val="1"/>
+          <w:rtl w:val="0"/>
+        </w:rPr>
+        <w:t xml:space="preserve">Atores secundários:</w:t>
+      </w:r>
+    </w:p>
+    <w:p>
+      <w:pPr>
+        <w:rPr/>
+      </w:pPr>
+      <w:r>
+        <w:rPr>
+          <w:rtl w:val="0"/>
+        </w:rPr>
+        <w:tab/>
+        <w:t xml:space="preserve">Nenhum</w:t>
+      </w:r>
+    </w:p>
+    <w:p>
+      <w:pPr>
+        <w:rPr>
+          <w:b w:val="1"/>
+        </w:rPr>
+      </w:pPr>
+      <w:r>
+        <w:rPr>
+          <w:b w:val="1"/>
+          <w:rtl w:val="0"/>
+        </w:rPr>
+        <w:t xml:space="preserve">Canais com atores secundários:</w:t>
+      </w:r>
+    </w:p>
+    <w:p>
+      <w:pPr>
+        <w:rPr>
+          <w:b w:val="1"/>
+        </w:rPr>
+      </w:pPr>
+      <w:r>
+        <w:rPr>
+          <w:rtl w:val="0"/>
+        </w:rPr>
+        <w:tab/>
+        <w:t xml:space="preserve">Browser (Navegador)</w:t>
+      </w:r>
+      <w:r>
+        <w:rPr>
+          <w:rtl w:val="0"/>
+        </w:rPr>
+      </w:r>
+    </w:p>
+    <w:p>
+      <w:pPr>
+        <w:rPr>
+          <w:b w:val="1"/>
+        </w:rPr>
+      </w:pPr>
+      <w:r>
+        <w:rPr>
+          <w:b w:val="1"/>
+          <w:rtl w:val="0"/>
+        </w:rPr>
+        <w:t xml:space="preserve">Questões abertas:</w:t>
       </w:r>
     </w:p>
     <w:p>
@@ -7023,41 +7431,517 @@
         <w:tab/>
         <w:t xml:space="preserve">Nenhum.</w:t>
       </w:r>
-    </w:p>
-    <w:p>
-      <w:pPr>
-        <w:rPr>
-          <w:b w:val="1"/>
-        </w:rPr>
-      </w:pPr>
-      <w:r>
-        <w:rPr>
-          <w:rtl w:val="0"/>
-        </w:rPr>
-      </w:r>
-    </w:p>
-    <w:p>
-      <w:pPr>
-        <w:rPr>
-          <w:b w:val="1"/>
-        </w:rPr>
-      </w:pPr>
-      <w:r>
-        <w:rPr>
-          <w:rtl w:val="0"/>
-        </w:rPr>
-      </w:r>
-    </w:p>
-    <w:p>
-      <w:pPr>
-        <w:rPr>
-          <w:b w:val="1"/>
-        </w:rPr>
-      </w:pPr>
-      <w:r>
-        <w:rPr>
-          <w:rtl w:val="0"/>
-        </w:rPr>
+      <w:commentRangeEnd w:id="6"/>
+      <w:r>
+        <w:commentReference w:id="6"/>
+      </w:r>
+      <w:r>
+        <w:rPr>
+          <w:rtl w:val="0"/>
+        </w:rPr>
+      </w:r>
+    </w:p>
+    <w:p>
+      <w:pPr>
+        <w:rPr/>
+      </w:pPr>
+      <w:r>
+        <w:rPr>
+          <w:rtl w:val="0"/>
+        </w:rPr>
+      </w:r>
+    </w:p>
+    <w:p>
+      <w:pPr>
+        <w:rPr/>
+      </w:pPr>
+      <w:r>
+        <w:rPr>
+          <w:rtl w:val="0"/>
+        </w:rPr>
+      </w:r>
+    </w:p>
+    <w:p>
+      <w:pPr>
+        <w:rPr/>
+      </w:pPr>
+      <w:r>
+        <w:rPr>
+          <w:rtl w:val="0"/>
+        </w:rPr>
+      </w:r>
+    </w:p>
+    <w:p>
+      <w:pPr>
+        <w:rPr/>
+      </w:pPr>
+      <w:r>
+        <w:rPr>
+          <w:rtl w:val="0"/>
+        </w:rPr>
+      </w:r>
+    </w:p>
+    <w:p>
+      <w:pPr>
+        <w:rPr/>
+      </w:pPr>
+      <w:r>
+        <w:rPr>
+          <w:rtl w:val="0"/>
+        </w:rPr>
+      </w:r>
+    </w:p>
+    <w:p>
+      <w:pPr>
+        <w:rPr/>
+      </w:pPr>
+      <w:r>
+        <w:rPr>
+          <w:rtl w:val="0"/>
+        </w:rPr>
+      </w:r>
+    </w:p>
+    <w:p>
+      <w:pPr>
+        <w:rPr/>
+      </w:pPr>
+      <w:r>
+        <w:rPr>
+          <w:rtl w:val="0"/>
+        </w:rPr>
+      </w:r>
+    </w:p>
+    <w:p>
+      <w:pPr>
+        <w:rPr/>
+      </w:pPr>
+      <w:r>
+        <w:rPr>
+          <w:rtl w:val="0"/>
+        </w:rPr>
+      </w:r>
+    </w:p>
+    <w:p>
+      <w:pPr>
+        <w:rPr/>
+      </w:pPr>
+      <w:r>
+        <w:rPr>
+          <w:rtl w:val="0"/>
+        </w:rPr>
+      </w:r>
+    </w:p>
+    <w:p>
+      <w:pPr>
+        <w:rPr/>
+      </w:pPr>
+      <w:r>
+        <w:rPr>
+          <w:rtl w:val="0"/>
+        </w:rPr>
+      </w:r>
+    </w:p>
+    <w:p>
+      <w:pPr>
+        <w:rPr/>
+      </w:pPr>
+      <w:r>
+        <w:rPr>
+          <w:rtl w:val="0"/>
+        </w:rPr>
+      </w:r>
+    </w:p>
+    <w:p>
+      <w:pPr>
+        <w:rPr/>
+      </w:pPr>
+      <w:r>
+        <w:rPr>
+          <w:rtl w:val="0"/>
+        </w:rPr>
+      </w:r>
+    </w:p>
+    <w:p>
+      <w:pPr>
+        <w:rPr/>
+      </w:pPr>
+      <w:r>
+        <w:rPr>
+          <w:rtl w:val="0"/>
+        </w:rPr>
+      </w:r>
+    </w:p>
+    <w:p>
+      <w:pPr>
+        <w:rPr/>
+      </w:pPr>
+      <w:r>
+        <w:rPr>
+          <w:rtl w:val="0"/>
+        </w:rPr>
+      </w:r>
+    </w:p>
+    <w:p>
+      <w:pPr>
+        <w:rPr/>
+      </w:pPr>
+      <w:r>
+        <w:rPr>
+          <w:rtl w:val="0"/>
+        </w:rPr>
+      </w:r>
+    </w:p>
+    <w:p>
+      <w:pPr>
+        <w:rPr/>
+      </w:pPr>
+      <w:r>
+        <w:rPr>
+          <w:rtl w:val="0"/>
+        </w:rPr>
+      </w:r>
+    </w:p>
+    <w:p>
+      <w:pPr>
+        <w:rPr>
+          <w:b w:val="1"/>
+        </w:rPr>
+      </w:pPr>
+      <w:r>
+        <w:rPr>
+          <w:rtl w:val="0"/>
+        </w:rPr>
+      </w:r>
+    </w:p>
+    <w:p>
+      <w:pPr>
+        <w:rPr>
+          <w:b w:val="1"/>
+        </w:rPr>
+      </w:pPr>
+      <w:commentRangeStart w:id="7"/>
+      <w:r>
+        <w:rPr>
+          <w:b w:val="1"/>
+          <w:rtl w:val="0"/>
+        </w:rPr>
+        <w:t xml:space="preserve">UC9 - Adicionar acompanhamento ao chamado:</w:t>
+      </w:r>
+    </w:p>
+    <w:p>
+      <w:pPr>
+        <w:rPr>
+          <w:b w:val="1"/>
+        </w:rPr>
+      </w:pPr>
+      <w:r>
+        <w:rPr>
+          <w:rtl w:val="0"/>
+        </w:rPr>
+      </w:r>
+    </w:p>
+    <w:p>
+      <w:pPr>
+        <w:rPr>
+          <w:b w:val="1"/>
+        </w:rPr>
+      </w:pPr>
+      <w:r>
+        <w:rPr>
+          <w:rtl w:val="0"/>
+        </w:rPr>
+        <w:t xml:space="preserve">Caso de uso: </w:t>
+      </w:r>
+      <w:r>
+        <w:rPr>
+          <w:rtl w:val="0"/>
+        </w:rPr>
+      </w:r>
+    </w:p>
+    <w:p>
+      <w:pPr>
+        <w:rPr>
+          <w:b w:val="1"/>
+        </w:rPr>
+      </w:pPr>
+      <w:r>
+        <w:rPr>
+          <w:b w:val="1"/>
+          <w:rtl w:val="0"/>
+        </w:rPr>
+        <w:t xml:space="preserve">Iteração:</w:t>
+      </w:r>
+    </w:p>
+    <w:p>
+      <w:pPr>
+        <w:rPr/>
+      </w:pPr>
+      <w:r>
+        <w:rPr>
+          <w:rtl w:val="0"/>
+        </w:rPr>
+        <w:tab/>
+        <w:t xml:space="preserve">Última modificação: 14 de Maio, feito por  - Vinícius Santana</w:t>
+      </w:r>
+    </w:p>
+    <w:p>
+      <w:pPr>
+        <w:rPr>
+          <w:b w:val="1"/>
+        </w:rPr>
+      </w:pPr>
+      <w:r>
+        <w:rPr>
+          <w:b w:val="1"/>
+          <w:rtl w:val="0"/>
+        </w:rPr>
+        <w:t xml:space="preserve">Ator Primário:</w:t>
+      </w:r>
+    </w:p>
+    <w:p>
+      <w:pPr>
+        <w:rPr/>
+      </w:pPr>
+      <w:r>
+        <w:rPr>
+          <w:rtl w:val="0"/>
+        </w:rPr>
+        <w:tab/>
+        <w:t xml:space="preserve">Analista </w:t>
+      </w:r>
+    </w:p>
+    <w:p>
+      <w:pPr>
+        <w:rPr>
+          <w:b w:val="1"/>
+        </w:rPr>
+      </w:pPr>
+      <w:r>
+        <w:rPr>
+          <w:b w:val="1"/>
+          <w:rtl w:val="0"/>
+        </w:rPr>
+        <w:t xml:space="preserve">Objetivo no contexto:</w:t>
+      </w:r>
+    </w:p>
+    <w:p>
+      <w:pPr>
+        <w:rPr/>
+      </w:pPr>
+      <w:r>
+        <w:rPr>
+          <w:rtl w:val="0"/>
+        </w:rPr>
+        <w:tab/>
+        <w:t xml:space="preserve">Adicionar comentários de acompanhamento a um chamado.</w:t>
+      </w:r>
+    </w:p>
+    <w:p>
+      <w:pPr>
+        <w:rPr/>
+      </w:pPr>
+      <w:r>
+        <w:rPr>
+          <w:b w:val="1"/>
+          <w:rtl w:val="0"/>
+        </w:rPr>
+        <w:t xml:space="preserve">Pré-condições:</w:t>
+      </w:r>
+      <w:r>
+        <w:rPr>
+          <w:rtl w:val="0"/>
+        </w:rPr>
+      </w:r>
+    </w:p>
+    <w:p>
+      <w:pPr>
+        <w:rPr/>
+      </w:pPr>
+      <w:r>
+        <w:rPr>
+          <w:rtl w:val="0"/>
+        </w:rPr>
+        <w:tab/>
+        <w:t xml:space="preserve">O chamado deve estar com o status aberto para realizar um acompanhamento.</w:t>
+      </w:r>
+    </w:p>
+    <w:p>
+      <w:pPr>
+        <w:rPr/>
+      </w:pPr>
+      <w:r>
+        <w:rPr>
+          <w:b w:val="1"/>
+          <w:rtl w:val="0"/>
+        </w:rPr>
+        <w:t xml:space="preserve">Disparador: </w:t>
+      </w:r>
+      <w:r>
+        <w:rPr>
+          <w:rtl w:val="0"/>
+        </w:rPr>
+      </w:r>
+    </w:p>
+    <w:p>
+      <w:pPr>
+        <w:rPr/>
+      </w:pPr>
+      <w:r>
+        <w:rPr>
+          <w:rtl w:val="0"/>
+        </w:rPr>
+        <w:tab/>
+        <w:t xml:space="preserve">O analista aciona o botão de adicionar acompanhamento ao chamado.</w:t>
+      </w:r>
+    </w:p>
+    <w:p>
+      <w:pPr>
+        <w:rPr>
+          <w:b w:val="1"/>
+        </w:rPr>
+      </w:pPr>
+      <w:r>
+        <w:rPr>
+          <w:b w:val="1"/>
+          <w:rtl w:val="0"/>
+        </w:rPr>
+        <w:t xml:space="preserve">Cenário:</w:t>
+      </w:r>
+    </w:p>
+    <w:p>
+      <w:pPr>
+        <w:numPr>
+          <w:ilvl w:val="0"/>
+          <w:numId w:val="17"/>
+        </w:numPr>
+        <w:ind w:left="720" w:hanging="360"/>
+      </w:pPr>
+      <w:r>
+        <w:rPr>
+          <w:rtl w:val="0"/>
+        </w:rPr>
+        <w:t xml:space="preserve">O analista realiza login na página de login.[Caso de uso 1]</w:t>
+      </w:r>
+    </w:p>
+    <w:p>
+      <w:pPr>
+        <w:numPr>
+          <w:ilvl w:val="0"/>
+          <w:numId w:val="17"/>
+        </w:numPr>
+        <w:ind w:left="720" w:hanging="360"/>
+      </w:pPr>
+      <w:r>
+        <w:rPr>
+          <w:rtl w:val="0"/>
+        </w:rPr>
+        <w:t xml:space="preserve">O Sistema exibe uma página com todos os chamados abertos pelo analista em uma tabela, um campo de pesquisa de ativos e as opções “Abrir novo chamado” e “Sair”.</w:t>
+      </w:r>
+    </w:p>
+    <w:p>
+      <w:pPr>
+        <w:numPr>
+          <w:ilvl w:val="0"/>
+          <w:numId w:val="17"/>
+        </w:numPr>
+        <w:ind w:left="720" w:hanging="360"/>
+      </w:pPr>
+      <w:r>
+        <w:rPr>
+          <w:rtl w:val="0"/>
+        </w:rPr>
+        <w:t xml:space="preserve">O sistema exibe ao lado de cada chamado os botões “Acompanhar” e “Editar”.</w:t>
+      </w:r>
+    </w:p>
+    <w:p>
+      <w:pPr>
+        <w:numPr>
+          <w:ilvl w:val="0"/>
+          <w:numId w:val="17"/>
+        </w:numPr>
+        <w:ind w:left="720" w:hanging="360"/>
+      </w:pPr>
+      <w:r>
+        <w:rPr>
+          <w:rtl w:val="0"/>
+        </w:rPr>
+        <w:t xml:space="preserve">O analista aciona o botão “Acompanhar” no espaço do chamado que desejar.{A1}{A2}{A4}</w:t>
+      </w:r>
+    </w:p>
+    <w:p>
+      <w:pPr>
+        <w:numPr>
+          <w:ilvl w:val="0"/>
+          <w:numId w:val="17"/>
+        </w:numPr>
+        <w:ind w:left="720" w:hanging="360"/>
+      </w:pPr>
+      <w:r>
+        <w:rPr>
+          <w:rtl w:val="0"/>
+        </w:rPr>
+        <w:t xml:space="preserve">O sistema exibe todos os acompanhamentos feitos anteriormente e uma caixa de texto para o analista digitar as informações do novo acompanhamento e os botões “Salvar acompanhamento” e “Voltar” e a opção de fechar chamado.</w:t>
+      </w:r>
+    </w:p>
+    <w:p>
+      <w:pPr>
+        <w:numPr>
+          <w:ilvl w:val="0"/>
+          <w:numId w:val="17"/>
+        </w:numPr>
+        <w:ind w:left="720" w:hanging="360"/>
+      </w:pPr>
+      <w:r>
+        <w:rPr>
+          <w:rtl w:val="0"/>
+        </w:rPr>
+        <w:t xml:space="preserve">O analista realiza as alterações que desejar e aciona o botão “Salvar acompanhamento”.{A3}{A6}</w:t>
+      </w:r>
+    </w:p>
+    <w:p>
+      <w:pPr>
+        <w:numPr>
+          <w:ilvl w:val="0"/>
+          <w:numId w:val="17"/>
+        </w:numPr>
+        <w:ind w:left="720" w:hanging="360"/>
+      </w:pPr>
+      <w:r>
+        <w:rPr>
+          <w:rtl w:val="0"/>
+        </w:rPr>
+        <w:t xml:space="preserve">O sistema atualiza no banco de dados as informações do chamado.</w:t>
+      </w:r>
+      <w:r>
+        <w:rPr>
+          <w:rtl w:val="0"/>
+        </w:rPr>
+      </w:r>
+    </w:p>
+    <w:p>
+      <w:pPr>
+        <w:rPr>
+          <w:b w:val="1"/>
+        </w:rPr>
+      </w:pPr>
+      <w:r>
+        <w:rPr>
+          <w:b w:val="1"/>
+          <w:rtl w:val="0"/>
+        </w:rPr>
+        <w:t xml:space="preserve">Exceções:</w:t>
+      </w:r>
+    </w:p>
+    <w:p>
+      <w:pPr>
+        <w:rPr/>
+      </w:pPr>
+      <w:r>
+        <w:rPr>
+          <w:rtl w:val="0"/>
+        </w:rPr>
+        <w:tab/>
+        <w:t xml:space="preserve">Nenhum.</w:t>
       </w:r>
     </w:p>
     <w:p>
@@ -7078,22 +7962,22 @@
       <w:pPr>
         <w:numPr>
           <w:ilvl w:val="0"/>
-          <w:numId w:val="24"/>
-        </w:numPr>
-        <w:ind w:left="720" w:hanging="360"/>
-      </w:pPr>
-      <w:r>
-        <w:rPr>
-          <w:rtl w:val="0"/>
-        </w:rPr>
-        <w:t xml:space="preserve">{A1} O administrador aciona a opção “Cadastrar novo analista”:</w:t>
+          <w:numId w:val="10"/>
+        </w:numPr>
+        <w:ind w:left="720" w:hanging="360"/>
+      </w:pPr>
+      <w:r>
+        <w:rPr>
+          <w:rtl w:val="0"/>
+        </w:rPr>
+        <w:t xml:space="preserve">{A1} O analista aciona a opção “Abrir novo chamado”:</w:t>
       </w:r>
     </w:p>
     <w:p>
       <w:pPr>
         <w:numPr>
           <w:ilvl w:val="1"/>
-          <w:numId w:val="24"/>
+          <w:numId w:val="10"/>
         </w:numPr>
         <w:ind w:left="1440" w:hanging="360"/>
       </w:pPr>
@@ -7101,29 +7985,29 @@
         <w:rPr>
           <w:rtl w:val="0"/>
         </w:rPr>
-        <w:t xml:space="preserve">[Caso de uso 2]</w:t>
-      </w:r>
-    </w:p>
-    <w:p>
-      <w:pPr>
-        <w:numPr>
-          <w:ilvl w:val="0"/>
-          <w:numId w:val="24"/>
-        </w:numPr>
-        <w:ind w:left="720" w:hanging="360"/>
-      </w:pPr>
-      <w:r>
-        <w:rPr>
-          <w:rtl w:val="0"/>
-        </w:rPr>
-        <w:t xml:space="preserve">{A2} O administrador aciona a opção “Editar cadastro de analista”:</w:t>
+        <w:t xml:space="preserve">[Caso de uso 5]</w:t>
+      </w:r>
+    </w:p>
+    <w:p>
+      <w:pPr>
+        <w:numPr>
+          <w:ilvl w:val="0"/>
+          <w:numId w:val="10"/>
+        </w:numPr>
+        <w:ind w:left="720" w:hanging="360"/>
+      </w:pPr>
+      <w:r>
+        <w:rPr>
+          <w:rtl w:val="0"/>
+        </w:rPr>
+        <w:t xml:space="preserve">{A2} O analista aciona a opção “Sair”:</w:t>
       </w:r>
     </w:p>
     <w:p>
       <w:pPr>
         <w:numPr>
           <w:ilvl w:val="1"/>
-          <w:numId w:val="24"/>
+          <w:numId w:val="10"/>
         </w:numPr>
         <w:ind w:left="1440" w:hanging="360"/>
       </w:pPr>
@@ -7131,29 +8015,34 @@
         <w:rPr>
           <w:rtl w:val="0"/>
         </w:rPr>
-        <w:t xml:space="preserve">[Caso de uso 3]</w:t>
-      </w:r>
-    </w:p>
-    <w:p>
-      <w:pPr>
-        <w:numPr>
-          <w:ilvl w:val="0"/>
-          <w:numId w:val="24"/>
-        </w:numPr>
-        <w:ind w:left="720" w:hanging="360"/>
-      </w:pPr>
-      <w:r>
-        <w:rPr>
-          <w:rtl w:val="0"/>
-        </w:rPr>
-        <w:t xml:space="preserve">{A3} O administrador aciona a opção “Cadastrar novo ativo”:</w:t>
+        <w:t xml:space="preserve">O sistema faz logoff do administrador e retorna à página de login.</w:t>
+      </w:r>
+      <w:r>
+        <w:rPr>
+          <w:rtl w:val="0"/>
+        </w:rPr>
+      </w:r>
+    </w:p>
+    <w:p>
+      <w:pPr>
+        <w:numPr>
+          <w:ilvl w:val="0"/>
+          <w:numId w:val="10"/>
+        </w:numPr>
+        <w:ind w:left="720" w:hanging="360"/>
+      </w:pPr>
+      <w:r>
+        <w:rPr>
+          <w:rtl w:val="0"/>
+        </w:rPr>
+        <w:t xml:space="preserve">{A3} O analista aciona a opção “Voltar”:</w:t>
       </w:r>
     </w:p>
     <w:p>
       <w:pPr>
         <w:numPr>
           <w:ilvl w:val="1"/>
-          <w:numId w:val="24"/>
+          <w:numId w:val="10"/>
         </w:numPr>
         <w:ind w:left="1440" w:hanging="360"/>
       </w:pPr>
@@ -7161,29 +8050,29 @@
         <w:rPr>
           <w:rtl w:val="0"/>
         </w:rPr>
-        <w:t xml:space="preserve">[Caso de uso 7]</w:t>
-      </w:r>
-    </w:p>
-    <w:p>
-      <w:pPr>
-        <w:numPr>
-          <w:ilvl w:val="0"/>
-          <w:numId w:val="24"/>
-        </w:numPr>
-        <w:ind w:left="720" w:hanging="360"/>
-      </w:pPr>
-      <w:r>
-        <w:rPr>
-          <w:rtl w:val="0"/>
-        </w:rPr>
-        <w:t xml:space="preserve">{A4} O administrador aciona a opção “Sair”:</w:t>
+        <w:t xml:space="preserve">O sistema retorna à tela anterior.</w:t>
+      </w:r>
+    </w:p>
+    <w:p>
+      <w:pPr>
+        <w:numPr>
+          <w:ilvl w:val="0"/>
+          <w:numId w:val="10"/>
+        </w:numPr>
+        <w:ind w:left="720" w:hanging="360"/>
+      </w:pPr>
+      <w:r>
+        <w:rPr>
+          <w:rtl w:val="0"/>
+        </w:rPr>
+        <w:t xml:space="preserve">{A4}O analista aciona a opção “Editar”:</w:t>
       </w:r>
     </w:p>
     <w:p>
       <w:pPr>
         <w:numPr>
           <w:ilvl w:val="1"/>
-          <w:numId w:val="24"/>
+          <w:numId w:val="10"/>
         </w:numPr>
         <w:ind w:left="1440" w:hanging="360"/>
       </w:pPr>
@@ -7191,19 +8080,14 @@
         <w:rPr>
           <w:rtl w:val="0"/>
         </w:rPr>
-        <w:t xml:space="preserve">O sistema faz logoff do administrador e retorna à página de login.</w:t>
-      </w:r>
-      <w:r>
-        <w:rPr>
-          <w:rtl w:val="0"/>
-        </w:rPr>
-      </w:r>
-    </w:p>
-    <w:p>
-      <w:pPr>
-        <w:numPr>
-          <w:ilvl w:val="0"/>
-          <w:numId w:val="24"/>
+        <w:t xml:space="preserve">[Caso de uso 10]</w:t>
+      </w:r>
+    </w:p>
+    <w:p>
+      <w:pPr>
+        <w:numPr>
+          <w:ilvl w:val="0"/>
+          <w:numId w:val="10"/>
         </w:numPr>
         <w:ind w:left="720" w:hanging="360"/>
         <w:rPr>
@@ -7214,22 +8098,25 @@
         <w:rPr>
           <w:rtl w:val="0"/>
         </w:rPr>
-        <w:t xml:space="preserve">{A5} O administrador aciona a opção “Voltar”: </w:t>
+        <w:t xml:space="preserve">{A5}O analista aciona a opção de “Fechar chamado”</w:t>
       </w:r>
     </w:p>
     <w:p>
       <w:pPr>
         <w:numPr>
           <w:ilvl w:val="1"/>
-          <w:numId w:val="24"/>
+          <w:numId w:val="10"/>
         </w:numPr>
         <w:ind w:left="1440" w:hanging="360"/>
-      </w:pPr>
-      <w:r>
-        <w:rPr>
-          <w:rtl w:val="0"/>
-        </w:rPr>
-        <w:t xml:space="preserve">O sistema volta para a tela anterior.</w:t>
+        <w:rPr>
+          <w:u w:val="none"/>
+        </w:rPr>
+      </w:pPr>
+      <w:r>
+        <w:rPr>
+          <w:rtl w:val="0"/>
+        </w:rPr>
+        <w:t xml:space="preserve">[Caso de uso 4]</w:t>
       </w:r>
     </w:p>
     <w:p>
@@ -7257,7 +8144,7 @@
           <w:rtl w:val="0"/>
         </w:rPr>
         <w:tab/>
-        <w:t xml:space="preserve">Baixa</w:t>
+        <w:t xml:space="preserve">Alta</w:t>
       </w:r>
       <w:r>
         <w:rPr>
@@ -7321,7 +8208,7 @@
           <w:rtl w:val="0"/>
         </w:rPr>
         <w:tab/>
-        <w:t xml:space="preserve">Baixa</w:t>
+        <w:t xml:space="preserve">Alta</w:t>
       </w:r>
     </w:p>
     <w:p>
@@ -7425,7 +8312,9 @@
     </w:p>
     <w:p>
       <w:pPr>
-        <w:rPr/>
+        <w:rPr>
+          <w:b w:val="1"/>
+        </w:rPr>
       </w:pPr>
       <w:r>
         <w:rPr>
@@ -7434,201 +8323,77 @@
         <w:tab/>
         <w:t xml:space="preserve">Nenhum.</w:t>
       </w:r>
-      <w:commentRangeEnd w:id="6"/>
-      <w:r>
-        <w:commentReference w:id="6"/>
-      </w:r>
-      <w:r>
-        <w:rPr>
-          <w:rtl w:val="0"/>
-        </w:rPr>
-      </w:r>
-    </w:p>
-    <w:p>
-      <w:pPr>
-        <w:rPr/>
-      </w:pPr>
-      <w:r>
-        <w:rPr>
-          <w:rtl w:val="0"/>
-        </w:rPr>
-      </w:r>
-    </w:p>
-    <w:p>
-      <w:pPr>
-        <w:rPr/>
-      </w:pPr>
-      <w:r>
-        <w:rPr>
-          <w:rtl w:val="0"/>
-        </w:rPr>
-      </w:r>
-    </w:p>
-    <w:p>
-      <w:pPr>
-        <w:rPr/>
-      </w:pPr>
-      <w:r>
-        <w:rPr>
-          <w:rtl w:val="0"/>
-        </w:rPr>
-      </w:r>
-    </w:p>
-    <w:p>
-      <w:pPr>
-        <w:rPr/>
-      </w:pPr>
-      <w:r>
-        <w:rPr>
-          <w:rtl w:val="0"/>
-        </w:rPr>
-      </w:r>
-    </w:p>
-    <w:p>
-      <w:pPr>
-        <w:rPr/>
-      </w:pPr>
-      <w:r>
-        <w:rPr>
-          <w:rtl w:val="0"/>
-        </w:rPr>
-      </w:r>
-    </w:p>
-    <w:p>
-      <w:pPr>
-        <w:rPr/>
-      </w:pPr>
-      <w:r>
-        <w:rPr>
-          <w:rtl w:val="0"/>
-        </w:rPr>
-      </w:r>
-    </w:p>
-    <w:p>
-      <w:pPr>
-        <w:rPr/>
-      </w:pPr>
-      <w:r>
-        <w:rPr>
-          <w:rtl w:val="0"/>
-        </w:rPr>
-      </w:r>
-    </w:p>
-    <w:p>
-      <w:pPr>
-        <w:rPr/>
-      </w:pPr>
-      <w:r>
-        <w:rPr>
-          <w:rtl w:val="0"/>
-        </w:rPr>
-      </w:r>
-    </w:p>
-    <w:p>
-      <w:pPr>
-        <w:rPr/>
-      </w:pPr>
-      <w:r>
-        <w:rPr>
-          <w:rtl w:val="0"/>
-        </w:rPr>
-      </w:r>
-    </w:p>
-    <w:p>
-      <w:pPr>
-        <w:rPr/>
-      </w:pPr>
-      <w:r>
-        <w:rPr>
-          <w:rtl w:val="0"/>
-        </w:rPr>
-      </w:r>
-    </w:p>
-    <w:p>
-      <w:pPr>
-        <w:rPr/>
-      </w:pPr>
-      <w:r>
-        <w:rPr>
-          <w:rtl w:val="0"/>
-        </w:rPr>
-      </w:r>
-    </w:p>
-    <w:p>
-      <w:pPr>
-        <w:rPr/>
-      </w:pPr>
-      <w:r>
-        <w:rPr>
-          <w:rtl w:val="0"/>
-        </w:rPr>
-      </w:r>
-    </w:p>
-    <w:p>
-      <w:pPr>
-        <w:rPr/>
-      </w:pPr>
-      <w:r>
-        <w:rPr>
-          <w:rtl w:val="0"/>
-        </w:rPr>
-      </w:r>
-    </w:p>
-    <w:p>
-      <w:pPr>
-        <w:rPr/>
-      </w:pPr>
-      <w:r>
-        <w:rPr>
-          <w:rtl w:val="0"/>
-        </w:rPr>
-      </w:r>
-    </w:p>
-    <w:p>
-      <w:pPr>
-        <w:rPr/>
-      </w:pPr>
-      <w:r>
-        <w:rPr>
-          <w:rtl w:val="0"/>
-        </w:rPr>
-      </w:r>
-    </w:p>
-    <w:p>
-      <w:pPr>
-        <w:rPr/>
-      </w:pPr>
-      <w:r>
-        <w:rPr>
-          <w:rtl w:val="0"/>
-        </w:rPr>
-      </w:r>
-    </w:p>
-    <w:p>
-      <w:pPr>
-        <w:rPr>
-          <w:b w:val="1"/>
-        </w:rPr>
-      </w:pPr>
-      <w:r>
-        <w:rPr>
-          <w:rtl w:val="0"/>
-        </w:rPr>
-      </w:r>
-    </w:p>
-    <w:p>
-      <w:pPr>
-        <w:rPr>
-          <w:b w:val="1"/>
-        </w:rPr>
-      </w:pPr>
-      <w:commentRangeStart w:id="7"/>
-      <w:r>
-        <w:rPr>
-          <w:b w:val="1"/>
-          <w:rtl w:val="0"/>
-        </w:rPr>
-        <w:t xml:space="preserve">UC9 - Adicionar acompanhamento ao chamado:</w:t>
+      <w:commentRangeEnd w:id="7"/>
+      <w:r>
+        <w:commentReference w:id="7"/>
+      </w:r>
+      <w:r>
+        <w:rPr>
+          <w:rtl w:val="0"/>
+        </w:rPr>
+      </w:r>
+    </w:p>
+    <w:p>
+      <w:pPr>
+        <w:rPr>
+          <w:b w:val="1"/>
+        </w:rPr>
+      </w:pPr>
+      <w:r>
+        <w:rPr>
+          <w:rtl w:val="0"/>
+        </w:rPr>
+      </w:r>
+    </w:p>
+    <w:p>
+      <w:pPr>
+        <w:rPr>
+          <w:b w:val="1"/>
+        </w:rPr>
+      </w:pPr>
+      <w:r>
+        <w:rPr>
+          <w:rtl w:val="0"/>
+        </w:rPr>
+      </w:r>
+    </w:p>
+    <w:p>
+      <w:pPr>
+        <w:rPr>
+          <w:b w:val="1"/>
+        </w:rPr>
+      </w:pPr>
+      <w:r>
+        <w:rPr>
+          <w:rtl w:val="0"/>
+        </w:rPr>
+      </w:r>
+    </w:p>
+    <w:p>
+      <w:pPr>
+        <w:rPr>
+          <w:b w:val="1"/>
+        </w:rPr>
+      </w:pPr>
+      <w:r>
+        <w:rPr>
+          <w:rtl w:val="0"/>
+        </w:rPr>
+      </w:r>
+    </w:p>
+    <w:p>
+      <w:pPr>
+        <w:rPr>
+          <w:b w:val="1"/>
+        </w:rPr>
+      </w:pPr>
+      <w:commentRangeStart w:id="8"/>
+      <w:r>
+        <w:rPr>
+          <w:b w:val="1"/>
+          <w:rtl w:val="0"/>
+        </w:rPr>
+        <w:t xml:space="preserve">UC10 - Editar chamado:</w:t>
       </w:r>
     </w:p>
     <w:p>
@@ -7736,768 +8501,6 @@
           <w:rtl w:val="0"/>
         </w:rPr>
         <w:tab/>
-        <w:t xml:space="preserve">Adicionar comentários de acompanhamento a um chamado.</w:t>
-      </w:r>
-    </w:p>
-    <w:p>
-      <w:pPr>
-        <w:rPr/>
-      </w:pPr>
-      <w:r>
-        <w:rPr>
-          <w:b w:val="1"/>
-          <w:rtl w:val="0"/>
-        </w:rPr>
-        <w:t xml:space="preserve">Pré-condições:</w:t>
-      </w:r>
-      <w:r>
-        <w:rPr>
-          <w:rtl w:val="0"/>
-        </w:rPr>
-      </w:r>
-    </w:p>
-    <w:p>
-      <w:pPr>
-        <w:rPr/>
-      </w:pPr>
-      <w:r>
-        <w:rPr>
-          <w:rtl w:val="0"/>
-        </w:rPr>
-        <w:tab/>
-        <w:t xml:space="preserve">O chamado deve estar com o status aberto para realizar um acompanhamento.</w:t>
-      </w:r>
-    </w:p>
-    <w:p>
-      <w:pPr>
-        <w:rPr/>
-      </w:pPr>
-      <w:r>
-        <w:rPr>
-          <w:b w:val="1"/>
-          <w:rtl w:val="0"/>
-        </w:rPr>
-        <w:t xml:space="preserve">Disparador: </w:t>
-      </w:r>
-      <w:r>
-        <w:rPr>
-          <w:rtl w:val="0"/>
-        </w:rPr>
-      </w:r>
-    </w:p>
-    <w:p>
-      <w:pPr>
-        <w:rPr/>
-      </w:pPr>
-      <w:r>
-        <w:rPr>
-          <w:rtl w:val="0"/>
-        </w:rPr>
-        <w:tab/>
-        <w:t xml:space="preserve">O analista aciona o botão de adicionar acompanhamento ao chamado.</w:t>
-      </w:r>
-    </w:p>
-    <w:p>
-      <w:pPr>
-        <w:rPr>
-          <w:b w:val="1"/>
-        </w:rPr>
-      </w:pPr>
-      <w:r>
-        <w:rPr>
-          <w:b w:val="1"/>
-          <w:rtl w:val="0"/>
-        </w:rPr>
-        <w:t xml:space="preserve">Cenário:</w:t>
-      </w:r>
-    </w:p>
-    <w:p>
-      <w:pPr>
-        <w:numPr>
-          <w:ilvl w:val="0"/>
-          <w:numId w:val="17"/>
-        </w:numPr>
-        <w:ind w:left="720" w:hanging="360"/>
-      </w:pPr>
-      <w:r>
-        <w:rPr>
-          <w:rtl w:val="0"/>
-        </w:rPr>
-        <w:t xml:space="preserve">O analista realiza login na página de login.[Caso de uso 1]</w:t>
-      </w:r>
-    </w:p>
-    <w:p>
-      <w:pPr>
-        <w:numPr>
-          <w:ilvl w:val="0"/>
-          <w:numId w:val="17"/>
-        </w:numPr>
-        <w:ind w:left="720" w:hanging="360"/>
-      </w:pPr>
-      <w:r>
-        <w:rPr>
-          <w:rtl w:val="0"/>
-        </w:rPr>
-        <w:t xml:space="preserve">O Sistema exibe uma página com todos os chamados abertos pelo analista em uma tabela, um campo de pesquisa de ativos e as opções “Abrir novo chamado” e “Sair”.</w:t>
-      </w:r>
-    </w:p>
-    <w:p>
-      <w:pPr>
-        <w:numPr>
-          <w:ilvl w:val="0"/>
-          <w:numId w:val="17"/>
-        </w:numPr>
-        <w:ind w:left="720" w:hanging="360"/>
-      </w:pPr>
-      <w:r>
-        <w:rPr>
-          <w:rtl w:val="0"/>
-        </w:rPr>
-        <w:t xml:space="preserve">O sistema exibe ao lado de cada chamado os botões “Adicionar acompanhamento”, “Editar chamado” e “Encerrar chamado”. </w:t>
-      </w:r>
-    </w:p>
-    <w:p>
-      <w:pPr>
-        <w:numPr>
-          <w:ilvl w:val="0"/>
-          <w:numId w:val="17"/>
-        </w:numPr>
-        <w:ind w:left="720" w:hanging="360"/>
-      </w:pPr>
-      <w:r>
-        <w:rPr>
-          <w:rtl w:val="0"/>
-        </w:rPr>
-        <w:t xml:space="preserve">O analista aciona o botão “Adicionar acompanhamento” no espaço do chamado que desejar.{A1}{A2}{A4}{A5}</w:t>
-      </w:r>
-    </w:p>
-    <w:p>
-      <w:pPr>
-        <w:numPr>
-          <w:ilvl w:val="0"/>
-          <w:numId w:val="17"/>
-        </w:numPr>
-        <w:ind w:left="720" w:hanging="360"/>
-      </w:pPr>
-      <w:r>
-        <w:rPr>
-          <w:rtl w:val="0"/>
-        </w:rPr>
-        <w:t xml:space="preserve">O sistema exibe todos os acompanhamentos feitos anteriormente e uma caixa de texto para o analista digitar as informações do novo acompanhamento e os botões “Salvar acompanhamento” e “Voltar”.</w:t>
-      </w:r>
-    </w:p>
-    <w:p>
-      <w:pPr>
-        <w:numPr>
-          <w:ilvl w:val="0"/>
-          <w:numId w:val="17"/>
-        </w:numPr>
-        <w:ind w:left="720" w:hanging="360"/>
-      </w:pPr>
-      <w:r>
-        <w:rPr>
-          <w:rtl w:val="0"/>
-        </w:rPr>
-        <w:t xml:space="preserve">O analista realiza as alterações que desejar e aciona o botão “Salvar acompanhamento”.{A3}</w:t>
-      </w:r>
-    </w:p>
-    <w:p>
-      <w:pPr>
-        <w:numPr>
-          <w:ilvl w:val="0"/>
-          <w:numId w:val="17"/>
-        </w:numPr>
-        <w:ind w:left="720" w:hanging="360"/>
-      </w:pPr>
-      <w:r>
-        <w:rPr>
-          <w:rtl w:val="0"/>
-        </w:rPr>
-        <w:t xml:space="preserve">O sistema atualiza no banco de dados as informações do chamado.</w:t>
-      </w:r>
-      <w:r>
-        <w:rPr>
-          <w:rtl w:val="0"/>
-        </w:rPr>
-      </w:r>
-    </w:p>
-    <w:p>
-      <w:pPr>
-        <w:rPr>
-          <w:b w:val="1"/>
-        </w:rPr>
-      </w:pPr>
-      <w:r>
-        <w:rPr>
-          <w:b w:val="1"/>
-          <w:rtl w:val="0"/>
-        </w:rPr>
-        <w:t xml:space="preserve">Exceções:</w:t>
-      </w:r>
-    </w:p>
-    <w:p>
-      <w:pPr>
-        <w:rPr/>
-      </w:pPr>
-      <w:r>
-        <w:rPr>
-          <w:rtl w:val="0"/>
-        </w:rPr>
-        <w:tab/>
-        <w:t xml:space="preserve">Nenhum.</w:t>
-      </w:r>
-    </w:p>
-    <w:p>
-      <w:pPr>
-        <w:rPr>
-          <w:b w:val="1"/>
-        </w:rPr>
-      </w:pPr>
-      <w:r>
-        <w:rPr>
-          <w:b w:val="1"/>
-          <w:rtl w:val="0"/>
-        </w:rPr>
-        <w:t xml:space="preserve">Fluxo Alternativo:</w:t>
-      </w:r>
-    </w:p>
-    <w:p>
-      <w:pPr>
-        <w:numPr>
-          <w:ilvl w:val="0"/>
-          <w:numId w:val="10"/>
-        </w:numPr>
-        <w:ind w:left="720" w:hanging="360"/>
-      </w:pPr>
-      <w:r>
-        <w:rPr>
-          <w:rtl w:val="0"/>
-        </w:rPr>
-        <w:t xml:space="preserve">{A1} O analista aciona a opção “Abrir novo chamado”:</w:t>
-      </w:r>
-    </w:p>
-    <w:p>
-      <w:pPr>
-        <w:numPr>
-          <w:ilvl w:val="1"/>
-          <w:numId w:val="10"/>
-        </w:numPr>
-        <w:ind w:left="1440" w:hanging="360"/>
-      </w:pPr>
-      <w:r>
-        <w:rPr>
-          <w:rtl w:val="0"/>
-        </w:rPr>
-        <w:t xml:space="preserve">[Caso de uso 5]</w:t>
-      </w:r>
-    </w:p>
-    <w:p>
-      <w:pPr>
-        <w:numPr>
-          <w:ilvl w:val="0"/>
-          <w:numId w:val="10"/>
-        </w:numPr>
-        <w:ind w:left="720" w:hanging="360"/>
-      </w:pPr>
-      <w:r>
-        <w:rPr>
-          <w:rtl w:val="0"/>
-        </w:rPr>
-        <w:t xml:space="preserve">{A2} O analista aciona a opção “Sair”:</w:t>
-      </w:r>
-    </w:p>
-    <w:p>
-      <w:pPr>
-        <w:numPr>
-          <w:ilvl w:val="1"/>
-          <w:numId w:val="10"/>
-        </w:numPr>
-        <w:ind w:left="1440" w:hanging="360"/>
-      </w:pPr>
-      <w:r>
-        <w:rPr>
-          <w:rtl w:val="0"/>
-        </w:rPr>
-        <w:t xml:space="preserve">O sistema faz logoff do administrador e retorna à página de login.</w:t>
-      </w:r>
-      <w:r>
-        <w:rPr>
-          <w:rtl w:val="0"/>
-        </w:rPr>
-      </w:r>
-    </w:p>
-    <w:p>
-      <w:pPr>
-        <w:numPr>
-          <w:ilvl w:val="0"/>
-          <w:numId w:val="10"/>
-        </w:numPr>
-        <w:ind w:left="720" w:hanging="360"/>
-      </w:pPr>
-      <w:r>
-        <w:rPr>
-          <w:rtl w:val="0"/>
-        </w:rPr>
-        <w:t xml:space="preserve">{A3} O analista aciona a opção “Voltar”:</w:t>
-      </w:r>
-    </w:p>
-    <w:p>
-      <w:pPr>
-        <w:numPr>
-          <w:ilvl w:val="1"/>
-          <w:numId w:val="10"/>
-        </w:numPr>
-        <w:ind w:left="1440" w:hanging="360"/>
-      </w:pPr>
-      <w:r>
-        <w:rPr>
-          <w:rtl w:val="0"/>
-        </w:rPr>
-        <w:t xml:space="preserve">O sistema retorna à tela anterior.</w:t>
-      </w:r>
-    </w:p>
-    <w:p>
-      <w:pPr>
-        <w:numPr>
-          <w:ilvl w:val="0"/>
-          <w:numId w:val="10"/>
-        </w:numPr>
-        <w:ind w:left="720" w:hanging="360"/>
-      </w:pPr>
-      <w:r>
-        <w:rPr>
-          <w:rtl w:val="0"/>
-        </w:rPr>
-        <w:t xml:space="preserve">{A4}O analista aciona a opção “Editar chamado”:</w:t>
-      </w:r>
-    </w:p>
-    <w:p>
-      <w:pPr>
-        <w:numPr>
-          <w:ilvl w:val="1"/>
-          <w:numId w:val="10"/>
-        </w:numPr>
-        <w:ind w:left="1440" w:hanging="360"/>
-      </w:pPr>
-      <w:r>
-        <w:rPr>
-          <w:rtl w:val="0"/>
-        </w:rPr>
-        <w:t xml:space="preserve">[Caso de uso 10]</w:t>
-      </w:r>
-    </w:p>
-    <w:p>
-      <w:pPr>
-        <w:numPr>
-          <w:ilvl w:val="0"/>
-          <w:numId w:val="10"/>
-        </w:numPr>
-        <w:ind w:left="720" w:hanging="360"/>
-      </w:pPr>
-      <w:r>
-        <w:rPr>
-          <w:rtl w:val="0"/>
-        </w:rPr>
-        <w:t xml:space="preserve">{A5}O analista aciona a opção “Encerrar chamado”:</w:t>
-      </w:r>
-    </w:p>
-    <w:p>
-      <w:pPr>
-        <w:numPr>
-          <w:ilvl w:val="1"/>
-          <w:numId w:val="10"/>
-        </w:numPr>
-        <w:ind w:left="1440" w:hanging="360"/>
-      </w:pPr>
-      <w:r>
-        <w:rPr>
-          <w:rtl w:val="0"/>
-        </w:rPr>
-        <w:t xml:space="preserve">[Caso de uso 4]</w:t>
-      </w:r>
-    </w:p>
-    <w:p>
-      <w:pPr>
-        <w:rPr>
-          <w:b w:val="1"/>
-        </w:rPr>
-      </w:pPr>
-      <w:r>
-        <w:rPr>
-          <w:b w:val="1"/>
-          <w:rtl w:val="0"/>
-        </w:rPr>
-        <w:t xml:space="preserve">Prioridade:</w:t>
-      </w:r>
-    </w:p>
-    <w:p>
-      <w:pPr>
-        <w:rPr>
-          <w:b w:val="1"/>
-        </w:rPr>
-      </w:pPr>
-      <w:r>
-        <w:rPr>
-          <w:rtl w:val="0"/>
-        </w:rPr>
-        <w:tab/>
-        <w:t xml:space="preserve">Alta</w:t>
-      </w:r>
-      <w:r>
-        <w:rPr>
-          <w:rtl w:val="0"/>
-        </w:rPr>
-      </w:r>
-    </w:p>
-    <w:p>
-      <w:pPr>
-        <w:rPr>
-          <w:b w:val="1"/>
-        </w:rPr>
-      </w:pPr>
-      <w:r>
-        <w:rPr>
-          <w:b w:val="1"/>
-          <w:rtl w:val="0"/>
-        </w:rPr>
-        <w:t xml:space="preserve">Quando disponível:</w:t>
-      </w:r>
-    </w:p>
-    <w:p>
-      <w:pPr>
-        <w:rPr>
-          <w:b w:val="1"/>
-        </w:rPr>
-      </w:pPr>
-      <w:r>
-        <w:rPr>
-          <w:rtl w:val="0"/>
-        </w:rPr>
-        <w:tab/>
-        <w:t xml:space="preserve">Segunda sprint.</w:t>
-      </w:r>
-      <w:r>
-        <w:rPr>
-          <w:rtl w:val="0"/>
-        </w:rPr>
-      </w:r>
-    </w:p>
-    <w:p>
-      <w:pPr>
-        <w:rPr>
-          <w:b w:val="1"/>
-        </w:rPr>
-      </w:pPr>
-      <w:r>
-        <w:rPr>
-          <w:b w:val="1"/>
-          <w:rtl w:val="0"/>
-        </w:rPr>
-        <w:t xml:space="preserve">Frequência de uso:</w:t>
-      </w:r>
-    </w:p>
-    <w:p>
-      <w:pPr>
-        <w:rPr/>
-      </w:pPr>
-      <w:r>
-        <w:rPr>
-          <w:rtl w:val="0"/>
-        </w:rPr>
-        <w:tab/>
-        <w:t xml:space="preserve">Alta</w:t>
-      </w:r>
-    </w:p>
-    <w:p>
-      <w:pPr>
-        <w:rPr>
-          <w:b w:val="1"/>
-        </w:rPr>
-      </w:pPr>
-      <w:r>
-        <w:rPr>
-          <w:b w:val="1"/>
-          <w:rtl w:val="0"/>
-        </w:rPr>
-        <w:t xml:space="preserve">Canal com o ator:</w:t>
-      </w:r>
-    </w:p>
-    <w:p>
-      <w:pPr>
-        <w:rPr/>
-      </w:pPr>
-      <w:r>
-        <w:rPr>
-          <w:rtl w:val="0"/>
-        </w:rPr>
-        <w:tab/>
-        <w:t xml:space="preserve">Browser (Navegador)</w:t>
-      </w:r>
-    </w:p>
-    <w:p>
-      <w:pPr>
-        <w:rPr>
-          <w:b w:val="1"/>
-        </w:rPr>
-      </w:pPr>
-      <w:r>
-        <w:rPr>
-          <w:b w:val="1"/>
-          <w:rtl w:val="0"/>
-        </w:rPr>
-        <w:t xml:space="preserve">Atores secundários:</w:t>
-      </w:r>
-    </w:p>
-    <w:p>
-      <w:pPr>
-        <w:rPr/>
-      </w:pPr>
-      <w:r>
-        <w:rPr>
-          <w:rtl w:val="0"/>
-        </w:rPr>
-        <w:tab/>
-        <w:t xml:space="preserve">Nenhum</w:t>
-      </w:r>
-    </w:p>
-    <w:p>
-      <w:pPr>
-        <w:rPr>
-          <w:b w:val="1"/>
-        </w:rPr>
-      </w:pPr>
-      <w:r>
-        <w:rPr>
-          <w:b w:val="1"/>
-          <w:rtl w:val="0"/>
-        </w:rPr>
-        <w:t xml:space="preserve">Canais com atores secundários:</w:t>
-      </w:r>
-    </w:p>
-    <w:p>
-      <w:pPr>
-        <w:rPr>
-          <w:b w:val="1"/>
-        </w:rPr>
-      </w:pPr>
-      <w:r>
-        <w:rPr>
-          <w:rtl w:val="0"/>
-        </w:rPr>
-        <w:tab/>
-        <w:t xml:space="preserve">Browser (Navegador)</w:t>
-      </w:r>
-      <w:r>
-        <w:rPr>
-          <w:rtl w:val="0"/>
-        </w:rPr>
-      </w:r>
-    </w:p>
-    <w:p>
-      <w:pPr>
-        <w:rPr>
-          <w:b w:val="1"/>
-        </w:rPr>
-      </w:pPr>
-      <w:r>
-        <w:rPr>
-          <w:b w:val="1"/>
-          <w:rtl w:val="0"/>
-        </w:rPr>
-        <w:t xml:space="preserve">Questões abertas:</w:t>
-      </w:r>
-    </w:p>
-    <w:p>
-      <w:pPr>
-        <w:rPr>
-          <w:b w:val="1"/>
-        </w:rPr>
-      </w:pPr>
-      <w:r>
-        <w:rPr>
-          <w:rtl w:val="0"/>
-        </w:rPr>
-        <w:tab/>
-        <w:t xml:space="preserve">Nenhum.</w:t>
-      </w:r>
-      <w:commentRangeEnd w:id="7"/>
-      <w:r>
-        <w:commentReference w:id="7"/>
-      </w:r>
-      <w:r>
-        <w:rPr>
-          <w:rtl w:val="0"/>
-        </w:rPr>
-      </w:r>
-    </w:p>
-    <w:p>
-      <w:pPr>
-        <w:rPr>
-          <w:b w:val="1"/>
-        </w:rPr>
-      </w:pPr>
-      <w:r>
-        <w:rPr>
-          <w:rtl w:val="0"/>
-        </w:rPr>
-      </w:r>
-    </w:p>
-    <w:p>
-      <w:pPr>
-        <w:rPr>
-          <w:b w:val="1"/>
-        </w:rPr>
-      </w:pPr>
-      <w:r>
-        <w:rPr>
-          <w:rtl w:val="0"/>
-        </w:rPr>
-      </w:r>
-    </w:p>
-    <w:p>
-      <w:pPr>
-        <w:rPr>
-          <w:b w:val="1"/>
-        </w:rPr>
-      </w:pPr>
-      <w:r>
-        <w:rPr>
-          <w:rtl w:val="0"/>
-        </w:rPr>
-      </w:r>
-    </w:p>
-    <w:p>
-      <w:pPr>
-        <w:rPr>
-          <w:b w:val="1"/>
-        </w:rPr>
-      </w:pPr>
-      <w:r>
-        <w:rPr>
-          <w:rtl w:val="0"/>
-        </w:rPr>
-      </w:r>
-    </w:p>
-    <w:p>
-      <w:pPr>
-        <w:rPr>
-          <w:b w:val="1"/>
-        </w:rPr>
-      </w:pPr>
-      <w:commentRangeStart w:id="8"/>
-      <w:r>
-        <w:rPr>
-          <w:b w:val="1"/>
-          <w:rtl w:val="0"/>
-        </w:rPr>
-        <w:t xml:space="preserve">UC10 - Editar chamado:</w:t>
-      </w:r>
-    </w:p>
-    <w:p>
-      <w:pPr>
-        <w:rPr>
-          <w:b w:val="1"/>
-        </w:rPr>
-      </w:pPr>
-      <w:r>
-        <w:rPr>
-          <w:rtl w:val="0"/>
-        </w:rPr>
-      </w:r>
-    </w:p>
-    <w:p>
-      <w:pPr>
-        <w:rPr>
-          <w:b w:val="1"/>
-        </w:rPr>
-      </w:pPr>
-      <w:r>
-        <w:rPr>
-          <w:rtl w:val="0"/>
-        </w:rPr>
-        <w:t xml:space="preserve">Caso de uso: </w:t>
-      </w:r>
-      <w:r>
-        <w:rPr>
-          <w:rtl w:val="0"/>
-        </w:rPr>
-      </w:r>
-    </w:p>
-    <w:p>
-      <w:pPr>
-        <w:rPr>
-          <w:b w:val="1"/>
-        </w:rPr>
-      </w:pPr>
-      <w:r>
-        <w:rPr>
-          <w:b w:val="1"/>
-          <w:rtl w:val="0"/>
-        </w:rPr>
-        <w:t xml:space="preserve">Iteração:</w:t>
-      </w:r>
-    </w:p>
-    <w:p>
-      <w:pPr>
-        <w:rPr/>
-      </w:pPr>
-      <w:r>
-        <w:rPr>
-          <w:rtl w:val="0"/>
-        </w:rPr>
-        <w:tab/>
-        <w:t xml:space="preserve">Última modificação: 14 de Maio, feito por  - Vinícius Santana</w:t>
-      </w:r>
-    </w:p>
-    <w:p>
-      <w:pPr>
-        <w:rPr>
-          <w:b w:val="1"/>
-        </w:rPr>
-      </w:pPr>
-      <w:r>
-        <w:rPr>
-          <w:b w:val="1"/>
-          <w:rtl w:val="0"/>
-        </w:rPr>
-        <w:t xml:space="preserve">Ator Primário:</w:t>
-      </w:r>
-    </w:p>
-    <w:p>
-      <w:pPr>
-        <w:rPr/>
-      </w:pPr>
-      <w:r>
-        <w:rPr>
-          <w:rtl w:val="0"/>
-        </w:rPr>
-        <w:tab/>
-        <w:t xml:space="preserve">Analista </w:t>
-      </w:r>
-    </w:p>
-    <w:p>
-      <w:pPr>
-        <w:rPr>
-          <w:b w:val="1"/>
-        </w:rPr>
-      </w:pPr>
-      <w:r>
-        <w:rPr>
-          <w:b w:val="1"/>
-          <w:rtl w:val="0"/>
-        </w:rPr>
-        <w:t xml:space="preserve">Objetivo no contexto:</w:t>
-      </w:r>
-    </w:p>
-    <w:p>
-      <w:pPr>
-        <w:rPr/>
-      </w:pPr>
-      <w:r>
-        <w:rPr>
-          <w:rtl w:val="0"/>
-        </w:rPr>
-        <w:tab/>
         <w:t xml:space="preserve">Editar informações de um chamado.</w:t>
       </w:r>
     </w:p>
@@ -8627,7 +8630,7 @@
         <w:rPr>
           <w:rtl w:val="0"/>
         </w:rPr>
-        <w:t xml:space="preserve">O sistema exibe ao lado de cada chamado os botões “Adicionar acompanhamento”, “Editar chamado” e “Encerrar chamado”. </w:t>
+        <w:t xml:space="preserve">O sistema exibe ao lado de cada chamado os botões “Acompanhar” e “Editar”.</w:t>
       </w:r>
     </w:p>
     <w:p>
@@ -8642,7 +8645,7 @@
         <w:rPr>
           <w:rtl w:val="0"/>
         </w:rPr>
-        <w:t xml:space="preserve">O analista aciona o botão “Editar chamado” no espaço do chamado que desejar editar.{A1}{A2}{A3}{A4}</w:t>
+        <w:t xml:space="preserve">O analista aciona o botão “Editar” no espaço do chamado que desejar editar.{A1}{A2}{A3}</w:t>
       </w:r>
     </w:p>
     <w:p>
@@ -8876,7 +8879,7 @@
         <w:rPr>
           <w:rtl w:val="0"/>
         </w:rPr>
-        <w:t xml:space="preserve">{A3}O analista aciona a opção “Adicionar acompanhamento”:</w:t>
+        <w:t xml:space="preserve">{A3}O analista aciona a opção “Acompanhar”:</w:t>
       </w:r>
     </w:p>
     <w:p>
@@ -8895,42 +8898,6 @@
           <w:rtl w:val="0"/>
         </w:rPr>
         <w:t xml:space="preserve">[Caso de uso 9]</w:t>
-      </w:r>
-    </w:p>
-    <w:p>
-      <w:pPr>
-        <w:numPr>
-          <w:ilvl w:val="0"/>
-          <w:numId w:val="5"/>
-        </w:numPr>
-        <w:ind w:left="720" w:hanging="360"/>
-        <w:rPr>
-          <w:u w:val="none"/>
-        </w:rPr>
-      </w:pPr>
-      <w:r>
-        <w:rPr>
-          <w:rtl w:val="0"/>
-        </w:rPr>
-        <w:t xml:space="preserve">{A4}O analista aciona a opção “Encerrar chamado”:</w:t>
-      </w:r>
-    </w:p>
-    <w:p>
-      <w:pPr>
-        <w:numPr>
-          <w:ilvl w:val="1"/>
-          <w:numId w:val="5"/>
-        </w:numPr>
-        <w:ind w:left="1440" w:hanging="360"/>
-        <w:rPr>
-          <w:u w:val="none"/>
-        </w:rPr>
-      </w:pPr>
-      <w:r>
-        <w:rPr>
-          <w:rtl w:val="0"/>
-        </w:rPr>
-        <w:t xml:space="preserve">[Caso de uso 4]</w:t>
       </w:r>
     </w:p>
     <w:p>

</xml_diff>